<commit_message>
feat: implementacion de firmas dinamicas en mandatos y conversion a espanol
</commit_message>
<xml_diff>
--- a/coldwell-banker-api/src/templates/mandato_venta_persona_fisica.docx
+++ b/coldwell-banker-api/src/templates/mandato_venta_persona_fisica.docx
@@ -6647,7 +6647,7 @@
           <w:szCs w:val="19"/>
         </w:rPr>
       </w:pPr>
-      <w:bookmarkStart w:colFirst="0" w:colLast="0" w:name="_f7qcucbwbhjx" w:id="0"/>
+      <w:bookmarkStart w:colFirst="0" w:colLast="0" w:name="_a0rq0k8a5wk5" w:id="0"/>
       <w:bookmarkEnd w:id="0"/>
       <w:r>
         <w:rPr>
@@ -6679,7 +6679,7 @@
           <w:szCs w:val="19"/>
         </w:rPr>
       </w:pPr>
-      <w:bookmarkStart w:colFirst="0" w:colLast="0" w:name="_nbvevr9rjdt5" w:id="1"/>
+      <w:bookmarkStart w:colFirst="0" w:colLast="0" w:name="_f5okrlga155o" w:id="1"/>
       <w:bookmarkEnd w:id="1"/>
       <w:r>
         <w:rPr>
@@ -6711,8 +6711,104 @@
           <w:szCs w:val="19"/>
         </w:rPr>
       </w:pPr>
-      <w:bookmarkStart w:colFirst="0" w:colLast="0" w:name="_lwmou2bnh4h5" w:id="2"/>
+      <w:bookmarkStart w:colFirst="0" w:colLast="0" w:name="_phavzjah38zo" w:id="2"/>
       <w:bookmarkEnd w:id="2"/>
+      <w:r>
+        <w:rPr>
+          <w:rtl w:val="0"/>
+        </w:rPr>
+      </w:r>
+    </w:p>
+    <w:p>
+      <w:pPr>
+        <w:keepNext w:val="0"/>
+        <w:keepLines w:val="0"/>
+        <w:pageBreakBefore w:val="0"/>
+        <w:widowControl w:val="0"/>
+        <w:pBdr>
+          <w:top w:space="0" w:sz="0" w:val="nil"/>
+          <w:left w:space="0" w:sz="0" w:val="nil"/>
+          <w:bottom w:space="0" w:sz="0" w:val="nil"/>
+          <w:right w:space="0" w:sz="0" w:val="nil"/>
+          <w:between w:space="0" w:sz="0" w:val="nil"/>
+        </w:pBdr>
+        <w:shd w:fill="auto" w:val="clear"/>
+        <w:spacing w:after="0" w:before="7" w:line="240" w:lineRule="auto"/>
+        <w:ind w:left="0" w:right="0" w:firstLine="0"/>
+        <w:jc w:val="left"/>
+        <w:rPr>
+          <w:b w:val="1"/>
+          <w:bCs w:val="1"/>
+          <w:sz w:val="19"/>
+          <w:szCs w:val="19"/>
+        </w:rPr>
+      </w:pPr>
+      <w:bookmarkStart w:colFirst="0" w:colLast="0" w:name="_6vjwzo9xors7" w:id="3"/>
+      <w:bookmarkEnd w:id="3"/>
+      <w:r>
+        <w:rPr>
+          <w:rtl w:val="0"/>
+        </w:rPr>
+      </w:r>
+    </w:p>
+    <w:p>
+      <w:pPr>
+        <w:keepNext w:val="0"/>
+        <w:keepLines w:val="0"/>
+        <w:pageBreakBefore w:val="0"/>
+        <w:widowControl w:val="0"/>
+        <w:pBdr>
+          <w:top w:space="0" w:sz="0" w:val="nil"/>
+          <w:left w:space="0" w:sz="0" w:val="nil"/>
+          <w:bottom w:space="0" w:sz="0" w:val="nil"/>
+          <w:right w:space="0" w:sz="0" w:val="nil"/>
+          <w:between w:space="0" w:sz="0" w:val="nil"/>
+        </w:pBdr>
+        <w:shd w:fill="auto" w:val="clear"/>
+        <w:spacing w:after="0" w:before="7" w:line="240" w:lineRule="auto"/>
+        <w:ind w:left="0" w:right="0" w:firstLine="0"/>
+        <w:jc w:val="left"/>
+        <w:rPr>
+          <w:b w:val="1"/>
+          <w:bCs w:val="1"/>
+          <w:sz w:val="19"/>
+          <w:szCs w:val="19"/>
+        </w:rPr>
+      </w:pPr>
+      <w:bookmarkStart w:colFirst="0" w:colLast="0" w:name="_n2zcve3tark0" w:id="4"/>
+      <w:bookmarkEnd w:id="4"/>
+      <w:r>
+        <w:rPr>
+          <w:rtl w:val="0"/>
+        </w:rPr>
+      </w:r>
+    </w:p>
+    <w:p>
+      <w:pPr>
+        <w:keepNext w:val="0"/>
+        <w:keepLines w:val="0"/>
+        <w:pageBreakBefore w:val="0"/>
+        <w:widowControl w:val="0"/>
+        <w:pBdr>
+          <w:top w:space="0" w:sz="0" w:val="nil"/>
+          <w:left w:space="0" w:sz="0" w:val="nil"/>
+          <w:bottom w:space="0" w:sz="0" w:val="nil"/>
+          <w:right w:space="0" w:sz="0" w:val="nil"/>
+          <w:between w:space="0" w:sz="0" w:val="nil"/>
+        </w:pBdr>
+        <w:shd w:fill="auto" w:val="clear"/>
+        <w:spacing w:after="0" w:before="7" w:line="240" w:lineRule="auto"/>
+        <w:ind w:left="0" w:right="0" w:firstLine="0"/>
+        <w:jc w:val="left"/>
+        <w:rPr>
+          <w:b w:val="1"/>
+          <w:bCs w:val="1"/>
+          <w:sz w:val="19"/>
+          <w:szCs w:val="19"/>
+        </w:rPr>
+      </w:pPr>
+      <w:bookmarkStart w:colFirst="0" w:colLast="0" w:name="_alxmpf9oqp17" w:id="5"/>
+      <w:bookmarkEnd w:id="5"/>
       <w:r>
         <w:rPr>
           <w:rtl w:val="0"/>
@@ -6750,8 +6846,8 @@
           <w:pgNumType w:start="1"/>
         </w:sectPr>
       </w:pPr>
-      <w:bookmarkStart w:colFirst="0" w:colLast="0" w:name="_2eypqxiptes4" w:id="3"/>
-      <w:bookmarkEnd w:id="3"/>
+      <w:bookmarkStart w:colFirst="0" w:colLast="0" w:name="_jzsw35ed3d88" w:id="6"/>
+      <w:bookmarkEnd w:id="6"/>
       <w:r>
         <w:rPr>
           <w:rtl w:val="0"/>
@@ -6762,8 +6858,8 @@
       <w:pPr>
         <w:rPr/>
       </w:pPr>
-      <w:bookmarkStart w:colFirst="0" w:colLast="0" w:name="_6h9kfhr9o6hq" w:id="4"/>
-      <w:bookmarkEnd w:id="4"/>
+      <w:bookmarkStart w:colFirst="0" w:colLast="0" w:name="_18iipfnwpu6w" w:id="7"/>
+      <w:bookmarkEnd w:id="7"/>
       <w:r>
         <w:rPr>
           <w:rtl w:val="0"/>
@@ -6899,7 +6995,7 @@
       <w:tr>
         <w:trPr>
           <w:cantSplit w:val="0"/>
-          <w:trHeight w:val="9438" w:hRule="atLeast"/>
+          <w:trHeight w:val="8955" w:hRule="atLeast"/>
           <w:tblHeader w:val="0"/>
         </w:trPr>
         <w:tc>
@@ -7353,7 +7449,7 @@
                 <w:vertAlign w:val="baseline"/>
                 <w:rtl w:val="0"/>
               </w:rPr>
-              <w:t xml:space="preserve">El cliente fija el precio de venta del inmueble en la suma de </w:t>
+              <w:t xml:space="preserve">El cliente fija el precio de venta del inmueble en la suma de {{montoCompleto}} </w:t>
             </w:r>
             <w:r>
               <w:rPr>
@@ -7361,7 +7457,7 @@
                 <w:szCs w:val="18"/>
                 <w:rtl w:val="0"/>
               </w:rPr>
-              <w:t xml:space="preserve">{{montoCompleto}}</w:t>
+              <w:t xml:space="preserve">{{monedaNombre}} {{monto}}</w:t>
             </w:r>
             <w:r>
               <w:rPr>
@@ -7380,7 +7476,7 @@
                 <w:vertAlign w:val="baseline"/>
                 <w:rtl w:val="0"/>
               </w:rPr>
-              <w:t xml:space="preserve">  en los términos del art. 766 del CCCN, siempre que el comprador se obligue expresamente a renunciar a lo dispuesto en el art. 765 CCCN, a fin de que el precio de venta se efectivice en dólares billetes moneda estadounidense.</w:t>
+              <w:t xml:space="preserve">   ({{moneda}} {{monto}}) en los términos del art. 766 del CCCN, siempre que el comprador se obligue expresamente a renunciar a lo dispuesto en el art. 765 CCCN, a fin de que el precio de venta se efectivice en dólares billetes moneda estadounidense.</w:t>
             </w:r>
             <w:r>
               <w:rPr>
@@ -7684,51 +7780,928 @@
               </w:rPr>
               <w:t xml:space="preserve">Declaro que los datos consignados en la presente son correctos, completos y fiel expresión de la verdad, asumiendo responsabilidad frente a terceros y a la inmobiliaria por cualquier tipo de falsedad o error no excusable en los mismos.</w:t>
             </w:r>
-            <w:r>
-              <w:rPr>
-                <w:rtl w:val="0"/>
-              </w:rPr>
-            </w:r>
-          </w:p>
-          <w:p>
-            <w:pPr>
-              <w:keepNext w:val="0"/>
-              <w:keepLines w:val="0"/>
-              <w:widowControl w:val="0"/>
-              <w:pBdr>
-                <w:top w:space="0" w:sz="0" w:val="nil"/>
-                <w:left w:space="0" w:sz="0" w:val="nil"/>
-                <w:bottom w:space="0" w:sz="0" w:val="nil"/>
-                <w:right w:space="0" w:sz="0" w:val="nil"/>
-                <w:between w:space="0" w:sz="0" w:val="nil"/>
-              </w:pBdr>
-              <w:shd w:fill="auto" w:val="clear"/>
-              <w:tabs>
-                <w:tab w:val="left" w:leader="none" w:pos="373"/>
-              </w:tabs>
-              <w:spacing w:after="0" w:before="0" w:line="288" w:lineRule="auto"/>
-              <w:ind w:left="289" w:right="0" w:firstLine="0"/>
-              <w:jc w:val="left"/>
-              <w:rPr>
-                <w:rFonts w:ascii="Trebuchet MS" w:cs="Trebuchet MS" w:eastAsia="Trebuchet MS" w:hAnsi="Trebuchet MS"/>
-                <w:b w:val="0"/>
-                <w:bCs w:val="0"/>
-                <w:i w:val="0"/>
-                <w:iCs w:val="0"/>
-                <w:smallCaps w:val="0"/>
-                <w:strike w:val="0"/>
-                <w:color w:val="000000"/>
-                <w:sz w:val="18"/>
-                <w:szCs w:val="18"/>
-                <w:u w:val="none"/>
-                <w:shd w:fill="auto" w:val="clear"/>
-                <w:vertAlign w:val="baseline"/>
-              </w:rPr>
-            </w:pPr>
-            <w:r>
-              <w:rPr>
-                <w:rtl w:val="0"/>
-              </w:rPr>
+          </w:p>
+        </w:tc>
+      </w:tr>
+    </w:tbl>
+    <w:p>
+      <w:pPr>
+        <w:spacing w:before="147" w:lineRule="auto"/>
+        <w:ind w:right="4603"/>
+        <w:rPr>
+          <w:color w:val="231f20"/>
+          <w:sz w:val="20"/>
+          <w:szCs w:val="20"/>
+        </w:rPr>
+      </w:pPr>
+      <w:r>
+        <w:rPr>
+          <w:rtl w:val="0"/>
+        </w:rPr>
+      </w:r>
+      <w:r>
+        <mc:AlternateContent>
+          <mc:Choice Requires="wpg">
+            <w:drawing>
+              <wp:anchor allowOverlap="1" behindDoc="0" distB="0" distT="0" distL="114300" distR="114300" hidden="0" layoutInCell="1" locked="0" relativeHeight="0" simplePos="0">
+                <wp:simplePos x="0" y="0"/>
+                <wp:positionH relativeFrom="column">
+                  <wp:posOffset>114300</wp:posOffset>
+                </wp:positionH>
+                <wp:positionV relativeFrom="paragraph">
+                  <wp:posOffset>9315450</wp:posOffset>
+                </wp:positionV>
+                <wp:extent cx="2861945" cy="1189990"/>
+                <wp:effectExtent b="0" l="0" r="0" t="0"/>
+                <wp:wrapNone/>
+                <wp:docPr id="2" name=""/>
+                <a:graphic>
+                  <a:graphicData uri="http://schemas.microsoft.com/office/word/2010/wordprocessingGroup">
+                    <wpg:wgp>
+                      <wpg:cNvGrpSpPr/>
+                      <wpg:grpSpPr>
+                        <a:xfrm>
+                          <a:off x="3915025" y="3185000"/>
+                          <a:ext cx="2861945" cy="1189990"/>
+                          <a:chOff x="3915025" y="3185000"/>
+                          <a:chExt cx="2861950" cy="1190000"/>
+                        </a:xfrm>
+                      </wpg:grpSpPr>
+                      <wpg:grpSp>
+                        <wpg:cNvGrpSpPr/>
+                        <wpg:grpSpPr>
+                          <a:xfrm>
+                            <a:off x="3915028" y="3185005"/>
+                            <a:ext cx="2861945" cy="1189990"/>
+                            <a:chOff x="3915025" y="3185000"/>
+                            <a:chExt cx="2861950" cy="1190000"/>
+                          </a:xfrm>
+                        </wpg:grpSpPr>
+                        <wps:wsp>
+                          <wps:cNvSpPr/>
+                          <wps:cNvPr id="4" name="Shape 4"/>
+                          <wps:spPr>
+                            <a:xfrm>
+                              <a:off x="3915025" y="3185000"/>
+                              <a:ext cx="2861950" cy="1190000"/>
+                            </a:xfrm>
+                            <a:prstGeom prst="rect">
+                              <a:avLst/>
+                            </a:prstGeom>
+                            <a:noFill/>
+                            <a:ln>
+                              <a:noFill/>
+                            </a:ln>
+                          </wps:spPr>
+                          <wps:txbx>
+                            <w:txbxContent>
+                              <w:p>
+                                <w:pPr>
+                                  <w:spacing w:after="0" w:before="0" w:line="240"/>
+                                  <w:ind w:left="0" w:right="0" w:firstLine="0"/>
+                                  <w:jc w:val="left"/>
+                                  <w:textDirection w:val="btLr"/>
+                                </w:pPr>
+                              </w:p>
+                            </w:txbxContent>
+                          </wps:txbx>
+                          <wps:bodyPr anchorCtr="0" anchor="ctr" bIns="91425" lIns="91425" spcFirstLastPara="1" rIns="91425" wrap="square" tIns="91425">
+                            <a:noAutofit/>
+                          </wps:bodyPr>
+                        </wps:wsp>
+                        <wpg:grpSp>
+                          <wpg:cNvGrpSpPr/>
+                          <wpg:grpSpPr>
+                            <a:xfrm>
+                              <a:off x="3915028" y="3185005"/>
+                              <a:ext cx="2861945" cy="1189990"/>
+                              <a:chOff x="3915025" y="3185000"/>
+                              <a:chExt cx="2861950" cy="1190000"/>
+                            </a:xfrm>
+                          </wpg:grpSpPr>
+                          <wps:wsp>
+                            <wps:cNvSpPr/>
+                            <wps:cNvPr id="6" name="Shape 6"/>
+                            <wps:spPr>
+                              <a:xfrm>
+                                <a:off x="3915025" y="3185000"/>
+                                <a:ext cx="2861950" cy="1190000"/>
+                              </a:xfrm>
+                              <a:prstGeom prst="rect">
+                                <a:avLst/>
+                              </a:prstGeom>
+                              <a:noFill/>
+                              <a:ln>
+                                <a:noFill/>
+                              </a:ln>
+                            </wps:spPr>
+                            <wps:txbx>
+                              <w:txbxContent>
+                                <w:p>
+                                  <w:pPr>
+                                    <w:spacing w:after="0" w:before="0" w:line="240"/>
+                                    <w:ind w:left="0" w:right="0" w:firstLine="0"/>
+                                    <w:jc w:val="left"/>
+                                    <w:textDirection w:val="btLr"/>
+                                  </w:pPr>
+                                </w:p>
+                              </w:txbxContent>
+                            </wps:txbx>
+                            <wps:bodyPr anchorCtr="0" anchor="ctr" bIns="91425" lIns="91425" spcFirstLastPara="1" rIns="91425" wrap="square" tIns="91425">
+                              <a:noAutofit/>
+                            </wps:bodyPr>
+                          </wps:wsp>
+                          <wpg:grpSp>
+                            <wpg:cNvGrpSpPr/>
+                            <wpg:grpSpPr>
+                              <a:xfrm>
+                                <a:off x="3915028" y="3185005"/>
+                                <a:ext cx="2861945" cy="1189990"/>
+                                <a:chOff x="3914900" y="3184850"/>
+                                <a:chExt cx="2862225" cy="1190150"/>
+                              </a:xfrm>
+                            </wpg:grpSpPr>
+                            <wps:wsp>
+                              <wps:cNvSpPr/>
+                              <wps:cNvPr id="8" name="Shape 8"/>
+                              <wps:spPr>
+                                <a:xfrm>
+                                  <a:off x="3914900" y="3184850"/>
+                                  <a:ext cx="2862225" cy="1190150"/>
+                                </a:xfrm>
+                                <a:prstGeom prst="rect">
+                                  <a:avLst/>
+                                </a:prstGeom>
+                                <a:noFill/>
+                                <a:ln>
+                                  <a:noFill/>
+                                </a:ln>
+                              </wps:spPr>
+                              <wps:txbx>
+                                <w:txbxContent>
+                                  <w:p>
+                                    <w:pPr>
+                                      <w:spacing w:after="0" w:before="0" w:line="240"/>
+                                      <w:ind w:left="0" w:right="0" w:firstLine="0"/>
+                                      <w:jc w:val="left"/>
+                                      <w:textDirection w:val="btLr"/>
+                                    </w:pPr>
+                                  </w:p>
+                                </w:txbxContent>
+                              </wps:txbx>
+                              <wps:bodyPr anchorCtr="0" anchor="ctr" bIns="91425" lIns="91425" spcFirstLastPara="1" rIns="91425" wrap="square" tIns="91425">
+                                <a:noAutofit/>
+                              </wps:bodyPr>
+                            </wps:wsp>
+                            <wpg:grpSp>
+                              <wpg:cNvGrpSpPr/>
+                              <wpg:grpSpPr>
+                                <a:xfrm>
+                                  <a:off x="3915028" y="3185005"/>
+                                  <a:ext cx="2861945" cy="1189990"/>
+                                  <a:chOff x="3900725" y="3170700"/>
+                                  <a:chExt cx="2890550" cy="1204300"/>
+                                </a:xfrm>
+                              </wpg:grpSpPr>
+                              <wps:wsp>
+                                <wps:cNvSpPr/>
+                                <wps:cNvPr id="10" name="Shape 10"/>
+                                <wps:spPr>
+                                  <a:xfrm>
+                                    <a:off x="3900725" y="3170700"/>
+                                    <a:ext cx="2890550" cy="1204300"/>
+                                  </a:xfrm>
+                                  <a:prstGeom prst="rect">
+                                    <a:avLst/>
+                                  </a:prstGeom>
+                                  <a:noFill/>
+                                  <a:ln>
+                                    <a:noFill/>
+                                  </a:ln>
+                                </wps:spPr>
+                                <wps:txbx>
+                                  <w:txbxContent>
+                                    <w:p>
+                                      <w:pPr>
+                                        <w:spacing w:after="0" w:before="0" w:line="240"/>
+                                        <w:ind w:left="0" w:right="0" w:firstLine="0"/>
+                                        <w:jc w:val="left"/>
+                                        <w:textDirection w:val="btLr"/>
+                                      </w:pPr>
+                                    </w:p>
+                                  </w:txbxContent>
+                                </wps:txbx>
+                                <wps:bodyPr anchorCtr="0" anchor="ctr" bIns="91425" lIns="91425" spcFirstLastPara="1" rIns="91425" wrap="square" tIns="91425">
+                                  <a:noAutofit/>
+                                </wps:bodyPr>
+                              </wps:wsp>
+                              <wpg:grpSp>
+                                <wpg:cNvGrpSpPr/>
+                                <wpg:grpSpPr>
+                                  <a:xfrm>
+                                    <a:off x="3915028" y="3185005"/>
+                                    <a:ext cx="2861945" cy="1189990"/>
+                                    <a:chOff x="330" y="14895"/>
+                                    <a:chExt cx="4507" cy="1874"/>
+                                  </a:xfrm>
+                                </wpg:grpSpPr>
+                                <wps:wsp>
+                                  <wps:cNvSpPr/>
+                                  <wps:cNvPr id="12" name="Shape 12"/>
+                                  <wps:spPr>
+                                    <a:xfrm>
+                                      <a:off x="330" y="14895"/>
+                                      <a:ext cx="4500" cy="1850"/>
+                                    </a:xfrm>
+                                    <a:prstGeom prst="rect">
+                                      <a:avLst/>
+                                    </a:prstGeom>
+                                    <a:noFill/>
+                                    <a:ln>
+                                      <a:noFill/>
+                                    </a:ln>
+                                  </wps:spPr>
+                                  <wps:txbx>
+                                    <w:txbxContent>
+                                      <w:p>
+                                        <w:pPr>
+                                          <w:spacing w:after="0" w:before="0" w:line="240"/>
+                                          <w:ind w:left="0" w:right="0" w:firstLine="0"/>
+                                          <w:jc w:val="left"/>
+                                          <w:textDirection w:val="btLr"/>
+                                        </w:pPr>
+                                      </w:p>
+                                    </w:txbxContent>
+                                  </wps:txbx>
+                                  <wps:bodyPr anchorCtr="0" anchor="ctr" bIns="91425" lIns="91425" spcFirstLastPara="1" rIns="91425" wrap="square" tIns="91425">
+                                    <a:noAutofit/>
+                                  </wps:bodyPr>
+                                </wps:wsp>
+                                <wps:wsp>
+                                  <wps:cNvSpPr/>
+                                  <wps:cNvPr id="13" name="Shape 13"/>
+                                  <wps:spPr>
+                                    <a:xfrm>
+                                      <a:off x="330" y="14895"/>
+                                      <a:ext cx="4507" cy="1620"/>
+                                    </a:xfrm>
+                                    <a:prstGeom prst="rect">
+                                      <a:avLst/>
+                                    </a:prstGeom>
+                                    <a:noFill/>
+                                    <a:ln cap="flat" cmpd="sng" w="28575">
+                                      <a:solidFill>
+                                        <a:srgbClr val="FFFF00"/>
+                                      </a:solidFill>
+                                      <a:prstDash val="solid"/>
+                                      <a:miter lim="800000"/>
+                                      <a:headEnd len="sm" w="sm" type="none"/>
+                                      <a:tailEnd len="sm" w="sm" type="none"/>
+                                    </a:ln>
+                                  </wps:spPr>
+                                  <wps:txbx>
+                                    <w:txbxContent>
+                                      <w:p>
+                                        <w:pPr>
+                                          <w:spacing w:after="0" w:before="0" w:line="240"/>
+                                          <w:ind w:left="0" w:right="0" w:firstLine="0"/>
+                                          <w:jc w:val="left"/>
+                                          <w:textDirection w:val="btLr"/>
+                                        </w:pPr>
+                                      </w:p>
+                                    </w:txbxContent>
+                                  </wps:txbx>
+                                  <wps:bodyPr anchorCtr="0" anchor="ctr" bIns="91425" lIns="91425" spcFirstLastPara="1" rIns="91425" wrap="square" tIns="91425">
+                                    <a:noAutofit/>
+                                  </wps:bodyPr>
+                                </wps:wsp>
+                                <wps:wsp>
+                                  <wps:cNvSpPr/>
+                                  <wps:cNvPr id="14" name="Shape 14"/>
+                                  <wps:spPr>
+                                    <a:xfrm>
+                                      <a:off x="613" y="16207"/>
+                                      <a:ext cx="3781" cy="562"/>
+                                    </a:xfrm>
+                                    <a:prstGeom prst="rect">
+                                      <a:avLst/>
+                                    </a:prstGeom>
+                                    <a:noFill/>
+                                    <a:ln>
+                                      <a:noFill/>
+                                    </a:ln>
+                                  </wps:spPr>
+                                  <wps:txbx>
+                                    <w:txbxContent>
+                                      <w:p>
+                                        <w:pPr>
+                                          <w:spacing w:after="0" w:before="0" w:line="240"/>
+                                          <w:ind w:left="0" w:right="0" w:firstLine="0"/>
+                                          <w:jc w:val="left"/>
+                                          <w:textDirection w:val="btLr"/>
+                                        </w:pPr>
+                                        <w:r>
+                                          <w:rPr>
+                                            <w:rFonts w:ascii="Trebuchet MS" w:cs="Trebuchet MS" w:eastAsia="Trebuchet MS" w:hAnsi="Trebuchet MS"/>
+                                            <w:b w:val="1"/>
+                                            <w:i w:val="0"/>
+                                            <w:smallCaps w:val="0"/>
+                                            <w:strike w:val="0"/>
+                                            <w:color w:val="000000"/>
+                                            <w:sz w:val="18"/>
+                                            <w:vertAlign w:val="baseline"/>
+                                          </w:rPr>
+                                          <w:t xml:space="preserve">Reemplazar con logo combinado de oficina</w:t>
+                                        </w:r>
+                                      </w:p>
+                                    </w:txbxContent>
+                                  </wps:txbx>
+                                  <wps:bodyPr anchorCtr="0" anchor="t" bIns="45700" lIns="91425" spcFirstLastPara="1" rIns="91425" wrap="square" tIns="45700">
+                                    <a:noAutofit/>
+                                  </wps:bodyPr>
+                                </wps:wsp>
+                              </wpg:grpSp>
+                            </wpg:grpSp>
+                          </wpg:grpSp>
+                        </wpg:grpSp>
+                      </wpg:grpSp>
+                    </wpg:wgp>
+                  </a:graphicData>
+                </a:graphic>
+              </wp:anchor>
+            </w:drawing>
+          </mc:Choice>
+          <mc:Fallback>
+            <w:drawing>
+              <wp:anchor allowOverlap="1" behindDoc="0" distB="0" distT="0" distL="114300" distR="114300" hidden="0" layoutInCell="1" locked="0" relativeHeight="0" simplePos="0">
+                <wp:simplePos x="0" y="0"/>
+                <wp:positionH relativeFrom="column">
+                  <wp:posOffset>114300</wp:posOffset>
+                </wp:positionH>
+                <wp:positionV relativeFrom="paragraph">
+                  <wp:posOffset>9315450</wp:posOffset>
+                </wp:positionV>
+                <wp:extent cx="2861945" cy="1189990"/>
+                <wp:effectExtent b="0" l="0" r="0" t="0"/>
+                <wp:wrapNone/>
+                <wp:docPr id="2" name="image3.png"/>
+                <a:graphic>
+                  <a:graphicData uri="http://schemas.openxmlformats.org/drawingml/2006/picture">
+                    <pic:pic>
+                      <pic:nvPicPr>
+                        <pic:cNvPr id="0" name="image3.png"/>
+                        <pic:cNvPicPr preferRelativeResize="0"/>
+                      </pic:nvPicPr>
+                      <pic:blipFill>
+                        <a:blip r:embed="rId8"/>
+                        <a:srcRect/>
+                        <a:stretch>
+                          <a:fillRect/>
+                        </a:stretch>
+                      </pic:blipFill>
+                      <pic:spPr>
+                        <a:xfrm>
+                          <a:off x="0" y="0"/>
+                          <a:ext cx="2861945" cy="1189990"/>
+                        </a:xfrm>
+                        <a:prstGeom prst="rect"/>
+                        <a:ln/>
+                      </pic:spPr>
+                    </pic:pic>
+                  </a:graphicData>
+                </a:graphic>
+              </wp:anchor>
+            </w:drawing>
+          </mc:Fallback>
+        </mc:AlternateContent>
+      </w:r>
+      <w:r>
+        <mc:AlternateContent>
+          <mc:Choice Requires="wpg">
+            <w:drawing>
+              <wp:anchor allowOverlap="1" behindDoc="0" distB="0" distT="0" distL="114300" distR="114300" hidden="0" layoutInCell="1" locked="0" relativeHeight="0" simplePos="0">
+                <wp:simplePos x="0" y="0"/>
+                <wp:positionH relativeFrom="column">
+                  <wp:posOffset>114300</wp:posOffset>
+                </wp:positionH>
+                <wp:positionV relativeFrom="paragraph">
+                  <wp:posOffset>9315450</wp:posOffset>
+                </wp:positionV>
+                <wp:extent cx="2861945" cy="1189990"/>
+                <wp:effectExtent b="0" l="0" r="0" t="0"/>
+                <wp:wrapNone/>
+                <wp:docPr id="3" name=""/>
+                <a:graphic>
+                  <a:graphicData uri="http://schemas.microsoft.com/office/word/2010/wordprocessingGroup">
+                    <wpg:wgp>
+                      <wpg:cNvGrpSpPr/>
+                      <wpg:grpSpPr>
+                        <a:xfrm>
+                          <a:off x="3915025" y="3185000"/>
+                          <a:ext cx="2861945" cy="1189990"/>
+                          <a:chOff x="3915025" y="3185000"/>
+                          <a:chExt cx="2861950" cy="1190000"/>
+                        </a:xfrm>
+                      </wpg:grpSpPr>
+                      <wpg:grpSp>
+                        <wpg:cNvGrpSpPr/>
+                        <wpg:grpSpPr>
+                          <a:xfrm>
+                            <a:off x="3915028" y="3185005"/>
+                            <a:ext cx="2861945" cy="1189990"/>
+                            <a:chOff x="3915025" y="3185000"/>
+                            <a:chExt cx="2861950" cy="1190000"/>
+                          </a:xfrm>
+                        </wpg:grpSpPr>
+                        <wps:wsp>
+                          <wps:cNvSpPr/>
+                          <wps:cNvPr id="4" name="Shape 4"/>
+                          <wps:spPr>
+                            <a:xfrm>
+                              <a:off x="3915025" y="3185000"/>
+                              <a:ext cx="2861950" cy="1190000"/>
+                            </a:xfrm>
+                            <a:prstGeom prst="rect">
+                              <a:avLst/>
+                            </a:prstGeom>
+                            <a:noFill/>
+                            <a:ln>
+                              <a:noFill/>
+                            </a:ln>
+                          </wps:spPr>
+                          <wps:txbx>
+                            <w:txbxContent>
+                              <w:p>
+                                <w:pPr>
+                                  <w:spacing w:after="0" w:before="0" w:line="240"/>
+                                  <w:ind w:left="0" w:right="0" w:firstLine="0"/>
+                                  <w:jc w:val="left"/>
+                                  <w:textDirection w:val="btLr"/>
+                                </w:pPr>
+                              </w:p>
+                            </w:txbxContent>
+                          </wps:txbx>
+                          <wps:bodyPr anchorCtr="0" anchor="ctr" bIns="91425" lIns="91425" spcFirstLastPara="1" rIns="91425" wrap="square" tIns="91425">
+                            <a:noAutofit/>
+                          </wps:bodyPr>
+                        </wps:wsp>
+                        <wpg:grpSp>
+                          <wpg:cNvGrpSpPr/>
+                          <wpg:grpSpPr>
+                            <a:xfrm>
+                              <a:off x="3915028" y="3185005"/>
+                              <a:ext cx="2861945" cy="1189990"/>
+                              <a:chOff x="3915025" y="3185000"/>
+                              <a:chExt cx="2861950" cy="1190000"/>
+                            </a:xfrm>
+                          </wpg:grpSpPr>
+                          <wps:wsp>
+                            <wps:cNvSpPr/>
+                            <wps:cNvPr id="17" name="Shape 17"/>
+                            <wps:spPr>
+                              <a:xfrm>
+                                <a:off x="3915025" y="3185000"/>
+                                <a:ext cx="2861950" cy="1190000"/>
+                              </a:xfrm>
+                              <a:prstGeom prst="rect">
+                                <a:avLst/>
+                              </a:prstGeom>
+                              <a:noFill/>
+                              <a:ln>
+                                <a:noFill/>
+                              </a:ln>
+                            </wps:spPr>
+                            <wps:txbx>
+                              <w:txbxContent>
+                                <w:p>
+                                  <w:pPr>
+                                    <w:spacing w:after="0" w:before="0" w:line="240"/>
+                                    <w:ind w:left="0" w:right="0" w:firstLine="0"/>
+                                    <w:jc w:val="left"/>
+                                    <w:textDirection w:val="btLr"/>
+                                  </w:pPr>
+                                </w:p>
+                              </w:txbxContent>
+                            </wps:txbx>
+                            <wps:bodyPr anchorCtr="0" anchor="ctr" bIns="91425" lIns="91425" spcFirstLastPara="1" rIns="91425" wrap="square" tIns="91425">
+                              <a:noAutofit/>
+                            </wps:bodyPr>
+                          </wps:wsp>
+                          <wpg:grpSp>
+                            <wpg:cNvGrpSpPr/>
+                            <wpg:grpSpPr>
+                              <a:xfrm>
+                                <a:off x="3915028" y="3185005"/>
+                                <a:ext cx="2861945" cy="1189990"/>
+                                <a:chOff x="3914900" y="3184850"/>
+                                <a:chExt cx="2862225" cy="1190150"/>
+                              </a:xfrm>
+                            </wpg:grpSpPr>
+                            <wps:wsp>
+                              <wps:cNvSpPr/>
+                              <wps:cNvPr id="19" name="Shape 19"/>
+                              <wps:spPr>
+                                <a:xfrm>
+                                  <a:off x="3914900" y="3184850"/>
+                                  <a:ext cx="2862225" cy="1190150"/>
+                                </a:xfrm>
+                                <a:prstGeom prst="rect">
+                                  <a:avLst/>
+                                </a:prstGeom>
+                                <a:noFill/>
+                                <a:ln>
+                                  <a:noFill/>
+                                </a:ln>
+                              </wps:spPr>
+                              <wps:txbx>
+                                <w:txbxContent>
+                                  <w:p>
+                                    <w:pPr>
+                                      <w:spacing w:after="0" w:before="0" w:line="240"/>
+                                      <w:ind w:left="0" w:right="0" w:firstLine="0"/>
+                                      <w:jc w:val="left"/>
+                                      <w:textDirection w:val="btLr"/>
+                                    </w:pPr>
+                                  </w:p>
+                                </w:txbxContent>
+                              </wps:txbx>
+                              <wps:bodyPr anchorCtr="0" anchor="ctr" bIns="91425" lIns="91425" spcFirstLastPara="1" rIns="91425" wrap="square" tIns="91425">
+                                <a:noAutofit/>
+                              </wps:bodyPr>
+                            </wps:wsp>
+                            <wpg:grpSp>
+                              <wpg:cNvGrpSpPr/>
+                              <wpg:grpSpPr>
+                                <a:xfrm>
+                                  <a:off x="3915028" y="3185005"/>
+                                  <a:ext cx="2861945" cy="1189990"/>
+                                  <a:chOff x="3900725" y="3170700"/>
+                                  <a:chExt cx="2890550" cy="1204300"/>
+                                </a:xfrm>
+                              </wpg:grpSpPr>
+                              <wps:wsp>
+                                <wps:cNvSpPr/>
+                                <wps:cNvPr id="21" name="Shape 21"/>
+                                <wps:spPr>
+                                  <a:xfrm>
+                                    <a:off x="3900725" y="3170700"/>
+                                    <a:ext cx="2890550" cy="1204300"/>
+                                  </a:xfrm>
+                                  <a:prstGeom prst="rect">
+                                    <a:avLst/>
+                                  </a:prstGeom>
+                                  <a:noFill/>
+                                  <a:ln>
+                                    <a:noFill/>
+                                  </a:ln>
+                                </wps:spPr>
+                                <wps:txbx>
+                                  <w:txbxContent>
+                                    <w:p>
+                                      <w:pPr>
+                                        <w:spacing w:after="0" w:before="0" w:line="240"/>
+                                        <w:ind w:left="0" w:right="0" w:firstLine="0"/>
+                                        <w:jc w:val="left"/>
+                                        <w:textDirection w:val="btLr"/>
+                                      </w:pPr>
+                                    </w:p>
+                                  </w:txbxContent>
+                                </wps:txbx>
+                                <wps:bodyPr anchorCtr="0" anchor="ctr" bIns="91425" lIns="91425" spcFirstLastPara="1" rIns="91425" wrap="square" tIns="91425">
+                                  <a:noAutofit/>
+                                </wps:bodyPr>
+                              </wps:wsp>
+                              <wpg:grpSp>
+                                <wpg:cNvGrpSpPr/>
+                                <wpg:grpSpPr>
+                                  <a:xfrm>
+                                    <a:off x="3915028" y="3185005"/>
+                                    <a:ext cx="2861945" cy="1189990"/>
+                                    <a:chOff x="330" y="14895"/>
+                                    <a:chExt cx="4507" cy="1874"/>
+                                  </a:xfrm>
+                                </wpg:grpSpPr>
+                                <wps:wsp>
+                                  <wps:cNvSpPr/>
+                                  <wps:cNvPr id="23" name="Shape 23"/>
+                                  <wps:spPr>
+                                    <a:xfrm>
+                                      <a:off x="330" y="14895"/>
+                                      <a:ext cx="4500" cy="1850"/>
+                                    </a:xfrm>
+                                    <a:prstGeom prst="rect">
+                                      <a:avLst/>
+                                    </a:prstGeom>
+                                    <a:noFill/>
+                                    <a:ln>
+                                      <a:noFill/>
+                                    </a:ln>
+                                  </wps:spPr>
+                                  <wps:txbx>
+                                    <w:txbxContent>
+                                      <w:p>
+                                        <w:pPr>
+                                          <w:spacing w:after="0" w:before="0" w:line="240"/>
+                                          <w:ind w:left="0" w:right="0" w:firstLine="0"/>
+                                          <w:jc w:val="left"/>
+                                          <w:textDirection w:val="btLr"/>
+                                        </w:pPr>
+                                      </w:p>
+                                    </w:txbxContent>
+                                  </wps:txbx>
+                                  <wps:bodyPr anchorCtr="0" anchor="ctr" bIns="91425" lIns="91425" spcFirstLastPara="1" rIns="91425" wrap="square" tIns="91425">
+                                    <a:noAutofit/>
+                                  </wps:bodyPr>
+                                </wps:wsp>
+                                <wps:wsp>
+                                  <wps:cNvSpPr/>
+                                  <wps:cNvPr id="24" name="Shape 24"/>
+                                  <wps:spPr>
+                                    <a:xfrm>
+                                      <a:off x="330" y="14895"/>
+                                      <a:ext cx="4507" cy="1620"/>
+                                    </a:xfrm>
+                                    <a:prstGeom prst="rect">
+                                      <a:avLst/>
+                                    </a:prstGeom>
+                                    <a:noFill/>
+                                    <a:ln cap="flat" cmpd="sng" w="28575">
+                                      <a:solidFill>
+                                        <a:srgbClr val="FFFF00"/>
+                                      </a:solidFill>
+                                      <a:prstDash val="solid"/>
+                                      <a:miter lim="800000"/>
+                                      <a:headEnd len="sm" w="sm" type="none"/>
+                                      <a:tailEnd len="sm" w="sm" type="none"/>
+                                    </a:ln>
+                                  </wps:spPr>
+                                  <wps:txbx>
+                                    <w:txbxContent>
+                                      <w:p>
+                                        <w:pPr>
+                                          <w:spacing w:after="0" w:before="0" w:line="240"/>
+                                          <w:ind w:left="0" w:right="0" w:firstLine="0"/>
+                                          <w:jc w:val="left"/>
+                                          <w:textDirection w:val="btLr"/>
+                                        </w:pPr>
+                                      </w:p>
+                                    </w:txbxContent>
+                                  </wps:txbx>
+                                  <wps:bodyPr anchorCtr="0" anchor="ctr" bIns="91425" lIns="91425" spcFirstLastPara="1" rIns="91425" wrap="square" tIns="91425">
+                                    <a:noAutofit/>
+                                  </wps:bodyPr>
+                                </wps:wsp>
+                                <wps:wsp>
+                                  <wps:cNvSpPr/>
+                                  <wps:cNvPr id="25" name="Shape 25"/>
+                                  <wps:spPr>
+                                    <a:xfrm>
+                                      <a:off x="613" y="16207"/>
+                                      <a:ext cx="3781" cy="562"/>
+                                    </a:xfrm>
+                                    <a:prstGeom prst="rect">
+                                      <a:avLst/>
+                                    </a:prstGeom>
+                                    <a:noFill/>
+                                    <a:ln>
+                                      <a:noFill/>
+                                    </a:ln>
+                                  </wps:spPr>
+                                  <wps:txbx>
+                                    <w:txbxContent>
+                                      <w:p>
+                                        <w:pPr>
+                                          <w:spacing w:after="0" w:before="0" w:line="240"/>
+                                          <w:ind w:left="0" w:right="0" w:firstLine="0"/>
+                                          <w:jc w:val="left"/>
+                                          <w:textDirection w:val="btLr"/>
+                                        </w:pPr>
+                                        <w:r>
+                                          <w:rPr>
+                                            <w:rFonts w:ascii="Trebuchet MS" w:cs="Trebuchet MS" w:eastAsia="Trebuchet MS" w:hAnsi="Trebuchet MS"/>
+                                            <w:b w:val="1"/>
+                                            <w:i w:val="0"/>
+                                            <w:smallCaps w:val="0"/>
+                                            <w:strike w:val="0"/>
+                                            <w:color w:val="000000"/>
+                                            <w:sz w:val="18"/>
+                                            <w:vertAlign w:val="baseline"/>
+                                          </w:rPr>
+                                          <w:t xml:space="preserve">Reemplazar con logo combinado de oficina</w:t>
+                                        </w:r>
+                                      </w:p>
+                                    </w:txbxContent>
+                                  </wps:txbx>
+                                  <wps:bodyPr anchorCtr="0" anchor="t" bIns="45700" lIns="91425" spcFirstLastPara="1" rIns="91425" wrap="square" tIns="45700">
+                                    <a:noAutofit/>
+                                  </wps:bodyPr>
+                                </wps:wsp>
+                              </wpg:grpSp>
+                            </wpg:grpSp>
+                          </wpg:grpSp>
+                        </wpg:grpSp>
+                      </wpg:grpSp>
+                    </wpg:wgp>
+                  </a:graphicData>
+                </a:graphic>
+              </wp:anchor>
+            </w:drawing>
+          </mc:Choice>
+          <mc:Fallback>
+            <w:drawing>
+              <wp:anchor allowOverlap="1" behindDoc="0" distB="0" distT="0" distL="114300" distR="114300" hidden="0" layoutInCell="1" locked="0" relativeHeight="0" simplePos="0">
+                <wp:simplePos x="0" y="0"/>
+                <wp:positionH relativeFrom="column">
+                  <wp:posOffset>114300</wp:posOffset>
+                </wp:positionH>
+                <wp:positionV relativeFrom="paragraph">
+                  <wp:posOffset>9315450</wp:posOffset>
+                </wp:positionV>
+                <wp:extent cx="2861945" cy="1189990"/>
+                <wp:effectExtent b="0" l="0" r="0" t="0"/>
+                <wp:wrapNone/>
+                <wp:docPr id="3" name="image4.png"/>
+                <a:graphic>
+                  <a:graphicData uri="http://schemas.openxmlformats.org/drawingml/2006/picture">
+                    <pic:pic>
+                      <pic:nvPicPr>
+                        <pic:cNvPr id="0" name="image4.png"/>
+                        <pic:cNvPicPr preferRelativeResize="0"/>
+                      </pic:nvPicPr>
+                      <pic:blipFill>
+                        <a:blip r:embed="rId8"/>
+                        <a:srcRect/>
+                        <a:stretch>
+                          <a:fillRect/>
+                        </a:stretch>
+                      </pic:blipFill>
+                      <pic:spPr>
+                        <a:xfrm>
+                          <a:off x="0" y="0"/>
+                          <a:ext cx="2861945" cy="1189990"/>
+                        </a:xfrm>
+                        <a:prstGeom prst="rect"/>
+                        <a:ln/>
+                      </pic:spPr>
+                    </pic:pic>
+                  </a:graphicData>
+                </a:graphic>
+              </wp:anchor>
+            </w:drawing>
+          </mc:Fallback>
+        </mc:AlternateContent>
+      </w:r>
+    </w:p>
+    <w:tbl>
+      <w:tblPr>
+        <w:tblStyle w:val="Table3"/>
+        <w:tblpPr w:leftFromText="180" w:rightFromText="180" w:topFromText="180" w:bottomFromText="180" w:vertAnchor="text" w:horzAnchor="text" w:tblpX="82.99999999999955" w:tblpY="0"/>
+        <w:tblW w:w="4755.0" w:type="dxa"/>
+        <w:jc w:val="left"/>
+        <w:tblInd w:w="105.0" w:type="dxa"/>
+        <w:tblLayout w:type="fixed"/>
+        <w:tblLook w:val="0600"/>
+      </w:tblPr>
+      <w:tblGrid>
+        <w:gridCol w:w="4755"/>
+        <w:tblGridChange w:id="0">
+          <w:tblGrid>
+            <w:gridCol w:w="4755"/>
+          </w:tblGrid>
+        </w:tblGridChange>
+      </w:tblGrid>
+      <w:tr>
+        <w:trPr>
+          <w:cantSplit w:val="0"/>
+          <w:trHeight w:val="1755" w:hRule="atLeast"/>
+          <w:tblHeader w:val="0"/>
+        </w:trPr>
+        <w:tc>
+          <w:tcPr/>
+          <w:p>
+            <w:pPr>
+              <w:rPr>
+                <w:color w:val="231f20"/>
+                <w:sz w:val="20"/>
+                <w:szCs w:val="20"/>
+              </w:rPr>
+            </w:pPr>
+            <w:r>
+              <w:rPr>
+                <w:color w:val="231f20"/>
+                <w:sz w:val="20"/>
+                <w:szCs w:val="20"/>
+                <w:rtl w:val="0"/>
+              </w:rPr>
+              <w:t xml:space="preserve">{{#propietarios}}</w:t>
+            </w:r>
+          </w:p>
+          <w:p>
+            <w:pPr>
+              <w:rPr>
+                <w:color w:val="231f20"/>
+                <w:sz w:val="20"/>
+                <w:szCs w:val="20"/>
+              </w:rPr>
+            </w:pPr>
+            <w:r>
+              <w:rPr>
+                <w:color w:val="231f20"/>
+                <w:sz w:val="20"/>
+                <w:szCs w:val="20"/>
+                <w:rtl w:val="0"/>
+              </w:rPr>
+              <w:t xml:space="preserve">___________________________</w:t>
+            </w:r>
+          </w:p>
+          <w:p>
+            <w:pPr>
+              <w:rPr>
+                <w:color w:val="231f20"/>
+                <w:sz w:val="20"/>
+                <w:szCs w:val="20"/>
+              </w:rPr>
+            </w:pPr>
+            <w:r>
+              <w:rPr>
+                <w:color w:val="231f20"/>
+                <w:sz w:val="20"/>
+                <w:szCs w:val="20"/>
+                <w:rtl w:val="0"/>
+              </w:rPr>
+              <w:t xml:space="preserve">Firma</w:t>
+            </w:r>
+          </w:p>
+          <w:p>
+            <w:pPr>
+              <w:rPr>
+                <w:color w:val="231f20"/>
+                <w:sz w:val="20"/>
+                <w:szCs w:val="20"/>
+              </w:rPr>
+            </w:pPr>
+            <w:r>
+              <w:rPr>
+                <w:color w:val="231f20"/>
+                <w:sz w:val="20"/>
+                <w:szCs w:val="20"/>
+                <w:rtl w:val="0"/>
+              </w:rPr>
+              <w:t xml:space="preserve">{{nombre}}</w:t>
+            </w:r>
+          </w:p>
+          <w:p>
+            <w:pPr>
+              <w:rPr>
+                <w:color w:val="231f20"/>
+                <w:sz w:val="20"/>
+                <w:szCs w:val="20"/>
+              </w:rPr>
+            </w:pPr>
+            <w:r>
+              <w:rPr>
+                <w:color w:val="231f20"/>
+                <w:sz w:val="20"/>
+                <w:szCs w:val="20"/>
+                <w:rtl w:val="0"/>
+              </w:rPr>
+              <w:t xml:space="preserve">DNI: {{dni}}</w:t>
+            </w:r>
+          </w:p>
+          <w:p>
+            <w:pPr>
+              <w:rPr>
+                <w:color w:val="231f20"/>
+                <w:sz w:val="20"/>
+                <w:szCs w:val="20"/>
+              </w:rPr>
+            </w:pPr>
+            <w:r>
+              <w:rPr>
+                <w:color w:val="231f20"/>
+                <w:sz w:val="20"/>
+                <w:szCs w:val="20"/>
+                <w:rtl w:val="0"/>
+              </w:rPr>
+              <w:t xml:space="preserve">Lugar y Fecha: .........................</w:t>
+            </w:r>
+          </w:p>
+          <w:p>
+            <w:pPr>
+              <w:rPr>
+                <w:color w:val="231f20"/>
+                <w:sz w:val="20"/>
+                <w:szCs w:val="20"/>
+              </w:rPr>
+            </w:pPr>
+            <w:r>
+              <w:rPr>
+                <w:color w:val="231f20"/>
+                <w:sz w:val="20"/>
+                <w:szCs w:val="20"/>
+                <w:rtl w:val="0"/>
+              </w:rPr>
+              <w:t xml:space="preserve">{{/propietarios}}</w:t>
             </w:r>
           </w:p>
         </w:tc>
@@ -7786,1016 +8759,6 @@
         </w:rPr>
         <w:t xml:space="preserve">          </w:t>
       </w:r>
-      <w:r>
-        <mc:AlternateContent>
-          <mc:Choice Requires="wpg">
-            <w:drawing>
-              <wp:anchor allowOverlap="1" behindDoc="0" distB="0" distT="0" distL="114300" distR="114300" hidden="0" layoutInCell="1" locked="0" relativeHeight="0" simplePos="0">
-                <wp:simplePos x="0" y="0"/>
-                <wp:positionH relativeFrom="column">
-                  <wp:posOffset>114300</wp:posOffset>
-                </wp:positionH>
-                <wp:positionV relativeFrom="paragraph">
-                  <wp:posOffset>9315450</wp:posOffset>
-                </wp:positionV>
-                <wp:extent cx="2861945" cy="1189990"/>
-                <wp:effectExtent b="0" l="0" r="0" t="0"/>
-                <wp:wrapNone/>
-                <wp:docPr id="6" name=""/>
-                <a:graphic>
-                  <a:graphicData uri="http://schemas.microsoft.com/office/word/2010/wordprocessingGroup">
-                    <wpg:wgp>
-                      <wpg:cNvGrpSpPr/>
-                      <wpg:grpSpPr>
-                        <a:xfrm>
-                          <a:off x="3915025" y="3185000"/>
-                          <a:ext cx="2861945" cy="1189990"/>
-                          <a:chOff x="3915025" y="3185000"/>
-                          <a:chExt cx="2861950" cy="1190000"/>
-                        </a:xfrm>
-                      </wpg:grpSpPr>
-                      <wpg:grpSp>
-                        <wpg:cNvGrpSpPr/>
-                        <wpg:grpSpPr>
-                          <a:xfrm>
-                            <a:off x="3915028" y="3185005"/>
-                            <a:ext cx="2861945" cy="1189990"/>
-                            <a:chOff x="3915025" y="3185000"/>
-                            <a:chExt cx="2861950" cy="1190000"/>
-                          </a:xfrm>
-                        </wpg:grpSpPr>
-                        <wps:wsp>
-                          <wps:cNvSpPr/>
-                          <wps:cNvPr id="6" name="Shape 6"/>
-                          <wps:spPr>
-                            <a:xfrm>
-                              <a:off x="3915025" y="3185000"/>
-                              <a:ext cx="2861950" cy="1190000"/>
-                            </a:xfrm>
-                            <a:prstGeom prst="rect">
-                              <a:avLst/>
-                            </a:prstGeom>
-                            <a:noFill/>
-                            <a:ln>
-                              <a:noFill/>
-                            </a:ln>
-                          </wps:spPr>
-                          <wps:txbx>
-                            <w:txbxContent>
-                              <w:p>
-                                <w:pPr>
-                                  <w:spacing w:after="0" w:before="0" w:line="240"/>
-                                  <w:ind w:left="0" w:right="0" w:firstLine="0"/>
-                                  <w:jc w:val="left"/>
-                                  <w:textDirection w:val="btLr"/>
-                                </w:pPr>
-                              </w:p>
-                            </w:txbxContent>
-                          </wps:txbx>
-                          <wps:bodyPr anchorCtr="0" anchor="ctr" bIns="91425" lIns="91425" spcFirstLastPara="1" rIns="91425" wrap="square" tIns="91425">
-                            <a:noAutofit/>
-                          </wps:bodyPr>
-                        </wps:wsp>
-                        <wpg:grpSp>
-                          <wpg:cNvGrpSpPr/>
-                          <wpg:grpSpPr>
-                            <a:xfrm>
-                              <a:off x="3915028" y="3185005"/>
-                              <a:ext cx="2861945" cy="1189990"/>
-                              <a:chOff x="3915025" y="3185000"/>
-                              <a:chExt cx="2861950" cy="1190000"/>
-                            </a:xfrm>
-                          </wpg:grpSpPr>
-                          <wps:wsp>
-                            <wps:cNvSpPr/>
-                            <wps:cNvPr id="42" name="Shape 42"/>
-                            <wps:spPr>
-                              <a:xfrm>
-                                <a:off x="3915025" y="3185000"/>
-                                <a:ext cx="2861950" cy="1190000"/>
-                              </a:xfrm>
-                              <a:prstGeom prst="rect">
-                                <a:avLst/>
-                              </a:prstGeom>
-                              <a:noFill/>
-                              <a:ln>
-                                <a:noFill/>
-                              </a:ln>
-                            </wps:spPr>
-                            <wps:txbx>
-                              <w:txbxContent>
-                                <w:p>
-                                  <w:pPr>
-                                    <w:spacing w:after="0" w:before="0" w:line="240"/>
-                                    <w:ind w:left="0" w:right="0" w:firstLine="0"/>
-                                    <w:jc w:val="left"/>
-                                    <w:textDirection w:val="btLr"/>
-                                  </w:pPr>
-                                </w:p>
-                              </w:txbxContent>
-                            </wps:txbx>
-                            <wps:bodyPr anchorCtr="0" anchor="ctr" bIns="91425" lIns="91425" spcFirstLastPara="1" rIns="91425" wrap="square" tIns="91425">
-                              <a:noAutofit/>
-                            </wps:bodyPr>
-                          </wps:wsp>
-                          <wpg:grpSp>
-                            <wpg:cNvGrpSpPr/>
-                            <wpg:grpSpPr>
-                              <a:xfrm>
-                                <a:off x="3915028" y="3185005"/>
-                                <a:ext cx="2861945" cy="1189990"/>
-                                <a:chOff x="3915025" y="3185000"/>
-                                <a:chExt cx="2861950" cy="1190000"/>
-                              </a:xfrm>
-                            </wpg:grpSpPr>
-                            <wps:wsp>
-                              <wps:cNvSpPr/>
-                              <wps:cNvPr id="44" name="Shape 44"/>
-                              <wps:spPr>
-                                <a:xfrm>
-                                  <a:off x="3915025" y="3185000"/>
-                                  <a:ext cx="2861950" cy="1190000"/>
-                                </a:xfrm>
-                                <a:prstGeom prst="rect">
-                                  <a:avLst/>
-                                </a:prstGeom>
-                                <a:noFill/>
-                                <a:ln>
-                                  <a:noFill/>
-                                </a:ln>
-                              </wps:spPr>
-                              <wps:txbx>
-                                <w:txbxContent>
-                                  <w:p>
-                                    <w:pPr>
-                                      <w:spacing w:after="0" w:before="0" w:line="240"/>
-                                      <w:ind w:left="0" w:right="0" w:firstLine="0"/>
-                                      <w:jc w:val="left"/>
-                                      <w:textDirection w:val="btLr"/>
-                                    </w:pPr>
-                                  </w:p>
-                                </w:txbxContent>
-                              </wps:txbx>
-                              <wps:bodyPr anchorCtr="0" anchor="ctr" bIns="91425" lIns="91425" spcFirstLastPara="1" rIns="91425" wrap="square" tIns="91425">
-                                <a:noAutofit/>
-                              </wps:bodyPr>
-                            </wps:wsp>
-                            <wpg:grpSp>
-                              <wpg:cNvGrpSpPr/>
-                              <wpg:grpSpPr>
-                                <a:xfrm>
-                                  <a:off x="3915028" y="3185005"/>
-                                  <a:ext cx="2861945" cy="1189990"/>
-                                  <a:chOff x="3915025" y="3185000"/>
-                                  <a:chExt cx="2861950" cy="1190000"/>
-                                </a:xfrm>
-                              </wpg:grpSpPr>
-                              <wps:wsp>
-                                <wps:cNvSpPr/>
-                                <wps:cNvPr id="46" name="Shape 46"/>
-                                <wps:spPr>
-                                  <a:xfrm>
-                                    <a:off x="3915025" y="3185000"/>
-                                    <a:ext cx="2861950" cy="1190000"/>
-                                  </a:xfrm>
-                                  <a:prstGeom prst="rect">
-                                    <a:avLst/>
-                                  </a:prstGeom>
-                                  <a:noFill/>
-                                  <a:ln>
-                                    <a:noFill/>
-                                  </a:ln>
-                                </wps:spPr>
-                                <wps:txbx>
-                                  <w:txbxContent>
-                                    <w:p>
-                                      <w:pPr>
-                                        <w:spacing w:after="0" w:before="0" w:line="240"/>
-                                        <w:ind w:left="0" w:right="0" w:firstLine="0"/>
-                                        <w:jc w:val="left"/>
-                                        <w:textDirection w:val="btLr"/>
-                                      </w:pPr>
-                                    </w:p>
-                                  </w:txbxContent>
-                                </wps:txbx>
-                                <wps:bodyPr anchorCtr="0" anchor="ctr" bIns="91425" lIns="91425" spcFirstLastPara="1" rIns="91425" wrap="square" tIns="91425">
-                                  <a:noAutofit/>
-                                </wps:bodyPr>
-                              </wps:wsp>
-                              <wpg:grpSp>
-                                <wpg:cNvGrpSpPr/>
-                                <wpg:grpSpPr>
-                                  <a:xfrm>
-                                    <a:off x="3915028" y="3185005"/>
-                                    <a:ext cx="2861945" cy="1189990"/>
-                                    <a:chOff x="3915025" y="3185000"/>
-                                    <a:chExt cx="2861950" cy="1190000"/>
-                                  </a:xfrm>
-                                </wpg:grpSpPr>
-                                <wps:wsp>
-                                  <wps:cNvSpPr/>
-                                  <wps:cNvPr id="48" name="Shape 48"/>
-                                  <wps:spPr>
-                                    <a:xfrm>
-                                      <a:off x="3915025" y="3185000"/>
-                                      <a:ext cx="2861950" cy="1190000"/>
-                                    </a:xfrm>
-                                    <a:prstGeom prst="rect">
-                                      <a:avLst/>
-                                    </a:prstGeom>
-                                    <a:noFill/>
-                                    <a:ln>
-                                      <a:noFill/>
-                                    </a:ln>
-                                  </wps:spPr>
-                                  <wps:txbx>
-                                    <w:txbxContent>
-                                      <w:p>
-                                        <w:pPr>
-                                          <w:spacing w:after="0" w:before="0" w:line="240"/>
-                                          <w:ind w:left="0" w:right="0" w:firstLine="0"/>
-                                          <w:jc w:val="left"/>
-                                          <w:textDirection w:val="btLr"/>
-                                        </w:pPr>
-                                      </w:p>
-                                    </w:txbxContent>
-                                  </wps:txbx>
-                                  <wps:bodyPr anchorCtr="0" anchor="ctr" bIns="91425" lIns="91425" spcFirstLastPara="1" rIns="91425" wrap="square" tIns="91425">
-                                    <a:noAutofit/>
-                                  </wps:bodyPr>
-                                </wps:wsp>
-                                <wpg:grpSp>
-                                  <wpg:cNvGrpSpPr/>
-                                  <wpg:grpSpPr>
-                                    <a:xfrm>
-                                      <a:off x="3915028" y="3185005"/>
-                                      <a:ext cx="2861945" cy="1189990"/>
-                                      <a:chOff x="3914900" y="3184850"/>
-                                      <a:chExt cx="2862225" cy="1190150"/>
-                                    </a:xfrm>
-                                  </wpg:grpSpPr>
-                                  <wps:wsp>
-                                    <wps:cNvSpPr/>
-                                    <wps:cNvPr id="50" name="Shape 50"/>
-                                    <wps:spPr>
-                                      <a:xfrm>
-                                        <a:off x="3914900" y="3184850"/>
-                                        <a:ext cx="2862225" cy="1190150"/>
-                                      </a:xfrm>
-                                      <a:prstGeom prst="rect">
-                                        <a:avLst/>
-                                      </a:prstGeom>
-                                      <a:noFill/>
-                                      <a:ln>
-                                        <a:noFill/>
-                                      </a:ln>
-                                    </wps:spPr>
-                                    <wps:txbx>
-                                      <w:txbxContent>
-                                        <w:p>
-                                          <w:pPr>
-                                            <w:spacing w:after="0" w:before="0" w:line="240"/>
-                                            <w:ind w:left="0" w:right="0" w:firstLine="0"/>
-                                            <w:jc w:val="left"/>
-                                            <w:textDirection w:val="btLr"/>
-                                          </w:pPr>
-                                        </w:p>
-                                      </w:txbxContent>
-                                    </wps:txbx>
-                                    <wps:bodyPr anchorCtr="0" anchor="ctr" bIns="91425" lIns="91425" spcFirstLastPara="1" rIns="91425" wrap="square" tIns="91425">
-                                      <a:noAutofit/>
-                                    </wps:bodyPr>
-                                  </wps:wsp>
-                                  <wpg:grpSp>
-                                    <wpg:cNvGrpSpPr/>
-                                    <wpg:grpSpPr>
-                                      <a:xfrm>
-                                        <a:off x="3915028" y="3185005"/>
-                                        <a:ext cx="2861945" cy="1189990"/>
-                                        <a:chOff x="3900725" y="3170700"/>
-                                        <a:chExt cx="2890550" cy="1204300"/>
-                                      </a:xfrm>
-                                    </wpg:grpSpPr>
-                                    <wps:wsp>
-                                      <wps:cNvSpPr/>
-                                      <wps:cNvPr id="52" name="Shape 52"/>
-                                      <wps:spPr>
-                                        <a:xfrm>
-                                          <a:off x="3900725" y="3170700"/>
-                                          <a:ext cx="2890550" cy="1204300"/>
-                                        </a:xfrm>
-                                        <a:prstGeom prst="rect">
-                                          <a:avLst/>
-                                        </a:prstGeom>
-                                        <a:noFill/>
-                                        <a:ln>
-                                          <a:noFill/>
-                                        </a:ln>
-                                      </wps:spPr>
-                                      <wps:txbx>
-                                        <w:txbxContent>
-                                          <w:p>
-                                            <w:pPr>
-                                              <w:spacing w:after="0" w:before="0" w:line="240"/>
-                                              <w:ind w:left="0" w:right="0" w:firstLine="0"/>
-                                              <w:jc w:val="left"/>
-                                              <w:textDirection w:val="btLr"/>
-                                            </w:pPr>
-                                          </w:p>
-                                        </w:txbxContent>
-                                      </wps:txbx>
-                                      <wps:bodyPr anchorCtr="0" anchor="ctr" bIns="91425" lIns="91425" spcFirstLastPara="1" rIns="91425" wrap="square" tIns="91425">
-                                        <a:noAutofit/>
-                                      </wps:bodyPr>
-                                    </wps:wsp>
-                                    <wpg:grpSp>
-                                      <wpg:cNvGrpSpPr/>
-                                      <wpg:grpSpPr>
-                                        <a:xfrm>
-                                          <a:off x="3915028" y="3185005"/>
-                                          <a:ext cx="2861945" cy="1189990"/>
-                                          <a:chOff x="330" y="14895"/>
-                                          <a:chExt cx="4507" cy="1874"/>
-                                        </a:xfrm>
-                                      </wpg:grpSpPr>
-                                      <wps:wsp>
-                                        <wps:cNvSpPr/>
-                                        <wps:cNvPr id="54" name="Shape 54"/>
-                                        <wps:spPr>
-                                          <a:xfrm>
-                                            <a:off x="330" y="14895"/>
-                                            <a:ext cx="4500" cy="1850"/>
-                                          </a:xfrm>
-                                          <a:prstGeom prst="rect">
-                                            <a:avLst/>
-                                          </a:prstGeom>
-                                          <a:noFill/>
-                                          <a:ln>
-                                            <a:noFill/>
-                                          </a:ln>
-                                        </wps:spPr>
-                                        <wps:txbx>
-                                          <w:txbxContent>
-                                            <w:p>
-                                              <w:pPr>
-                                                <w:spacing w:after="0" w:before="0" w:line="240"/>
-                                                <w:ind w:left="0" w:right="0" w:firstLine="0"/>
-                                                <w:jc w:val="left"/>
-                                                <w:textDirection w:val="btLr"/>
-                                              </w:pPr>
-                                            </w:p>
-                                          </w:txbxContent>
-                                        </wps:txbx>
-                                        <wps:bodyPr anchorCtr="0" anchor="ctr" bIns="91425" lIns="91425" spcFirstLastPara="1" rIns="91425" wrap="square" tIns="91425">
-                                          <a:noAutofit/>
-                                        </wps:bodyPr>
-                                      </wps:wsp>
-                                      <wps:wsp>
-                                        <wps:cNvSpPr/>
-                                        <wps:cNvPr id="55" name="Shape 55"/>
-                                        <wps:spPr>
-                                          <a:xfrm>
-                                            <a:off x="330" y="14895"/>
-                                            <a:ext cx="4507" cy="1620"/>
-                                          </a:xfrm>
-                                          <a:prstGeom prst="rect">
-                                            <a:avLst/>
-                                          </a:prstGeom>
-                                          <a:noFill/>
-                                          <a:ln cap="flat" cmpd="sng" w="28575">
-                                            <a:solidFill>
-                                              <a:srgbClr val="FFFF00"/>
-                                            </a:solidFill>
-                                            <a:prstDash val="solid"/>
-                                            <a:miter lim="800000"/>
-                                            <a:headEnd len="sm" w="sm" type="none"/>
-                                            <a:tailEnd len="sm" w="sm" type="none"/>
-                                          </a:ln>
-                                        </wps:spPr>
-                                        <wps:txbx>
-                                          <w:txbxContent>
-                                            <w:p>
-                                              <w:pPr>
-                                                <w:spacing w:after="0" w:before="0" w:line="240"/>
-                                                <w:ind w:left="0" w:right="0" w:firstLine="0"/>
-                                                <w:jc w:val="left"/>
-                                                <w:textDirection w:val="btLr"/>
-                                              </w:pPr>
-                                            </w:p>
-                                          </w:txbxContent>
-                                        </wps:txbx>
-                                        <wps:bodyPr anchorCtr="0" anchor="ctr" bIns="91425" lIns="91425" spcFirstLastPara="1" rIns="91425" wrap="square" tIns="91425">
-                                          <a:noAutofit/>
-                                        </wps:bodyPr>
-                                      </wps:wsp>
-                                      <wps:wsp>
-                                        <wps:cNvSpPr/>
-                                        <wps:cNvPr id="56" name="Shape 56"/>
-                                        <wps:spPr>
-                                          <a:xfrm>
-                                            <a:off x="613" y="16207"/>
-                                            <a:ext cx="3781" cy="562"/>
-                                          </a:xfrm>
-                                          <a:prstGeom prst="rect">
-                                            <a:avLst/>
-                                          </a:prstGeom>
-                                          <a:noFill/>
-                                          <a:ln>
-                                            <a:noFill/>
-                                          </a:ln>
-                                        </wps:spPr>
-                                        <wps:txbx>
-                                          <w:txbxContent>
-                                            <w:p>
-                                              <w:pPr>
-                                                <w:spacing w:after="0" w:before="0" w:line="240"/>
-                                                <w:ind w:left="0" w:right="0" w:firstLine="0"/>
-                                                <w:jc w:val="left"/>
-                                                <w:textDirection w:val="btLr"/>
-                                              </w:pPr>
-                                              <w:r>
-                                                <w:rPr>
-                                                  <w:rFonts w:ascii="Trebuchet MS" w:cs="Trebuchet MS" w:eastAsia="Trebuchet MS" w:hAnsi="Trebuchet MS"/>
-                                                  <w:b w:val="1"/>
-                                                  <w:i w:val="0"/>
-                                                  <w:smallCaps w:val="0"/>
-                                                  <w:strike w:val="0"/>
-                                                  <w:color w:val="000000"/>
-                                                  <w:sz w:val="18"/>
-                                                  <w:vertAlign w:val="baseline"/>
-                                                </w:rPr>
-                                                <w:t xml:space="preserve">Reemplazar con logo combinado de oficina</w:t>
-                                              </w:r>
-                                            </w:p>
-                                          </w:txbxContent>
-                                        </wps:txbx>
-                                        <wps:bodyPr anchorCtr="0" anchor="t" bIns="45700" lIns="91425" spcFirstLastPara="1" rIns="91425" wrap="square" tIns="45700">
-                                          <a:noAutofit/>
-                                        </wps:bodyPr>
-                                      </wps:wsp>
-                                    </wpg:grpSp>
-                                  </wpg:grpSp>
-                                </wpg:grpSp>
-                              </wpg:grpSp>
-                            </wpg:grpSp>
-                          </wpg:grpSp>
-                        </wpg:grpSp>
-                      </wpg:grpSp>
-                    </wpg:wgp>
-                  </a:graphicData>
-                </a:graphic>
-              </wp:anchor>
-            </w:drawing>
-          </mc:Choice>
-          <mc:Fallback>
-            <w:drawing>
-              <wp:anchor allowOverlap="1" behindDoc="0" distB="0" distT="0" distL="114300" distR="114300" hidden="0" layoutInCell="1" locked="0" relativeHeight="0" simplePos="0">
-                <wp:simplePos x="0" y="0"/>
-                <wp:positionH relativeFrom="column">
-                  <wp:posOffset>114300</wp:posOffset>
-                </wp:positionH>
-                <wp:positionV relativeFrom="paragraph">
-                  <wp:posOffset>9315450</wp:posOffset>
-                </wp:positionV>
-                <wp:extent cx="2861945" cy="1189990"/>
-                <wp:effectExtent b="0" l="0" r="0" t="0"/>
-                <wp:wrapNone/>
-                <wp:docPr id="6" name="image7.png"/>
-                <a:graphic>
-                  <a:graphicData uri="http://schemas.openxmlformats.org/drawingml/2006/picture">
-                    <pic:pic>
-                      <pic:nvPicPr>
-                        <pic:cNvPr id="0" name="image7.png"/>
-                        <pic:cNvPicPr preferRelativeResize="0"/>
-                      </pic:nvPicPr>
-                      <pic:blipFill>
-                        <a:blip r:embed="rId8"/>
-                        <a:srcRect/>
-                        <a:stretch>
-                          <a:fillRect/>
-                        </a:stretch>
-                      </pic:blipFill>
-                      <pic:spPr>
-                        <a:xfrm>
-                          <a:off x="0" y="0"/>
-                          <a:ext cx="2861945" cy="1189990"/>
-                        </a:xfrm>
-                        <a:prstGeom prst="rect"/>
-                        <a:ln/>
-                      </pic:spPr>
-                    </pic:pic>
-                  </a:graphicData>
-                </a:graphic>
-              </wp:anchor>
-            </w:drawing>
-          </mc:Fallback>
-        </mc:AlternateContent>
-      </w:r>
-      <w:r>
-        <mc:AlternateContent>
-          <mc:Choice Requires="wpg">
-            <w:drawing>
-              <wp:anchor allowOverlap="1" behindDoc="0" distB="0" distT="0" distL="114300" distR="114300" hidden="0" layoutInCell="1" locked="0" relativeHeight="0" simplePos="0">
-                <wp:simplePos x="0" y="0"/>
-                <wp:positionH relativeFrom="column">
-                  <wp:posOffset>114300</wp:posOffset>
-                </wp:positionH>
-                <wp:positionV relativeFrom="paragraph">
-                  <wp:posOffset>9315450</wp:posOffset>
-                </wp:positionV>
-                <wp:extent cx="2861945" cy="1189990"/>
-                <wp:effectExtent b="0" l="0" r="0" t="0"/>
-                <wp:wrapNone/>
-                <wp:docPr id="5" name=""/>
-                <a:graphic>
-                  <a:graphicData uri="http://schemas.microsoft.com/office/word/2010/wordprocessingGroup">
-                    <wpg:wgp>
-                      <wpg:cNvGrpSpPr/>
-                      <wpg:grpSpPr>
-                        <a:xfrm>
-                          <a:off x="3915025" y="3185000"/>
-                          <a:ext cx="2861945" cy="1189990"/>
-                          <a:chOff x="3915025" y="3185000"/>
-                          <a:chExt cx="2861950" cy="1190000"/>
-                        </a:xfrm>
-                      </wpg:grpSpPr>
-                      <wpg:grpSp>
-                        <wpg:cNvGrpSpPr/>
-                        <wpg:grpSpPr>
-                          <a:xfrm>
-                            <a:off x="3915028" y="3185005"/>
-                            <a:ext cx="2861945" cy="1189990"/>
-                            <a:chOff x="3915025" y="3185000"/>
-                            <a:chExt cx="2861950" cy="1190000"/>
-                          </a:xfrm>
-                        </wpg:grpSpPr>
-                        <wps:wsp>
-                          <wps:cNvSpPr/>
-                          <wps:cNvPr id="6" name="Shape 6"/>
-                          <wps:spPr>
-                            <a:xfrm>
-                              <a:off x="3915025" y="3185000"/>
-                              <a:ext cx="2861950" cy="1190000"/>
-                            </a:xfrm>
-                            <a:prstGeom prst="rect">
-                              <a:avLst/>
-                            </a:prstGeom>
-                            <a:noFill/>
-                            <a:ln>
-                              <a:noFill/>
-                            </a:ln>
-                          </wps:spPr>
-                          <wps:txbx>
-                            <w:txbxContent>
-                              <w:p>
-                                <w:pPr>
-                                  <w:spacing w:after="0" w:before="0" w:line="240"/>
-                                  <w:ind w:left="0" w:right="0" w:firstLine="0"/>
-                                  <w:jc w:val="left"/>
-                                  <w:textDirection w:val="btLr"/>
-                                </w:pPr>
-                              </w:p>
-                            </w:txbxContent>
-                          </wps:txbx>
-                          <wps:bodyPr anchorCtr="0" anchor="ctr" bIns="91425" lIns="91425" spcFirstLastPara="1" rIns="91425" wrap="square" tIns="91425">
-                            <a:noAutofit/>
-                          </wps:bodyPr>
-                        </wps:wsp>
-                        <wpg:grpSp>
-                          <wpg:cNvGrpSpPr/>
-                          <wpg:grpSpPr>
-                            <a:xfrm>
-                              <a:off x="3915028" y="3185005"/>
-                              <a:ext cx="2861945" cy="1189990"/>
-                              <a:chOff x="3915025" y="3185000"/>
-                              <a:chExt cx="2861950" cy="1190000"/>
-                            </a:xfrm>
-                          </wpg:grpSpPr>
-                          <wps:wsp>
-                            <wps:cNvSpPr/>
-                            <wps:cNvPr id="25" name="Shape 25"/>
-                            <wps:spPr>
-                              <a:xfrm>
-                                <a:off x="3915025" y="3185000"/>
-                                <a:ext cx="2861950" cy="1190000"/>
-                              </a:xfrm>
-                              <a:prstGeom prst="rect">
-                                <a:avLst/>
-                              </a:prstGeom>
-                              <a:noFill/>
-                              <a:ln>
-                                <a:noFill/>
-                              </a:ln>
-                            </wps:spPr>
-                            <wps:txbx>
-                              <w:txbxContent>
-                                <w:p>
-                                  <w:pPr>
-                                    <w:spacing w:after="0" w:before="0" w:line="240"/>
-                                    <w:ind w:left="0" w:right="0" w:firstLine="0"/>
-                                    <w:jc w:val="left"/>
-                                    <w:textDirection w:val="btLr"/>
-                                  </w:pPr>
-                                </w:p>
-                              </w:txbxContent>
-                            </wps:txbx>
-                            <wps:bodyPr anchorCtr="0" anchor="ctr" bIns="91425" lIns="91425" spcFirstLastPara="1" rIns="91425" wrap="square" tIns="91425">
-                              <a:noAutofit/>
-                            </wps:bodyPr>
-                          </wps:wsp>
-                          <wpg:grpSp>
-                            <wpg:cNvGrpSpPr/>
-                            <wpg:grpSpPr>
-                              <a:xfrm>
-                                <a:off x="3915028" y="3185005"/>
-                                <a:ext cx="2861945" cy="1189990"/>
-                                <a:chOff x="3915025" y="3185000"/>
-                                <a:chExt cx="2861950" cy="1190000"/>
-                              </a:xfrm>
-                            </wpg:grpSpPr>
-                            <wps:wsp>
-                              <wps:cNvSpPr/>
-                              <wps:cNvPr id="27" name="Shape 27"/>
-                              <wps:spPr>
-                                <a:xfrm>
-                                  <a:off x="3915025" y="3185000"/>
-                                  <a:ext cx="2861950" cy="1190000"/>
-                                </a:xfrm>
-                                <a:prstGeom prst="rect">
-                                  <a:avLst/>
-                                </a:prstGeom>
-                                <a:noFill/>
-                                <a:ln>
-                                  <a:noFill/>
-                                </a:ln>
-                              </wps:spPr>
-                              <wps:txbx>
-                                <w:txbxContent>
-                                  <w:p>
-                                    <w:pPr>
-                                      <w:spacing w:after="0" w:before="0" w:line="240"/>
-                                      <w:ind w:left="0" w:right="0" w:firstLine="0"/>
-                                      <w:jc w:val="left"/>
-                                      <w:textDirection w:val="btLr"/>
-                                    </w:pPr>
-                                  </w:p>
-                                </w:txbxContent>
-                              </wps:txbx>
-                              <wps:bodyPr anchorCtr="0" anchor="ctr" bIns="91425" lIns="91425" spcFirstLastPara="1" rIns="91425" wrap="square" tIns="91425">
-                                <a:noAutofit/>
-                              </wps:bodyPr>
-                            </wps:wsp>
-                            <wpg:grpSp>
-                              <wpg:cNvGrpSpPr/>
-                              <wpg:grpSpPr>
-                                <a:xfrm>
-                                  <a:off x="3915028" y="3185005"/>
-                                  <a:ext cx="2861945" cy="1189990"/>
-                                  <a:chOff x="3915025" y="3185000"/>
-                                  <a:chExt cx="2861950" cy="1190000"/>
-                                </a:xfrm>
-                              </wpg:grpSpPr>
-                              <wps:wsp>
-                                <wps:cNvSpPr/>
-                                <wps:cNvPr id="29" name="Shape 29"/>
-                                <wps:spPr>
-                                  <a:xfrm>
-                                    <a:off x="3915025" y="3185000"/>
-                                    <a:ext cx="2861950" cy="1190000"/>
-                                  </a:xfrm>
-                                  <a:prstGeom prst="rect">
-                                    <a:avLst/>
-                                  </a:prstGeom>
-                                  <a:noFill/>
-                                  <a:ln>
-                                    <a:noFill/>
-                                  </a:ln>
-                                </wps:spPr>
-                                <wps:txbx>
-                                  <w:txbxContent>
-                                    <w:p>
-                                      <w:pPr>
-                                        <w:spacing w:after="0" w:before="0" w:line="240"/>
-                                        <w:ind w:left="0" w:right="0" w:firstLine="0"/>
-                                        <w:jc w:val="left"/>
-                                        <w:textDirection w:val="btLr"/>
-                                      </w:pPr>
-                                    </w:p>
-                                  </w:txbxContent>
-                                </wps:txbx>
-                                <wps:bodyPr anchorCtr="0" anchor="ctr" bIns="91425" lIns="91425" spcFirstLastPara="1" rIns="91425" wrap="square" tIns="91425">
-                                  <a:noAutofit/>
-                                </wps:bodyPr>
-                              </wps:wsp>
-                              <wpg:grpSp>
-                                <wpg:cNvGrpSpPr/>
-                                <wpg:grpSpPr>
-                                  <a:xfrm>
-                                    <a:off x="3915028" y="3185005"/>
-                                    <a:ext cx="2861945" cy="1189990"/>
-                                    <a:chOff x="3915025" y="3185000"/>
-                                    <a:chExt cx="2861950" cy="1190000"/>
-                                  </a:xfrm>
-                                </wpg:grpSpPr>
-                                <wps:wsp>
-                                  <wps:cNvSpPr/>
-                                  <wps:cNvPr id="31" name="Shape 31"/>
-                                  <wps:spPr>
-                                    <a:xfrm>
-                                      <a:off x="3915025" y="3185000"/>
-                                      <a:ext cx="2861950" cy="1190000"/>
-                                    </a:xfrm>
-                                    <a:prstGeom prst="rect">
-                                      <a:avLst/>
-                                    </a:prstGeom>
-                                    <a:noFill/>
-                                    <a:ln>
-                                      <a:noFill/>
-                                    </a:ln>
-                                  </wps:spPr>
-                                  <wps:txbx>
-                                    <w:txbxContent>
-                                      <w:p>
-                                        <w:pPr>
-                                          <w:spacing w:after="0" w:before="0" w:line="240"/>
-                                          <w:ind w:left="0" w:right="0" w:firstLine="0"/>
-                                          <w:jc w:val="left"/>
-                                          <w:textDirection w:val="btLr"/>
-                                        </w:pPr>
-                                      </w:p>
-                                    </w:txbxContent>
-                                  </wps:txbx>
-                                  <wps:bodyPr anchorCtr="0" anchor="ctr" bIns="91425" lIns="91425" spcFirstLastPara="1" rIns="91425" wrap="square" tIns="91425">
-                                    <a:noAutofit/>
-                                  </wps:bodyPr>
-                                </wps:wsp>
-                                <wpg:grpSp>
-                                  <wpg:cNvGrpSpPr/>
-                                  <wpg:grpSpPr>
-                                    <a:xfrm>
-                                      <a:off x="3915028" y="3185005"/>
-                                      <a:ext cx="2861945" cy="1189990"/>
-                                      <a:chOff x="3914900" y="3184850"/>
-                                      <a:chExt cx="2862225" cy="1190150"/>
-                                    </a:xfrm>
-                                  </wpg:grpSpPr>
-                                  <wps:wsp>
-                                    <wps:cNvSpPr/>
-                                    <wps:cNvPr id="33" name="Shape 33"/>
-                                    <wps:spPr>
-                                      <a:xfrm>
-                                        <a:off x="3914900" y="3184850"/>
-                                        <a:ext cx="2862225" cy="1190150"/>
-                                      </a:xfrm>
-                                      <a:prstGeom prst="rect">
-                                        <a:avLst/>
-                                      </a:prstGeom>
-                                      <a:noFill/>
-                                      <a:ln>
-                                        <a:noFill/>
-                                      </a:ln>
-                                    </wps:spPr>
-                                    <wps:txbx>
-                                      <w:txbxContent>
-                                        <w:p>
-                                          <w:pPr>
-                                            <w:spacing w:after="0" w:before="0" w:line="240"/>
-                                            <w:ind w:left="0" w:right="0" w:firstLine="0"/>
-                                            <w:jc w:val="left"/>
-                                            <w:textDirection w:val="btLr"/>
-                                          </w:pPr>
-                                        </w:p>
-                                      </w:txbxContent>
-                                    </wps:txbx>
-                                    <wps:bodyPr anchorCtr="0" anchor="ctr" bIns="91425" lIns="91425" spcFirstLastPara="1" rIns="91425" wrap="square" tIns="91425">
-                                      <a:noAutofit/>
-                                    </wps:bodyPr>
-                                  </wps:wsp>
-                                  <wpg:grpSp>
-                                    <wpg:cNvGrpSpPr/>
-                                    <wpg:grpSpPr>
-                                      <a:xfrm>
-                                        <a:off x="3915028" y="3185005"/>
-                                        <a:ext cx="2861945" cy="1189990"/>
-                                        <a:chOff x="3900725" y="3170700"/>
-                                        <a:chExt cx="2890550" cy="1204300"/>
-                                      </a:xfrm>
-                                    </wpg:grpSpPr>
-                                    <wps:wsp>
-                                      <wps:cNvSpPr/>
-                                      <wps:cNvPr id="35" name="Shape 35"/>
-                                      <wps:spPr>
-                                        <a:xfrm>
-                                          <a:off x="3900725" y="3170700"/>
-                                          <a:ext cx="2890550" cy="1204300"/>
-                                        </a:xfrm>
-                                        <a:prstGeom prst="rect">
-                                          <a:avLst/>
-                                        </a:prstGeom>
-                                        <a:noFill/>
-                                        <a:ln>
-                                          <a:noFill/>
-                                        </a:ln>
-                                      </wps:spPr>
-                                      <wps:txbx>
-                                        <w:txbxContent>
-                                          <w:p>
-                                            <w:pPr>
-                                              <w:spacing w:after="0" w:before="0" w:line="240"/>
-                                              <w:ind w:left="0" w:right="0" w:firstLine="0"/>
-                                              <w:jc w:val="left"/>
-                                              <w:textDirection w:val="btLr"/>
-                                            </w:pPr>
-                                          </w:p>
-                                        </w:txbxContent>
-                                      </wps:txbx>
-                                      <wps:bodyPr anchorCtr="0" anchor="ctr" bIns="91425" lIns="91425" spcFirstLastPara="1" rIns="91425" wrap="square" tIns="91425">
-                                        <a:noAutofit/>
-                                      </wps:bodyPr>
-                                    </wps:wsp>
-                                    <wpg:grpSp>
-                                      <wpg:cNvGrpSpPr/>
-                                      <wpg:grpSpPr>
-                                        <a:xfrm>
-                                          <a:off x="3915028" y="3185005"/>
-                                          <a:ext cx="2861945" cy="1189990"/>
-                                          <a:chOff x="330" y="14895"/>
-                                          <a:chExt cx="4507" cy="1874"/>
-                                        </a:xfrm>
-                                      </wpg:grpSpPr>
-                                      <wps:wsp>
-                                        <wps:cNvSpPr/>
-                                        <wps:cNvPr id="37" name="Shape 37"/>
-                                        <wps:spPr>
-                                          <a:xfrm>
-                                            <a:off x="330" y="14895"/>
-                                            <a:ext cx="4500" cy="1850"/>
-                                          </a:xfrm>
-                                          <a:prstGeom prst="rect">
-                                            <a:avLst/>
-                                          </a:prstGeom>
-                                          <a:noFill/>
-                                          <a:ln>
-                                            <a:noFill/>
-                                          </a:ln>
-                                        </wps:spPr>
-                                        <wps:txbx>
-                                          <w:txbxContent>
-                                            <w:p>
-                                              <w:pPr>
-                                                <w:spacing w:after="0" w:before="0" w:line="240"/>
-                                                <w:ind w:left="0" w:right="0" w:firstLine="0"/>
-                                                <w:jc w:val="left"/>
-                                                <w:textDirection w:val="btLr"/>
-                                              </w:pPr>
-                                            </w:p>
-                                          </w:txbxContent>
-                                        </wps:txbx>
-                                        <wps:bodyPr anchorCtr="0" anchor="ctr" bIns="91425" lIns="91425" spcFirstLastPara="1" rIns="91425" wrap="square" tIns="91425">
-                                          <a:noAutofit/>
-                                        </wps:bodyPr>
-                                      </wps:wsp>
-                                      <wps:wsp>
-                                        <wps:cNvSpPr/>
-                                        <wps:cNvPr id="38" name="Shape 38"/>
-                                        <wps:spPr>
-                                          <a:xfrm>
-                                            <a:off x="330" y="14895"/>
-                                            <a:ext cx="4507" cy="1620"/>
-                                          </a:xfrm>
-                                          <a:prstGeom prst="rect">
-                                            <a:avLst/>
-                                          </a:prstGeom>
-                                          <a:noFill/>
-                                          <a:ln cap="flat" cmpd="sng" w="28575">
-                                            <a:solidFill>
-                                              <a:srgbClr val="FFFF00"/>
-                                            </a:solidFill>
-                                            <a:prstDash val="solid"/>
-                                            <a:miter lim="800000"/>
-                                            <a:headEnd len="sm" w="sm" type="none"/>
-                                            <a:tailEnd len="sm" w="sm" type="none"/>
-                                          </a:ln>
-                                        </wps:spPr>
-                                        <wps:txbx>
-                                          <w:txbxContent>
-                                            <w:p>
-                                              <w:pPr>
-                                                <w:spacing w:after="0" w:before="0" w:line="240"/>
-                                                <w:ind w:left="0" w:right="0" w:firstLine="0"/>
-                                                <w:jc w:val="left"/>
-                                                <w:textDirection w:val="btLr"/>
-                                              </w:pPr>
-                                            </w:p>
-                                          </w:txbxContent>
-                                        </wps:txbx>
-                                        <wps:bodyPr anchorCtr="0" anchor="ctr" bIns="91425" lIns="91425" spcFirstLastPara="1" rIns="91425" wrap="square" tIns="91425">
-                                          <a:noAutofit/>
-                                        </wps:bodyPr>
-                                      </wps:wsp>
-                                      <wps:wsp>
-                                        <wps:cNvSpPr/>
-                                        <wps:cNvPr id="39" name="Shape 39"/>
-                                        <wps:spPr>
-                                          <a:xfrm>
-                                            <a:off x="613" y="16207"/>
-                                            <a:ext cx="3781" cy="562"/>
-                                          </a:xfrm>
-                                          <a:prstGeom prst="rect">
-                                            <a:avLst/>
-                                          </a:prstGeom>
-                                          <a:noFill/>
-                                          <a:ln>
-                                            <a:noFill/>
-                                          </a:ln>
-                                        </wps:spPr>
-                                        <wps:txbx>
-                                          <w:txbxContent>
-                                            <w:p>
-                                              <w:pPr>
-                                                <w:spacing w:after="0" w:before="0" w:line="240"/>
-                                                <w:ind w:left="0" w:right="0" w:firstLine="0"/>
-                                                <w:jc w:val="left"/>
-                                                <w:textDirection w:val="btLr"/>
-                                              </w:pPr>
-                                              <w:r>
-                                                <w:rPr>
-                                                  <w:rFonts w:ascii="Trebuchet MS" w:cs="Trebuchet MS" w:eastAsia="Trebuchet MS" w:hAnsi="Trebuchet MS"/>
-                                                  <w:b w:val="1"/>
-                                                  <w:i w:val="0"/>
-                                                  <w:smallCaps w:val="0"/>
-                                                  <w:strike w:val="0"/>
-                                                  <w:color w:val="000000"/>
-                                                  <w:sz w:val="18"/>
-                                                  <w:vertAlign w:val="baseline"/>
-                                                </w:rPr>
-                                                <w:t xml:space="preserve">Reemplazar con logo combinado de oficina</w:t>
-                                              </w:r>
-                                            </w:p>
-                                          </w:txbxContent>
-                                        </wps:txbx>
-                                        <wps:bodyPr anchorCtr="0" anchor="t" bIns="45700" lIns="91425" spcFirstLastPara="1" rIns="91425" wrap="square" tIns="45700">
-                                          <a:noAutofit/>
-                                        </wps:bodyPr>
-                                      </wps:wsp>
-                                    </wpg:grpSp>
-                                  </wpg:grpSp>
-                                </wpg:grpSp>
-                              </wpg:grpSp>
-                            </wpg:grpSp>
-                          </wpg:grpSp>
-                        </wpg:grpSp>
-                      </wpg:grpSp>
-                    </wpg:wgp>
-                  </a:graphicData>
-                </a:graphic>
-              </wp:anchor>
-            </w:drawing>
-          </mc:Choice>
-          <mc:Fallback>
-            <w:drawing>
-              <wp:anchor allowOverlap="1" behindDoc="0" distB="0" distT="0" distL="114300" distR="114300" hidden="0" layoutInCell="1" locked="0" relativeHeight="0" simplePos="0">
-                <wp:simplePos x="0" y="0"/>
-                <wp:positionH relativeFrom="column">
-                  <wp:posOffset>114300</wp:posOffset>
-                </wp:positionH>
-                <wp:positionV relativeFrom="paragraph">
-                  <wp:posOffset>9315450</wp:posOffset>
-                </wp:positionV>
-                <wp:extent cx="2861945" cy="1189990"/>
-                <wp:effectExtent b="0" l="0" r="0" t="0"/>
-                <wp:wrapNone/>
-                <wp:docPr id="5" name="image6.png"/>
-                <a:graphic>
-                  <a:graphicData uri="http://schemas.openxmlformats.org/drawingml/2006/picture">
-                    <pic:pic>
-                      <pic:nvPicPr>
-                        <pic:cNvPr id="0" name="image6.png"/>
-                        <pic:cNvPicPr preferRelativeResize="0"/>
-                      </pic:nvPicPr>
-                      <pic:blipFill>
-                        <a:blip r:embed="rId8"/>
-                        <a:srcRect/>
-                        <a:stretch>
-                          <a:fillRect/>
-                        </a:stretch>
-                      </pic:blipFill>
-                      <pic:spPr>
-                        <a:xfrm>
-                          <a:off x="0" y="0"/>
-                          <a:ext cx="2861945" cy="1189990"/>
-                        </a:xfrm>
-                        <a:prstGeom prst="rect"/>
-                        <a:ln/>
-                      </pic:spPr>
-                    </pic:pic>
-                  </a:graphicData>
-                </a:graphic>
-              </wp:anchor>
-            </w:drawing>
-          </mc:Fallback>
-        </mc:AlternateContent>
-      </w:r>
     </w:p>
     <w:p>
       <w:pPr>
@@ -8815,254 +8778,6 @@
         <w:ind w:left="0" w:right="4603" w:firstLine="0"/>
         <w:jc w:val="left"/>
         <w:rPr>
-          <w:rFonts w:ascii="Trebuchet MS" w:cs="Trebuchet MS" w:eastAsia="Trebuchet MS" w:hAnsi="Trebuchet MS"/>
-          <w:b w:val="0"/>
-          <w:bCs w:val="0"/>
-          <w:i w:val="0"/>
-          <w:iCs w:val="0"/>
-          <w:smallCaps w:val="0"/>
-          <w:strike w:val="0"/>
-          <w:color w:val="231f20"/>
-          <w:sz w:val="20"/>
-          <w:szCs w:val="20"/>
-          <w:u w:val="none"/>
-          <w:shd w:fill="auto" w:val="clear"/>
-          <w:vertAlign w:val="baseline"/>
-        </w:rPr>
-      </w:pPr>
-      <w:r>
-        <w:rPr>
-          <w:rtl w:val="0"/>
-        </w:rPr>
-      </w:r>
-      <w:r>
-        <mc:AlternateContent>
-          <mc:Choice Requires="wpg">
-            <w:drawing>
-              <wp:anchor allowOverlap="1" behindDoc="0" distB="0" distT="0" distL="0" distR="0" hidden="0" layoutInCell="1" locked="0" relativeHeight="0" simplePos="0">
-                <wp:simplePos x="0" y="0"/>
-                <wp:positionH relativeFrom="column">
-                  <wp:posOffset>106049</wp:posOffset>
-                </wp:positionH>
-                <wp:positionV relativeFrom="paragraph">
-                  <wp:posOffset>283213</wp:posOffset>
-                </wp:positionV>
-                <wp:extent cx="2773045" cy="88900"/>
-                <wp:effectExtent b="0" l="0" r="0" t="0"/>
-                <wp:wrapTopAndBottom distB="0" distT="0"/>
-                <wp:docPr id="8" name=""/>
-                <a:graphic>
-                  <a:graphicData uri="http://schemas.microsoft.com/office/word/2010/wordprocessingShape">
-                    <wps:wsp>
-                      <wps:cNvSpPr/>
-                      <wps:cNvPr id="58" name="Shape 58"/>
-                      <wps:spPr>
-                        <a:xfrm>
-                          <a:off x="3997578" y="3773650"/>
-                          <a:ext cx="2696845" cy="12700"/>
-                        </a:xfrm>
-                        <a:custGeom>
-                          <a:rect b="b" l="l" r="r" t="t"/>
-                          <a:pathLst>
-                            <a:path extrusionOk="0" h="20" w="4247">
-                              <a:moveTo>
-                                <a:pt x="0" y="0"/>
-                              </a:moveTo>
-                              <a:lnTo>
-                                <a:pt x="4246" y="0"/>
-                              </a:lnTo>
-                            </a:path>
-                          </a:pathLst>
-                        </a:custGeom>
-                        <a:noFill/>
-                        <a:ln cap="flat" cmpd="sng" w="9525">
-                          <a:solidFill>
-                            <a:srgbClr val="231F20"/>
-                          </a:solidFill>
-                          <a:prstDash val="solid"/>
-                          <a:round/>
-                          <a:headEnd len="sm" w="sm" type="none"/>
-                          <a:tailEnd len="sm" w="sm" type="none"/>
-                        </a:ln>
-                      </wps:spPr>
-                      <wps:bodyPr anchorCtr="0" anchor="ctr" bIns="91425" lIns="91425" spcFirstLastPara="1" rIns="91425" wrap="square" tIns="91425">
-                        <a:noAutofit/>
-                      </wps:bodyPr>
-                    </wps:wsp>
-                  </a:graphicData>
-                </a:graphic>
-              </wp:anchor>
-            </w:drawing>
-          </mc:Choice>
-          <mc:Fallback>
-            <w:drawing>
-              <wp:anchor allowOverlap="1" behindDoc="0" distB="0" distT="0" distL="0" distR="0" hidden="0" layoutInCell="1" locked="0" relativeHeight="0" simplePos="0">
-                <wp:simplePos x="0" y="0"/>
-                <wp:positionH relativeFrom="column">
-                  <wp:posOffset>106049</wp:posOffset>
-                </wp:positionH>
-                <wp:positionV relativeFrom="paragraph">
-                  <wp:posOffset>283213</wp:posOffset>
-                </wp:positionV>
-                <wp:extent cx="2773045" cy="88900"/>
-                <wp:effectExtent b="0" l="0" r="0" t="0"/>
-                <wp:wrapTopAndBottom distB="0" distT="0"/>
-                <wp:docPr id="8" name="image9.png"/>
-                <a:graphic>
-                  <a:graphicData uri="http://schemas.openxmlformats.org/drawingml/2006/picture">
-                    <pic:pic>
-                      <pic:nvPicPr>
-                        <pic:cNvPr id="0" name="image9.png"/>
-                        <pic:cNvPicPr preferRelativeResize="0"/>
-                      </pic:nvPicPr>
-                      <pic:blipFill>
-                        <a:blip r:embed="rId8"/>
-                        <a:srcRect/>
-                        <a:stretch>
-                          <a:fillRect/>
-                        </a:stretch>
-                      </pic:blipFill>
-                      <pic:spPr>
-                        <a:xfrm>
-                          <a:off x="0" y="0"/>
-                          <a:ext cx="2773045" cy="88900"/>
-                        </a:xfrm>
-                        <a:prstGeom prst="rect"/>
-                        <a:ln/>
-                      </pic:spPr>
-                    </pic:pic>
-                  </a:graphicData>
-                </a:graphic>
-              </wp:anchor>
-            </w:drawing>
-          </mc:Fallback>
-        </mc:AlternateContent>
-      </w:r>
-      <w:r>
-        <mc:AlternateContent>
-          <mc:Choice Requires="wpg">
-            <w:drawing>
-              <wp:anchor allowOverlap="1" behindDoc="0" distB="0" distT="0" distL="0" distR="0" hidden="0" layoutInCell="1" locked="0" relativeHeight="0" simplePos="0">
-                <wp:simplePos x="0" y="0"/>
-                <wp:positionH relativeFrom="column">
-                  <wp:posOffset>3724910</wp:posOffset>
-                </wp:positionH>
-                <wp:positionV relativeFrom="paragraph">
-                  <wp:posOffset>305437</wp:posOffset>
-                </wp:positionV>
-                <wp:extent cx="2773045" cy="88900"/>
-                <wp:effectExtent b="0" l="0" r="0" t="0"/>
-                <wp:wrapTopAndBottom distB="0" distT="0"/>
-                <wp:docPr id="7" name=""/>
-                <a:graphic>
-                  <a:graphicData uri="http://schemas.microsoft.com/office/word/2010/wordprocessingShape">
-                    <wps:wsp>
-                      <wps:cNvSpPr/>
-                      <wps:cNvPr id="57" name="Shape 57"/>
-                      <wps:spPr>
-                        <a:xfrm>
-                          <a:off x="3997578" y="3773650"/>
-                          <a:ext cx="2696845" cy="12700"/>
-                        </a:xfrm>
-                        <a:custGeom>
-                          <a:rect b="b" l="l" r="r" t="t"/>
-                          <a:pathLst>
-                            <a:path extrusionOk="0" h="20" w="4247">
-                              <a:moveTo>
-                                <a:pt x="0" y="0"/>
-                              </a:moveTo>
-                              <a:lnTo>
-                                <a:pt x="4246" y="0"/>
-                              </a:lnTo>
-                            </a:path>
-                          </a:pathLst>
-                        </a:custGeom>
-                        <a:noFill/>
-                        <a:ln cap="flat" cmpd="sng" w="9525">
-                          <a:solidFill>
-                            <a:srgbClr val="231F20"/>
-                          </a:solidFill>
-                          <a:prstDash val="solid"/>
-                          <a:round/>
-                          <a:headEnd len="sm" w="sm" type="none"/>
-                          <a:tailEnd len="sm" w="sm" type="none"/>
-                        </a:ln>
-                      </wps:spPr>
-                      <wps:bodyPr anchorCtr="0" anchor="ctr" bIns="91425" lIns="91425" spcFirstLastPara="1" rIns="91425" wrap="square" tIns="91425">
-                        <a:noAutofit/>
-                      </wps:bodyPr>
-                    </wps:wsp>
-                  </a:graphicData>
-                </a:graphic>
-              </wp:anchor>
-            </w:drawing>
-          </mc:Choice>
-          <mc:Fallback>
-            <w:drawing>
-              <wp:anchor allowOverlap="1" behindDoc="0" distB="0" distT="0" distL="0" distR="0" hidden="0" layoutInCell="1" locked="0" relativeHeight="0" simplePos="0">
-                <wp:simplePos x="0" y="0"/>
-                <wp:positionH relativeFrom="column">
-                  <wp:posOffset>3724910</wp:posOffset>
-                </wp:positionH>
-                <wp:positionV relativeFrom="paragraph">
-                  <wp:posOffset>305437</wp:posOffset>
-                </wp:positionV>
-                <wp:extent cx="2773045" cy="88900"/>
-                <wp:effectExtent b="0" l="0" r="0" t="0"/>
-                <wp:wrapTopAndBottom distB="0" distT="0"/>
-                <wp:docPr id="7" name="image8.png"/>
-                <a:graphic>
-                  <a:graphicData uri="http://schemas.openxmlformats.org/drawingml/2006/picture">
-                    <pic:pic>
-                      <pic:nvPicPr>
-                        <pic:cNvPr id="0" name="image8.png"/>
-                        <pic:cNvPicPr preferRelativeResize="0"/>
-                      </pic:nvPicPr>
-                      <pic:blipFill>
-                        <a:blip r:embed="rId8"/>
-                        <a:srcRect/>
-                        <a:stretch>
-                          <a:fillRect/>
-                        </a:stretch>
-                      </pic:blipFill>
-                      <pic:spPr>
-                        <a:xfrm>
-                          <a:off x="0" y="0"/>
-                          <a:ext cx="2773045" cy="88900"/>
-                        </a:xfrm>
-                        <a:prstGeom prst="rect"/>
-                        <a:ln/>
-                      </pic:spPr>
-                    </pic:pic>
-                  </a:graphicData>
-                </a:graphic>
-              </wp:anchor>
-            </w:drawing>
-          </mc:Fallback>
-        </mc:AlternateContent>
-      </w:r>
-    </w:p>
-    <w:p>
-      <w:pPr>
-        <w:keepNext w:val="0"/>
-        <w:keepLines w:val="0"/>
-        <w:pageBreakBefore w:val="0"/>
-        <w:widowControl w:val="0"/>
-        <w:pBdr>
-          <w:top w:space="0" w:sz="0" w:val="nil"/>
-          <w:left w:space="0" w:sz="0" w:val="nil"/>
-          <w:bottom w:space="0" w:sz="0" w:val="nil"/>
-          <w:right w:space="0" w:sz="0" w:val="nil"/>
-          <w:between w:space="0" w:sz="0" w:val="nil"/>
-        </w:pBdr>
-        <w:shd w:fill="auto" w:val="clear"/>
-        <w:tabs>
-          <w:tab w:val="left" w:leader="none" w:pos="6570"/>
-        </w:tabs>
-        <w:spacing w:after="0" w:before="107" w:line="240" w:lineRule="auto"/>
-        <w:ind w:left="0" w:right="0" w:firstLine="0"/>
-        <w:jc w:val="left"/>
-        <w:rPr>
           <w:color w:val="231f20"/>
           <w:sz w:val="20"/>
           <w:szCs w:val="20"/>
@@ -9070,960 +8785,20 @@
       </w:pPr>
       <w:r>
         <w:rPr>
-          <w:rFonts w:ascii="Trebuchet MS" w:cs="Trebuchet MS" w:eastAsia="Trebuchet MS" w:hAnsi="Trebuchet MS"/>
-          <w:b w:val="1"/>
-          <w:bCs w:val="1"/>
-          <w:i w:val="0"/>
-          <w:iCs w:val="0"/>
-          <w:smallCaps w:val="0"/>
-          <w:strike w:val="0"/>
-          <w:color w:val="000000"/>
-          <w:sz w:val="18"/>
-          <w:szCs w:val="18"/>
-          <w:u w:val="none"/>
-          <w:shd w:fill="auto" w:val="clear"/>
-          <w:vertAlign w:val="baseline"/>
-          <w:rtl w:val="0"/>
-        </w:rPr>
-        <w:t xml:space="preserve">   </w:t>
-      </w:r>
-      <w:r>
-        <w:rPr>
-          <w:rFonts w:ascii="Trebuchet MS" w:cs="Trebuchet MS" w:eastAsia="Trebuchet MS" w:hAnsi="Trebuchet MS"/>
-          <w:b w:val="0"/>
-          <w:bCs w:val="0"/>
-          <w:i w:val="0"/>
-          <w:iCs w:val="0"/>
-          <w:smallCaps w:val="0"/>
-          <w:strike w:val="0"/>
-          <w:color w:val="231f20"/>
-          <w:sz w:val="20"/>
-          <w:szCs w:val="20"/>
-          <w:u w:val="none"/>
-          <w:shd w:fill="auto" w:val="clear"/>
-          <w:vertAlign w:val="baseline"/>
-          <w:rtl w:val="0"/>
-        </w:rPr>
-        <w:t xml:space="preserve">Firma                                                                                       </w:t>
-      </w:r>
-      <w:r>
-        <w:rPr>
           <w:color w:val="231f20"/>
           <w:sz w:val="20"/>
           <w:szCs w:val="20"/>
           <w:rtl w:val="0"/>
         </w:rPr>
-        <w:t xml:space="preserve">Firma</w:t>
-      </w:r>
-      <w:r>
-        <mc:AlternateContent>
-          <mc:Choice Requires="wpg">
-            <w:drawing>
-              <wp:anchor allowOverlap="1" behindDoc="0" distB="0" distT="0" distL="114300" distR="114300" hidden="0" layoutInCell="1" locked="0" relativeHeight="0" simplePos="0">
-                <wp:simplePos x="0" y="0"/>
-                <wp:positionH relativeFrom="column">
-                  <wp:posOffset>114300</wp:posOffset>
-                </wp:positionH>
-                <wp:positionV relativeFrom="paragraph">
-                  <wp:posOffset>9315450</wp:posOffset>
-                </wp:positionV>
-                <wp:extent cx="2861945" cy="1189990"/>
-                <wp:effectExtent b="0" l="0" r="0" t="0"/>
-                <wp:wrapNone/>
-                <wp:docPr id="4" name=""/>
-                <a:graphic>
-                  <a:graphicData uri="http://schemas.microsoft.com/office/word/2010/wordprocessingGroup">
-                    <wpg:wgp>
-                      <wpg:cNvGrpSpPr/>
-                      <wpg:grpSpPr>
-                        <a:xfrm>
-                          <a:off x="3915025" y="3185000"/>
-                          <a:ext cx="2861945" cy="1189990"/>
-                          <a:chOff x="3915025" y="3185000"/>
-                          <a:chExt cx="2861950" cy="1190000"/>
-                        </a:xfrm>
-                      </wpg:grpSpPr>
-                      <wpg:grpSp>
-                        <wpg:cNvGrpSpPr/>
-                        <wpg:grpSpPr>
-                          <a:xfrm>
-                            <a:off x="3915028" y="3185005"/>
-                            <a:ext cx="2861945" cy="1189990"/>
-                            <a:chOff x="3915025" y="3185000"/>
-                            <a:chExt cx="2861950" cy="1190000"/>
-                          </a:xfrm>
-                        </wpg:grpSpPr>
-                        <wps:wsp>
-                          <wps:cNvSpPr/>
-                          <wps:cNvPr id="6" name="Shape 6"/>
-                          <wps:spPr>
-                            <a:xfrm>
-                              <a:off x="3915025" y="3185000"/>
-                              <a:ext cx="2861950" cy="1190000"/>
-                            </a:xfrm>
-                            <a:prstGeom prst="rect">
-                              <a:avLst/>
-                            </a:prstGeom>
-                            <a:noFill/>
-                            <a:ln>
-                              <a:noFill/>
-                            </a:ln>
-                          </wps:spPr>
-                          <wps:txbx>
-                            <w:txbxContent>
-                              <w:p>
-                                <w:pPr>
-                                  <w:spacing w:after="0" w:before="0" w:line="240"/>
-                                  <w:ind w:left="0" w:right="0" w:firstLine="0"/>
-                                  <w:jc w:val="left"/>
-                                  <w:textDirection w:val="btLr"/>
-                                </w:pPr>
-                              </w:p>
-                            </w:txbxContent>
-                          </wps:txbx>
-                          <wps:bodyPr anchorCtr="0" anchor="ctr" bIns="91425" lIns="91425" spcFirstLastPara="1" rIns="91425" wrap="square" tIns="91425">
-                            <a:noAutofit/>
-                          </wps:bodyPr>
-                        </wps:wsp>
-                        <wpg:grpSp>
-                          <wpg:cNvGrpSpPr/>
-                          <wpg:grpSpPr>
-                            <a:xfrm>
-                              <a:off x="3915028" y="3185005"/>
-                              <a:ext cx="2861945" cy="1189990"/>
-                              <a:chOff x="3915025" y="3185000"/>
-                              <a:chExt cx="2861950" cy="1190000"/>
-                            </a:xfrm>
-                          </wpg:grpSpPr>
-                          <wps:wsp>
-                            <wps:cNvSpPr/>
-                            <wps:cNvPr id="8" name="Shape 8"/>
-                            <wps:spPr>
-                              <a:xfrm>
-                                <a:off x="3915025" y="3185000"/>
-                                <a:ext cx="2861950" cy="1190000"/>
-                              </a:xfrm>
-                              <a:prstGeom prst="rect">
-                                <a:avLst/>
-                              </a:prstGeom>
-                              <a:noFill/>
-                              <a:ln>
-                                <a:noFill/>
-                              </a:ln>
-                            </wps:spPr>
-                            <wps:txbx>
-                              <w:txbxContent>
-                                <w:p>
-                                  <w:pPr>
-                                    <w:spacing w:after="0" w:before="0" w:line="240"/>
-                                    <w:ind w:left="0" w:right="0" w:firstLine="0"/>
-                                    <w:jc w:val="left"/>
-                                    <w:textDirection w:val="btLr"/>
-                                  </w:pPr>
-                                </w:p>
-                              </w:txbxContent>
-                            </wps:txbx>
-                            <wps:bodyPr anchorCtr="0" anchor="ctr" bIns="91425" lIns="91425" spcFirstLastPara="1" rIns="91425" wrap="square" tIns="91425">
-                              <a:noAutofit/>
-                            </wps:bodyPr>
-                          </wps:wsp>
-                          <wpg:grpSp>
-                            <wpg:cNvGrpSpPr/>
-                            <wpg:grpSpPr>
-                              <a:xfrm>
-                                <a:off x="3915028" y="3185005"/>
-                                <a:ext cx="2861945" cy="1189990"/>
-                                <a:chOff x="3915025" y="3185000"/>
-                                <a:chExt cx="2861950" cy="1190000"/>
-                              </a:xfrm>
-                            </wpg:grpSpPr>
-                            <wps:wsp>
-                              <wps:cNvSpPr/>
-                              <wps:cNvPr id="10" name="Shape 10"/>
-                              <wps:spPr>
-                                <a:xfrm>
-                                  <a:off x="3915025" y="3185000"/>
-                                  <a:ext cx="2861950" cy="1190000"/>
-                                </a:xfrm>
-                                <a:prstGeom prst="rect">
-                                  <a:avLst/>
-                                </a:prstGeom>
-                                <a:noFill/>
-                                <a:ln>
-                                  <a:noFill/>
-                                </a:ln>
-                              </wps:spPr>
-                              <wps:txbx>
-                                <w:txbxContent>
-                                  <w:p>
-                                    <w:pPr>
-                                      <w:spacing w:after="0" w:before="0" w:line="240"/>
-                                      <w:ind w:left="0" w:right="0" w:firstLine="0"/>
-                                      <w:jc w:val="left"/>
-                                      <w:textDirection w:val="btLr"/>
-                                    </w:pPr>
-                                  </w:p>
-                                </w:txbxContent>
-                              </wps:txbx>
-                              <wps:bodyPr anchorCtr="0" anchor="ctr" bIns="91425" lIns="91425" spcFirstLastPara="1" rIns="91425" wrap="square" tIns="91425">
-                                <a:noAutofit/>
-                              </wps:bodyPr>
-                            </wps:wsp>
-                            <wpg:grpSp>
-                              <wpg:cNvGrpSpPr/>
-                              <wpg:grpSpPr>
-                                <a:xfrm>
-                                  <a:off x="3915028" y="3185005"/>
-                                  <a:ext cx="2861945" cy="1189990"/>
-                                  <a:chOff x="3915025" y="3185000"/>
-                                  <a:chExt cx="2861950" cy="1190000"/>
-                                </a:xfrm>
-                              </wpg:grpSpPr>
-                              <wps:wsp>
-                                <wps:cNvSpPr/>
-                                <wps:cNvPr id="12" name="Shape 12"/>
-                                <wps:spPr>
-                                  <a:xfrm>
-                                    <a:off x="3915025" y="3185000"/>
-                                    <a:ext cx="2861950" cy="1190000"/>
-                                  </a:xfrm>
-                                  <a:prstGeom prst="rect">
-                                    <a:avLst/>
-                                  </a:prstGeom>
-                                  <a:noFill/>
-                                  <a:ln>
-                                    <a:noFill/>
-                                  </a:ln>
-                                </wps:spPr>
-                                <wps:txbx>
-                                  <w:txbxContent>
-                                    <w:p>
-                                      <w:pPr>
-                                        <w:spacing w:after="0" w:before="0" w:line="240"/>
-                                        <w:ind w:left="0" w:right="0" w:firstLine="0"/>
-                                        <w:jc w:val="left"/>
-                                        <w:textDirection w:val="btLr"/>
-                                      </w:pPr>
-                                    </w:p>
-                                  </w:txbxContent>
-                                </wps:txbx>
-                                <wps:bodyPr anchorCtr="0" anchor="ctr" bIns="91425" lIns="91425" spcFirstLastPara="1" rIns="91425" wrap="square" tIns="91425">
-                                  <a:noAutofit/>
-                                </wps:bodyPr>
-                              </wps:wsp>
-                              <wpg:grpSp>
-                                <wpg:cNvGrpSpPr/>
-                                <wpg:grpSpPr>
-                                  <a:xfrm>
-                                    <a:off x="3915028" y="3185005"/>
-                                    <a:ext cx="2861945" cy="1189990"/>
-                                    <a:chOff x="3915025" y="3185000"/>
-                                    <a:chExt cx="2861950" cy="1190000"/>
-                                  </a:xfrm>
-                                </wpg:grpSpPr>
-                                <wps:wsp>
-                                  <wps:cNvSpPr/>
-                                  <wps:cNvPr id="14" name="Shape 14"/>
-                                  <wps:spPr>
-                                    <a:xfrm>
-                                      <a:off x="3915025" y="3185000"/>
-                                      <a:ext cx="2861950" cy="1190000"/>
-                                    </a:xfrm>
-                                    <a:prstGeom prst="rect">
-                                      <a:avLst/>
-                                    </a:prstGeom>
-                                    <a:noFill/>
-                                    <a:ln>
-                                      <a:noFill/>
-                                    </a:ln>
-                                  </wps:spPr>
-                                  <wps:txbx>
-                                    <w:txbxContent>
-                                      <w:p>
-                                        <w:pPr>
-                                          <w:spacing w:after="0" w:before="0" w:line="240"/>
-                                          <w:ind w:left="0" w:right="0" w:firstLine="0"/>
-                                          <w:jc w:val="left"/>
-                                          <w:textDirection w:val="btLr"/>
-                                        </w:pPr>
-                                      </w:p>
-                                    </w:txbxContent>
-                                  </wps:txbx>
-                                  <wps:bodyPr anchorCtr="0" anchor="ctr" bIns="91425" lIns="91425" spcFirstLastPara="1" rIns="91425" wrap="square" tIns="91425">
-                                    <a:noAutofit/>
-                                  </wps:bodyPr>
-                                </wps:wsp>
-                                <wpg:grpSp>
-                                  <wpg:cNvGrpSpPr/>
-                                  <wpg:grpSpPr>
-                                    <a:xfrm>
-                                      <a:off x="3915028" y="3185005"/>
-                                      <a:ext cx="2861945" cy="1189990"/>
-                                      <a:chOff x="3914900" y="3184850"/>
-                                      <a:chExt cx="2862225" cy="1190150"/>
-                                    </a:xfrm>
-                                  </wpg:grpSpPr>
-                                  <wps:wsp>
-                                    <wps:cNvSpPr/>
-                                    <wps:cNvPr id="16" name="Shape 16"/>
-                                    <wps:spPr>
-                                      <a:xfrm>
-                                        <a:off x="3914900" y="3184850"/>
-                                        <a:ext cx="2862225" cy="1190150"/>
-                                      </a:xfrm>
-                                      <a:prstGeom prst="rect">
-                                        <a:avLst/>
-                                      </a:prstGeom>
-                                      <a:noFill/>
-                                      <a:ln>
-                                        <a:noFill/>
-                                      </a:ln>
-                                    </wps:spPr>
-                                    <wps:txbx>
-                                      <w:txbxContent>
-                                        <w:p>
-                                          <w:pPr>
-                                            <w:spacing w:after="0" w:before="0" w:line="240"/>
-                                            <w:ind w:left="0" w:right="0" w:firstLine="0"/>
-                                            <w:jc w:val="left"/>
-                                            <w:textDirection w:val="btLr"/>
-                                          </w:pPr>
-                                        </w:p>
-                                      </w:txbxContent>
-                                    </wps:txbx>
-                                    <wps:bodyPr anchorCtr="0" anchor="ctr" bIns="91425" lIns="91425" spcFirstLastPara="1" rIns="91425" wrap="square" tIns="91425">
-                                      <a:noAutofit/>
-                                    </wps:bodyPr>
-                                  </wps:wsp>
-                                  <wpg:grpSp>
-                                    <wpg:cNvGrpSpPr/>
-                                    <wpg:grpSpPr>
-                                      <a:xfrm>
-                                        <a:off x="3915028" y="3185005"/>
-                                        <a:ext cx="2861945" cy="1189990"/>
-                                        <a:chOff x="3900725" y="3170700"/>
-                                        <a:chExt cx="2890550" cy="1204300"/>
-                                      </a:xfrm>
-                                    </wpg:grpSpPr>
-                                    <wps:wsp>
-                                      <wps:cNvSpPr/>
-                                      <wps:cNvPr id="18" name="Shape 18"/>
-                                      <wps:spPr>
-                                        <a:xfrm>
-                                          <a:off x="3900725" y="3170700"/>
-                                          <a:ext cx="2890550" cy="1204300"/>
-                                        </a:xfrm>
-                                        <a:prstGeom prst="rect">
-                                          <a:avLst/>
-                                        </a:prstGeom>
-                                        <a:noFill/>
-                                        <a:ln>
-                                          <a:noFill/>
-                                        </a:ln>
-                                      </wps:spPr>
-                                      <wps:txbx>
-                                        <w:txbxContent>
-                                          <w:p>
-                                            <w:pPr>
-                                              <w:spacing w:after="0" w:before="0" w:line="240"/>
-                                              <w:ind w:left="0" w:right="0" w:firstLine="0"/>
-                                              <w:jc w:val="left"/>
-                                              <w:textDirection w:val="btLr"/>
-                                            </w:pPr>
-                                          </w:p>
-                                        </w:txbxContent>
-                                      </wps:txbx>
-                                      <wps:bodyPr anchorCtr="0" anchor="ctr" bIns="91425" lIns="91425" spcFirstLastPara="1" rIns="91425" wrap="square" tIns="91425">
-                                        <a:noAutofit/>
-                                      </wps:bodyPr>
-                                    </wps:wsp>
-                                    <wpg:grpSp>
-                                      <wpg:cNvGrpSpPr/>
-                                      <wpg:grpSpPr>
-                                        <a:xfrm>
-                                          <a:off x="3915028" y="3185005"/>
-                                          <a:ext cx="2861945" cy="1189990"/>
-                                          <a:chOff x="330" y="14895"/>
-                                          <a:chExt cx="4507" cy="1874"/>
-                                        </a:xfrm>
-                                      </wpg:grpSpPr>
-                                      <wps:wsp>
-                                        <wps:cNvSpPr/>
-                                        <wps:cNvPr id="20" name="Shape 20"/>
-                                        <wps:spPr>
-                                          <a:xfrm>
-                                            <a:off x="330" y="14895"/>
-                                            <a:ext cx="4500" cy="1850"/>
-                                          </a:xfrm>
-                                          <a:prstGeom prst="rect">
-                                            <a:avLst/>
-                                          </a:prstGeom>
-                                          <a:noFill/>
-                                          <a:ln>
-                                            <a:noFill/>
-                                          </a:ln>
-                                        </wps:spPr>
-                                        <wps:txbx>
-                                          <w:txbxContent>
-                                            <w:p>
-                                              <w:pPr>
-                                                <w:spacing w:after="0" w:before="0" w:line="240"/>
-                                                <w:ind w:left="0" w:right="0" w:firstLine="0"/>
-                                                <w:jc w:val="left"/>
-                                                <w:textDirection w:val="btLr"/>
-                                              </w:pPr>
-                                            </w:p>
-                                          </w:txbxContent>
-                                        </wps:txbx>
-                                        <wps:bodyPr anchorCtr="0" anchor="ctr" bIns="91425" lIns="91425" spcFirstLastPara="1" rIns="91425" wrap="square" tIns="91425">
-                                          <a:noAutofit/>
-                                        </wps:bodyPr>
-                                      </wps:wsp>
-                                      <wps:wsp>
-                                        <wps:cNvSpPr/>
-                                        <wps:cNvPr id="21" name="Shape 21"/>
-                                        <wps:spPr>
-                                          <a:xfrm>
-                                            <a:off x="330" y="14895"/>
-                                            <a:ext cx="4507" cy="1620"/>
-                                          </a:xfrm>
-                                          <a:prstGeom prst="rect">
-                                            <a:avLst/>
-                                          </a:prstGeom>
-                                          <a:noFill/>
-                                          <a:ln cap="flat" cmpd="sng" w="28575">
-                                            <a:solidFill>
-                                              <a:srgbClr val="FFFF00"/>
-                                            </a:solidFill>
-                                            <a:prstDash val="solid"/>
-                                            <a:miter lim="800000"/>
-                                            <a:headEnd len="sm" w="sm" type="none"/>
-                                            <a:tailEnd len="sm" w="sm" type="none"/>
-                                          </a:ln>
-                                        </wps:spPr>
-                                        <wps:txbx>
-                                          <w:txbxContent>
-                                            <w:p>
-                                              <w:pPr>
-                                                <w:spacing w:after="0" w:before="0" w:line="240"/>
-                                                <w:ind w:left="0" w:right="0" w:firstLine="0"/>
-                                                <w:jc w:val="left"/>
-                                                <w:textDirection w:val="btLr"/>
-                                              </w:pPr>
-                                            </w:p>
-                                          </w:txbxContent>
-                                        </wps:txbx>
-                                        <wps:bodyPr anchorCtr="0" anchor="ctr" bIns="91425" lIns="91425" spcFirstLastPara="1" rIns="91425" wrap="square" tIns="91425">
-                                          <a:noAutofit/>
-                                        </wps:bodyPr>
-                                      </wps:wsp>
-                                      <wps:wsp>
-                                        <wps:cNvSpPr/>
-                                        <wps:cNvPr id="22" name="Shape 22"/>
-                                        <wps:spPr>
-                                          <a:xfrm>
-                                            <a:off x="613" y="16207"/>
-                                            <a:ext cx="3781" cy="562"/>
-                                          </a:xfrm>
-                                          <a:prstGeom prst="rect">
-                                            <a:avLst/>
-                                          </a:prstGeom>
-                                          <a:noFill/>
-                                          <a:ln>
-                                            <a:noFill/>
-                                          </a:ln>
-                                        </wps:spPr>
-                                        <wps:txbx>
-                                          <w:txbxContent>
-                                            <w:p>
-                                              <w:pPr>
-                                                <w:spacing w:after="0" w:before="0" w:line="240"/>
-                                                <w:ind w:left="0" w:right="0" w:firstLine="0"/>
-                                                <w:jc w:val="left"/>
-                                                <w:textDirection w:val="btLr"/>
-                                              </w:pPr>
-                                              <w:r>
-                                                <w:rPr>
-                                                  <w:rFonts w:ascii="Trebuchet MS" w:cs="Trebuchet MS" w:eastAsia="Trebuchet MS" w:hAnsi="Trebuchet MS"/>
-                                                  <w:b w:val="1"/>
-                                                  <w:i w:val="0"/>
-                                                  <w:smallCaps w:val="0"/>
-                                                  <w:strike w:val="0"/>
-                                                  <w:color w:val="000000"/>
-                                                  <w:sz w:val="18"/>
-                                                  <w:vertAlign w:val="baseline"/>
-                                                </w:rPr>
-                                                <w:t xml:space="preserve">Reemplazar con logo combinado de oficina</w:t>
-                                              </w:r>
-                                            </w:p>
-                                          </w:txbxContent>
-                                        </wps:txbx>
-                                        <wps:bodyPr anchorCtr="0" anchor="t" bIns="45700" lIns="91425" spcFirstLastPara="1" rIns="91425" wrap="square" tIns="45700">
-                                          <a:noAutofit/>
-                                        </wps:bodyPr>
-                                      </wps:wsp>
-                                    </wpg:grpSp>
-                                  </wpg:grpSp>
-                                </wpg:grpSp>
-                              </wpg:grpSp>
-                            </wpg:grpSp>
-                          </wpg:grpSp>
-                        </wpg:grpSp>
-                      </wpg:grpSp>
-                    </wpg:wgp>
-                  </a:graphicData>
-                </a:graphic>
-              </wp:anchor>
-            </w:drawing>
-          </mc:Choice>
-          <mc:Fallback>
-            <w:drawing>
-              <wp:anchor allowOverlap="1" behindDoc="0" distB="0" distT="0" distL="114300" distR="114300" hidden="0" layoutInCell="1" locked="0" relativeHeight="0" simplePos="0">
-                <wp:simplePos x="0" y="0"/>
-                <wp:positionH relativeFrom="column">
-                  <wp:posOffset>114300</wp:posOffset>
-                </wp:positionH>
-                <wp:positionV relativeFrom="paragraph">
-                  <wp:posOffset>9315450</wp:posOffset>
-                </wp:positionV>
-                <wp:extent cx="2861945" cy="1189990"/>
-                <wp:effectExtent b="0" l="0" r="0" t="0"/>
-                <wp:wrapNone/>
-                <wp:docPr id="4" name="image5.png"/>
-                <a:graphic>
-                  <a:graphicData uri="http://schemas.openxmlformats.org/drawingml/2006/picture">
-                    <pic:pic>
-                      <pic:nvPicPr>
-                        <pic:cNvPr id="0" name="image5.png"/>
-                        <pic:cNvPicPr preferRelativeResize="0"/>
-                      </pic:nvPicPr>
-                      <pic:blipFill>
-                        <a:blip r:embed="rId8"/>
-                        <a:srcRect/>
-                        <a:stretch>
-                          <a:fillRect/>
-                        </a:stretch>
-                      </pic:blipFill>
-                      <pic:spPr>
-                        <a:xfrm>
-                          <a:off x="0" y="0"/>
-                          <a:ext cx="2861945" cy="1189990"/>
-                        </a:xfrm>
-                        <a:prstGeom prst="rect"/>
-                        <a:ln/>
-                      </pic:spPr>
-                    </pic:pic>
-                  </a:graphicData>
-                </a:graphic>
-              </wp:anchor>
-            </w:drawing>
-          </mc:Fallback>
-        </mc:AlternateContent>
+        <w:t xml:space="preserve">                                                                                  </w:t>
       </w:r>
     </w:p>
     <w:p>
       <w:pPr>
-        <w:keepNext w:val="0"/>
-        <w:keepLines w:val="0"/>
-        <w:pageBreakBefore w:val="0"/>
-        <w:widowControl w:val="0"/>
-        <w:pBdr>
-          <w:top w:space="0" w:sz="0" w:val="nil"/>
-          <w:left w:space="0" w:sz="0" w:val="nil"/>
-          <w:bottom w:space="0" w:sz="0" w:val="nil"/>
-          <w:right w:space="0" w:sz="0" w:val="nil"/>
-          <w:between w:space="0" w:sz="0" w:val="nil"/>
-        </w:pBdr>
-        <w:shd w:fill="auto" w:val="clear"/>
         <w:tabs>
           <w:tab w:val="left" w:leader="none" w:pos="6570"/>
         </w:tabs>
-        <w:spacing w:after="0" w:before="107" w:line="240" w:lineRule="auto"/>
-        <w:ind w:left="0" w:right="0" w:firstLine="0"/>
-        <w:jc w:val="left"/>
-        <w:rPr>
-          <w:rFonts w:ascii="Trebuchet MS" w:cs="Trebuchet MS" w:eastAsia="Trebuchet MS" w:hAnsi="Trebuchet MS"/>
-          <w:b w:val="0"/>
-          <w:bCs w:val="0"/>
-          <w:i w:val="0"/>
-          <w:iCs w:val="0"/>
-          <w:smallCaps w:val="0"/>
-          <w:strike w:val="0"/>
-          <w:color w:val="231f20"/>
-          <w:sz w:val="20"/>
-          <w:szCs w:val="20"/>
-          <w:u w:val="none"/>
-          <w:shd w:fill="auto" w:val="clear"/>
-          <w:vertAlign w:val="baseline"/>
-        </w:rPr>
-      </w:pPr>
-      <w:r>
-        <w:rPr>
-          <w:rFonts w:ascii="Trebuchet MS" w:cs="Trebuchet MS" w:eastAsia="Trebuchet MS" w:hAnsi="Trebuchet MS"/>
-          <w:b w:val="0"/>
-          <w:bCs w:val="0"/>
-          <w:i w:val="0"/>
-          <w:iCs w:val="0"/>
-          <w:smallCaps w:val="0"/>
-          <w:strike w:val="0"/>
-          <w:color w:val="231f20"/>
-          <w:sz w:val="20"/>
-          <w:szCs w:val="20"/>
-          <w:u w:val="none"/>
-          <w:shd w:fill="auto" w:val="clear"/>
-          <w:vertAlign w:val="baseline"/>
-          <w:rtl w:val="0"/>
-        </w:rPr>
-        <w:t xml:space="preserve">   {{propietario1Nombre}}                                                              {{propietario2Nombre}}</w:t>
-      </w:r>
-      <w:r>
-        <w:rPr>
-          <w:color w:val="231f20"/>
-          <w:sz w:val="20"/>
-          <w:szCs w:val="20"/>
-          <w:rtl w:val="0"/>
-        </w:rPr>
-        <w:tab/>
-      </w:r>
-      <w:r>
-        <w:rPr>
-          <w:rFonts w:ascii="Trebuchet MS" w:cs="Trebuchet MS" w:eastAsia="Trebuchet MS" w:hAnsi="Trebuchet MS"/>
-          <w:b w:val="0"/>
-          <w:bCs w:val="0"/>
-          <w:i w:val="0"/>
-          <w:iCs w:val="0"/>
-          <w:smallCaps w:val="0"/>
-          <w:strike w:val="0"/>
-          <w:color w:val="231f20"/>
-          <w:sz w:val="20"/>
-          <w:szCs w:val="20"/>
-          <w:u w:val="none"/>
-          <w:shd w:fill="auto" w:val="clear"/>
-          <w:vertAlign w:val="baseline"/>
-          <w:rtl w:val="0"/>
-        </w:rPr>
-        <w:tab/>
-        <w:tab/>
-      </w:r>
-    </w:p>
-    <w:p>
-      <w:pPr>
-        <w:keepNext w:val="0"/>
-        <w:keepLines w:val="0"/>
-        <w:pageBreakBefore w:val="0"/>
-        <w:widowControl w:val="0"/>
-        <w:pBdr>
-          <w:top w:space="0" w:sz="0" w:val="nil"/>
-          <w:left w:space="0" w:sz="0" w:val="nil"/>
-          <w:bottom w:space="0" w:sz="0" w:val="nil"/>
-          <w:right w:space="0" w:sz="0" w:val="nil"/>
-          <w:between w:space="0" w:sz="0" w:val="nil"/>
-        </w:pBdr>
-        <w:shd w:fill="auto" w:val="clear"/>
-        <w:tabs>
-          <w:tab w:val="left" w:leader="none" w:pos="6570"/>
-        </w:tabs>
-        <w:spacing w:after="0" w:before="107" w:line="240" w:lineRule="auto"/>
-        <w:ind w:left="0" w:right="0" w:firstLine="0"/>
-        <w:jc w:val="left"/>
-        <w:rPr>
-          <w:rFonts w:ascii="Trebuchet MS" w:cs="Trebuchet MS" w:eastAsia="Trebuchet MS" w:hAnsi="Trebuchet MS"/>
-          <w:b w:val="0"/>
-          <w:bCs w:val="0"/>
-          <w:i w:val="0"/>
-          <w:iCs w:val="0"/>
-          <w:smallCaps w:val="0"/>
-          <w:strike w:val="0"/>
-          <w:color w:val="231f20"/>
-          <w:sz w:val="20"/>
-          <w:szCs w:val="20"/>
-          <w:u w:val="none"/>
-          <w:shd w:fill="auto" w:val="clear"/>
-          <w:vertAlign w:val="baseline"/>
-        </w:rPr>
-      </w:pPr>
-      <w:r>
-        <w:rPr>
-          <w:rFonts w:ascii="Trebuchet MS" w:cs="Trebuchet MS" w:eastAsia="Trebuchet MS" w:hAnsi="Trebuchet MS"/>
-          <w:b w:val="0"/>
-          <w:bCs w:val="0"/>
-          <w:i w:val="0"/>
-          <w:iCs w:val="0"/>
-          <w:smallCaps w:val="0"/>
-          <w:strike w:val="0"/>
-          <w:color w:val="231f20"/>
-          <w:sz w:val="20"/>
-          <w:szCs w:val="20"/>
-          <w:u w:val="none"/>
-          <w:shd w:fill="auto" w:val="clear"/>
-          <w:vertAlign w:val="baseline"/>
-          <w:rtl w:val="0"/>
-        </w:rPr>
-        <w:t xml:space="preserve">   DNI: {{propietario1Dni}}                                                          </w:t>
-      </w:r>
-      <w:r>
-        <w:rPr>
-          <w:color w:val="231f20"/>
-          <w:sz w:val="20"/>
-          <w:szCs w:val="20"/>
-          <w:rtl w:val="0"/>
-        </w:rPr>
-        <w:t xml:space="preserve">  </w:t>
-      </w:r>
-      <w:r>
-        <w:rPr>
-          <w:rFonts w:ascii="Trebuchet MS" w:cs="Trebuchet MS" w:eastAsia="Trebuchet MS" w:hAnsi="Trebuchet MS"/>
-          <w:b w:val="0"/>
-          <w:bCs w:val="0"/>
-          <w:i w:val="0"/>
-          <w:iCs w:val="0"/>
-          <w:smallCaps w:val="0"/>
-          <w:strike w:val="0"/>
-          <w:color w:val="231f20"/>
-          <w:sz w:val="20"/>
-          <w:szCs w:val="20"/>
-          <w:u w:val="none"/>
-          <w:shd w:fill="auto" w:val="clear"/>
-          <w:vertAlign w:val="baseline"/>
-          <w:rtl w:val="0"/>
-        </w:rPr>
-        <w:t xml:space="preserve">DNI: {{propietario2Dni}}</w:t>
-      </w:r>
-    </w:p>
-    <w:p>
-      <w:pPr>
-        <w:keepNext w:val="0"/>
-        <w:keepLines w:val="0"/>
-        <w:pageBreakBefore w:val="0"/>
-        <w:widowControl w:val="0"/>
-        <w:pBdr>
-          <w:top w:space="0" w:sz="0" w:val="nil"/>
-          <w:left w:space="0" w:sz="0" w:val="nil"/>
-          <w:bottom w:space="0" w:sz="0" w:val="nil"/>
-          <w:right w:space="0" w:sz="0" w:val="nil"/>
-          <w:between w:space="0" w:sz="0" w:val="nil"/>
-        </w:pBdr>
-        <w:shd w:fill="auto" w:val="clear"/>
-        <w:tabs>
-          <w:tab w:val="left" w:leader="none" w:pos="6570"/>
-        </w:tabs>
-        <w:spacing w:after="0" w:before="107" w:line="240" w:lineRule="auto"/>
-        <w:ind w:left="0" w:right="0" w:firstLine="0"/>
-        <w:jc w:val="left"/>
-        <w:rPr>
-          <w:rFonts w:ascii="Trebuchet MS" w:cs="Trebuchet MS" w:eastAsia="Trebuchet MS" w:hAnsi="Trebuchet MS"/>
-          <w:b w:val="0"/>
-          <w:bCs w:val="0"/>
-          <w:i w:val="0"/>
-          <w:iCs w:val="0"/>
-          <w:smallCaps w:val="0"/>
-          <w:strike w:val="0"/>
-          <w:color w:val="231f20"/>
-          <w:sz w:val="20"/>
-          <w:szCs w:val="20"/>
-          <w:u w:val="none"/>
-          <w:shd w:fill="auto" w:val="clear"/>
-          <w:vertAlign w:val="baseline"/>
-        </w:rPr>
-      </w:pPr>
-      <w:r>
-        <w:rPr>
-          <w:rFonts w:ascii="Trebuchet MS" w:cs="Trebuchet MS" w:eastAsia="Trebuchet MS" w:hAnsi="Trebuchet MS"/>
-          <w:b w:val="0"/>
-          <w:bCs w:val="0"/>
-          <w:i w:val="0"/>
-          <w:iCs w:val="0"/>
-          <w:smallCaps w:val="0"/>
-          <w:strike w:val="0"/>
-          <w:color w:val="231f20"/>
-          <w:sz w:val="20"/>
-          <w:szCs w:val="20"/>
-          <w:u w:val="none"/>
-          <w:shd w:fill="auto" w:val="clear"/>
-          <w:vertAlign w:val="baseline"/>
-          <w:rtl w:val="0"/>
-        </w:rPr>
-        <w:t xml:space="preserve">   Lugar y Fecha: .......................................                         Lugar y Fecha: .......................................</w:t>
-      </w:r>
-    </w:p>
-    <w:p>
-      <w:pPr>
-        <w:keepNext w:val="0"/>
-        <w:keepLines w:val="0"/>
-        <w:pageBreakBefore w:val="0"/>
-        <w:widowControl w:val="0"/>
-        <w:pBdr>
-          <w:top w:space="0" w:sz="0" w:val="nil"/>
-          <w:left w:space="0" w:sz="0" w:val="nil"/>
-          <w:bottom w:space="0" w:sz="0" w:val="nil"/>
-          <w:right w:space="0" w:sz="0" w:val="nil"/>
-          <w:between w:space="0" w:sz="0" w:val="nil"/>
-        </w:pBdr>
-        <w:shd w:fill="auto" w:val="clear"/>
-        <w:tabs>
-          <w:tab w:val="left" w:leader="none" w:pos="6570"/>
-        </w:tabs>
-        <w:spacing w:after="0" w:before="107" w:line="240" w:lineRule="auto"/>
-        <w:ind w:left="0" w:right="0" w:firstLine="0"/>
-        <w:jc w:val="left"/>
-        <w:rPr>
-          <w:color w:val="231f20"/>
-          <w:sz w:val="20"/>
-          <w:szCs w:val="20"/>
-        </w:rPr>
-      </w:pPr>
-      <w:r>
-        <w:rPr>
-          <w:rFonts w:ascii="Trebuchet MS" w:cs="Trebuchet MS" w:eastAsia="Trebuchet MS" w:hAnsi="Trebuchet MS"/>
-          <w:b w:val="0"/>
-          <w:bCs w:val="0"/>
-          <w:i w:val="0"/>
-          <w:iCs w:val="0"/>
-          <w:smallCaps w:val="0"/>
-          <w:strike w:val="0"/>
-          <w:color w:val="231f20"/>
-          <w:sz w:val="20"/>
-          <w:szCs w:val="20"/>
-          <w:u w:val="none"/>
-          <w:shd w:fill="auto" w:val="clear"/>
-          <w:vertAlign w:val="baseline"/>
-          <w:rtl w:val="0"/>
-        </w:rPr>
-        <w:t xml:space="preserve">   </w:t>
-      </w:r>
-      <w:r>
-        <w:rPr>
-          <w:rtl w:val="0"/>
-        </w:rPr>
-      </w:r>
-    </w:p>
-    <w:p>
-      <w:pPr>
-        <w:keepNext w:val="0"/>
-        <w:keepLines w:val="0"/>
-        <w:pageBreakBefore w:val="0"/>
-        <w:widowControl w:val="0"/>
-        <w:pBdr>
-          <w:top w:space="0" w:sz="0" w:val="nil"/>
-          <w:left w:space="0" w:sz="0" w:val="nil"/>
-          <w:bottom w:space="0" w:sz="0" w:val="nil"/>
-          <w:right w:space="0" w:sz="0" w:val="nil"/>
-          <w:between w:space="0" w:sz="0" w:val="nil"/>
-        </w:pBdr>
-        <w:shd w:fill="auto" w:val="clear"/>
-        <w:tabs>
-          <w:tab w:val="left" w:leader="none" w:pos="6570"/>
-        </w:tabs>
-        <w:spacing w:after="0" w:before="107" w:line="240" w:lineRule="auto"/>
-        <w:ind w:left="0" w:right="0" w:firstLine="0"/>
-        <w:jc w:val="left"/>
-        <w:rPr>
-          <w:rFonts w:ascii="Trebuchet MS" w:cs="Trebuchet MS" w:eastAsia="Trebuchet MS" w:hAnsi="Trebuchet MS"/>
-          <w:b w:val="0"/>
-          <w:bCs w:val="0"/>
-          <w:i w:val="0"/>
-          <w:iCs w:val="0"/>
-          <w:smallCaps w:val="0"/>
-          <w:strike w:val="0"/>
-          <w:color w:val="231f20"/>
-          <w:sz w:val="20"/>
-          <w:szCs w:val="20"/>
-          <w:u w:val="none"/>
-          <w:shd w:fill="auto" w:val="clear"/>
-          <w:vertAlign w:val="baseline"/>
-        </w:rPr>
-      </w:pPr>
-      <w:r>
-        <w:rPr>
-          <w:rFonts w:ascii="Trebuchet MS" w:cs="Trebuchet MS" w:eastAsia="Trebuchet MS" w:hAnsi="Trebuchet MS"/>
-          <w:b w:val="0"/>
-          <w:bCs w:val="0"/>
-          <w:i w:val="0"/>
-          <w:iCs w:val="0"/>
-          <w:smallCaps w:val="0"/>
-          <w:strike w:val="0"/>
-          <w:color w:val="231f20"/>
-          <w:sz w:val="20"/>
-          <w:szCs w:val="20"/>
-          <w:u w:val="none"/>
-          <w:shd w:fill="auto" w:val="clear"/>
-          <w:vertAlign w:val="baseline"/>
-          <w:rtl w:val="0"/>
-        </w:rPr>
-        <w:t xml:space="preserve"> _________________________________________</w:t>
-      </w:r>
-    </w:p>
-    <w:p>
-      <w:pPr>
-        <w:keepNext w:val="0"/>
-        <w:keepLines w:val="0"/>
-        <w:pageBreakBefore w:val="0"/>
-        <w:widowControl w:val="0"/>
-        <w:pBdr>
-          <w:top w:space="0" w:sz="0" w:val="nil"/>
-          <w:left w:space="0" w:sz="0" w:val="nil"/>
-          <w:bottom w:space="0" w:sz="0" w:val="nil"/>
-          <w:right w:space="0" w:sz="0" w:val="nil"/>
-          <w:between w:space="0" w:sz="0" w:val="nil"/>
-        </w:pBdr>
-        <w:shd w:fill="auto" w:val="clear"/>
-        <w:tabs>
-          <w:tab w:val="left" w:leader="none" w:pos="6570"/>
-        </w:tabs>
-        <w:spacing w:after="0" w:before="107" w:line="240" w:lineRule="auto"/>
-        <w:ind w:left="0" w:right="0" w:firstLine="0"/>
-        <w:jc w:val="left"/>
-        <w:rPr>
-          <w:color w:val="231f20"/>
-          <w:sz w:val="20"/>
-          <w:szCs w:val="20"/>
-        </w:rPr>
-      </w:pPr>
-      <w:r>
-        <w:rPr>
-          <w:rFonts w:ascii="Trebuchet MS" w:cs="Trebuchet MS" w:eastAsia="Trebuchet MS" w:hAnsi="Trebuchet MS"/>
-          <w:b w:val="0"/>
-          <w:bCs w:val="0"/>
-          <w:i w:val="0"/>
-          <w:iCs w:val="0"/>
-          <w:smallCaps w:val="0"/>
-          <w:strike w:val="0"/>
-          <w:color w:val="231f20"/>
-          <w:sz w:val="20"/>
-          <w:szCs w:val="20"/>
-          <w:u w:val="none"/>
-          <w:shd w:fill="auto" w:val="clear"/>
-          <w:vertAlign w:val="baseline"/>
-          <w:rtl w:val="0"/>
-        </w:rPr>
-        <w:t xml:space="preserve">   Firma</w:t>
-      </w:r>
-      <w:r>
-        <w:rPr>
-          <w:rtl w:val="0"/>
-        </w:rPr>
-      </w:r>
-    </w:p>
-    <w:p>
-      <w:pPr>
-        <w:keepNext w:val="0"/>
-        <w:keepLines w:val="0"/>
-        <w:pageBreakBefore w:val="0"/>
-        <w:widowControl w:val="0"/>
-        <w:pBdr>
-          <w:top w:space="0" w:sz="0" w:val="nil"/>
-          <w:left w:space="0" w:sz="0" w:val="nil"/>
-          <w:bottom w:space="0" w:sz="0" w:val="nil"/>
-          <w:right w:space="0" w:sz="0" w:val="nil"/>
-          <w:between w:space="0" w:sz="0" w:val="nil"/>
-        </w:pBdr>
-        <w:shd w:fill="auto" w:val="clear"/>
-        <w:tabs>
-          <w:tab w:val="left" w:leader="none" w:pos="6570"/>
-        </w:tabs>
-        <w:spacing w:after="0" w:before="107" w:line="240" w:lineRule="auto"/>
-        <w:ind w:left="0" w:right="0" w:firstLine="0"/>
-        <w:jc w:val="left"/>
+        <w:spacing w:before="107" w:lineRule="auto"/>
         <w:rPr>
           <w:color w:val="231f20"/>
           <w:sz w:val="20"/>
@@ -10037,157 +8812,107 @@
           <w:szCs w:val="20"/>
           <w:rtl w:val="0"/>
         </w:rPr>
-        <w:t xml:space="preserve">   {{propietario3Nombre}}</w:t>
-        <w:tab/>
+        <w:t xml:space="preserve">                                                                                 </w:t>
       </w:r>
     </w:p>
     <w:p>
       <w:pPr>
-        <w:keepNext w:val="0"/>
-        <w:keepLines w:val="0"/>
-        <w:pageBreakBefore w:val="0"/>
-        <w:widowControl w:val="0"/>
-        <w:pBdr>
-          <w:top w:space="0" w:sz="0" w:val="nil"/>
-          <w:left w:space="0" w:sz="0" w:val="nil"/>
-          <w:bottom w:space="0" w:sz="0" w:val="nil"/>
-          <w:right w:space="0" w:sz="0" w:val="nil"/>
-          <w:between w:space="0" w:sz="0" w:val="nil"/>
-        </w:pBdr>
-        <w:shd w:fill="auto" w:val="clear"/>
         <w:tabs>
           <w:tab w:val="left" w:leader="none" w:pos="6570"/>
         </w:tabs>
-        <w:spacing w:after="0" w:before="107" w:line="240" w:lineRule="auto"/>
-        <w:ind w:left="0" w:right="0" w:firstLine="0"/>
-        <w:jc w:val="left"/>
+        <w:spacing w:before="107" w:lineRule="auto"/>
         <w:rPr>
-          <w:rFonts w:ascii="Trebuchet MS" w:cs="Trebuchet MS" w:eastAsia="Trebuchet MS" w:hAnsi="Trebuchet MS"/>
-          <w:b w:val="0"/>
-          <w:bCs w:val="0"/>
-          <w:i w:val="0"/>
-          <w:iCs w:val="0"/>
-          <w:smallCaps w:val="0"/>
-          <w:strike w:val="0"/>
           <w:color w:val="231f20"/>
           <w:sz w:val="20"/>
           <w:szCs w:val="20"/>
-          <w:u w:val="none"/>
-          <w:shd w:fill="auto" w:val="clear"/>
-          <w:vertAlign w:val="baseline"/>
         </w:rPr>
       </w:pPr>
       <w:r>
         <w:rPr>
-          <w:b w:val="1"/>
-          <w:bCs w:val="1"/>
-          <w:sz w:val="13"/>
-          <w:szCs w:val="13"/>
           <w:rtl w:val="0"/>
         </w:rPr>
-        <w:t xml:space="preserve">    </w:t>
       </w:r>
-      <w:r>
+    </w:p>
+    <w:tbl>
+      <w:tblPr>
+        <w:tblStyle w:val="Table4"/>
+        <w:tblpPr w:leftFromText="180" w:rightFromText="180" w:topFromText="180" w:bottomFromText="180" w:vertAnchor="text" w:horzAnchor="text" w:tblpX="7808" w:tblpY="1098.4101562499973"/>
+        <w:tblW w:w="2625.0" w:type="dxa"/>
+        <w:jc w:val="left"/>
+        <w:tblInd w:w="6075.0" w:type="dxa"/>
+        <w:tblLayout w:type="fixed"/>
+        <w:tblLook w:val="0600"/>
+      </w:tblPr>
+      <w:tblGrid>
+        <w:gridCol w:w="2625"/>
+        <w:tblGridChange w:id="0">
+          <w:tblGrid>
+            <w:gridCol w:w="2625"/>
+          </w:tblGrid>
+        </w:tblGridChange>
+      </w:tblGrid>
+      <w:tr>
+        <w:trPr>
+          <w:cantSplit w:val="0"/>
+          <w:tblHeader w:val="0"/>
+        </w:trPr>
+        <w:tc>
+          <w:tcPr/>
+          <w:p>
+            <w:pPr>
+              <w:rPr>
+                <w:color w:val="231f20"/>
+                <w:sz w:val="20"/>
+                <w:szCs w:val="20"/>
+              </w:rPr>
+            </w:pPr>
+            <w:r>
+              <w:rPr>
+                <w:color w:val="231f20"/>
+                <w:sz w:val="20"/>
+                <w:szCs w:val="20"/>
+                <w:rtl w:val="0"/>
+              </w:rPr>
+              <w:t xml:space="preserve">______________________</w:t>
+            </w:r>
+          </w:p>
+          <w:p>
+            <w:pPr>
+              <w:rPr>
+                <w:color w:val="231f20"/>
+                <w:sz w:val="20"/>
+                <w:szCs w:val="20"/>
+              </w:rPr>
+            </w:pPr>
+            <w:r>
+              <w:rPr>
+                <w:color w:val="231f20"/>
+                <w:sz w:val="20"/>
+                <w:szCs w:val="20"/>
+                <w:rtl w:val="0"/>
+              </w:rPr>
+              <w:t xml:space="preserve">Firma y sello del corredor</w:t>
+            </w:r>
+          </w:p>
+        </w:tc>
+      </w:tr>
+    </w:tbl>
+    <w:p>
+      <w:pPr>
+        <w:tabs>
+          <w:tab w:val="left" w:leader="none" w:pos="6570"/>
+        </w:tabs>
+        <w:spacing w:before="107" w:lineRule="auto"/>
         <w:rPr>
-          <w:sz w:val="20"/>
-          <w:szCs w:val="20"/>
-          <w:rtl w:val="0"/>
-        </w:rPr>
-        <w:t xml:space="preserve">DNI: {{propietario3Dni}}</w:t>
-      </w:r>
-      <w:r>
-        <w:rPr>
-          <w:rFonts w:ascii="Trebuchet MS" w:cs="Trebuchet MS" w:eastAsia="Trebuchet MS" w:hAnsi="Trebuchet MS"/>
-          <w:b w:val="1"/>
-          <w:bCs w:val="1"/>
-          <w:i w:val="0"/>
-          <w:iCs w:val="0"/>
-          <w:smallCaps w:val="0"/>
-          <w:strike w:val="0"/>
-          <w:color w:val="000000"/>
-          <w:sz w:val="13"/>
-          <w:szCs w:val="13"/>
-          <w:u w:val="none"/>
-          <w:shd w:fill="auto" w:val="clear"/>
-          <w:vertAlign w:val="baseline"/>
-          <w:rtl w:val="0"/>
-        </w:rPr>
-        <w:tab/>
-      </w:r>
-      <w:r>
-        <w:rPr>
-          <w:rFonts w:ascii="Trebuchet MS" w:cs="Trebuchet MS" w:eastAsia="Trebuchet MS" w:hAnsi="Trebuchet MS"/>
-          <w:b w:val="0"/>
-          <w:bCs w:val="0"/>
-          <w:i w:val="0"/>
-          <w:iCs w:val="0"/>
-          <w:smallCaps w:val="0"/>
-          <w:strike w:val="0"/>
           <w:color w:val="231f20"/>
           <w:sz w:val="20"/>
           <w:szCs w:val="20"/>
-          <w:u w:val="none"/>
-          <w:shd w:fill="auto" w:val="clear"/>
-          <w:vertAlign w:val="baseline"/>
-          <w:rtl w:val="0"/>
-        </w:rPr>
-        <w:t xml:space="preserve">            </w:t>
-      </w:r>
-    </w:p>
-    <w:p>
-      <w:pPr>
-        <w:keepNext w:val="0"/>
-        <w:keepLines w:val="0"/>
-        <w:pageBreakBefore w:val="0"/>
-        <w:widowControl w:val="0"/>
-        <w:pBdr>
-          <w:top w:space="0" w:sz="0" w:val="nil"/>
-          <w:left w:space="0" w:sz="0" w:val="nil"/>
-          <w:bottom w:space="0" w:sz="0" w:val="nil"/>
-          <w:right w:space="0" w:sz="0" w:val="nil"/>
-          <w:between w:space="0" w:sz="0" w:val="nil"/>
-        </w:pBdr>
-        <w:shd w:fill="auto" w:val="clear"/>
-        <w:tabs>
-          <w:tab w:val="left" w:leader="none" w:pos="6570"/>
-        </w:tabs>
-        <w:spacing w:after="0" w:before="107" w:line="240" w:lineRule="auto"/>
-        <w:ind w:left="0" w:right="0" w:firstLine="0"/>
-        <w:jc w:val="left"/>
-        <w:rPr>
-          <w:rFonts w:ascii="Trebuchet MS" w:cs="Trebuchet MS" w:eastAsia="Trebuchet MS" w:hAnsi="Trebuchet MS"/>
-          <w:b w:val="0"/>
-          <w:bCs w:val="0"/>
-          <w:i w:val="0"/>
-          <w:iCs w:val="0"/>
-          <w:smallCaps w:val="0"/>
-          <w:strike w:val="0"/>
-          <w:color w:val="231f20"/>
-          <w:sz w:val="20"/>
-          <w:szCs w:val="20"/>
-          <w:u w:val="none"/>
-          <w:shd w:fill="auto" w:val="clear"/>
-          <w:vertAlign w:val="baseline"/>
         </w:rPr>
       </w:pPr>
       <w:r>
         <w:rPr>
-          <w:rFonts w:ascii="Trebuchet MS" w:cs="Trebuchet MS" w:eastAsia="Trebuchet MS" w:hAnsi="Trebuchet MS"/>
-          <w:b w:val="0"/>
-          <w:bCs w:val="0"/>
-          <w:i w:val="0"/>
-          <w:iCs w:val="0"/>
-          <w:smallCaps w:val="0"/>
-          <w:strike w:val="0"/>
-          <w:color w:val="231f20"/>
-          <w:sz w:val="20"/>
-          <w:szCs w:val="20"/>
-          <w:u w:val="none"/>
-          <w:shd w:fill="auto" w:val="clear"/>
-          <w:vertAlign w:val="baseline"/>
           <w:rtl w:val="0"/>
         </w:rPr>
-        <w:t xml:space="preserve">   Lugar y Fecha: .......................................                          Firma y Sello del Corredor</w:t>
       </w:r>
     </w:p>
     <w:sectPr>
@@ -10245,20 +8970,20 @@
             <wp:anchor allowOverlap="1" behindDoc="1" distB="0" distT="0" distL="0" distR="0" hidden="0" layoutInCell="1" locked="0" relativeHeight="0" simplePos="0">
               <wp:simplePos x="0" y="0"/>
               <wp:positionH relativeFrom="column">
-                <wp:posOffset>2795270</wp:posOffset>
+                <wp:posOffset>2809558</wp:posOffset>
               </wp:positionH>
               <wp:positionV relativeFrom="paragraph">
-                <wp:posOffset>9852025</wp:posOffset>
+                <wp:posOffset>9866313</wp:posOffset>
               </wp:positionV>
-              <wp:extent cx="4016375" cy="400685"/>
+              <wp:extent cx="3987800" cy="372110"/>
               <wp:effectExtent b="0" l="0" r="0" t="0"/>
               <wp:wrapNone/>
-              <wp:docPr id="3" name=""/>
+              <wp:docPr id="1" name=""/>
               <a:graphic>
                 <a:graphicData uri="http://schemas.microsoft.com/office/word/2010/wordprocessingShape">
                   <wps:wsp>
                     <wps:cNvSpPr/>
-                    <wps:cNvPr id="4" name="Shape 4"/>
+                    <wps:cNvPr id="2" name="Shape 2"/>
                     <wps:spPr>
                       <a:xfrm>
                         <a:off x="3375913" y="3617758"/>
@@ -10277,7 +9002,7 @@
                         <w:p>
                           <w:pPr>
                             <w:spacing w:after="0" w:before="20" w:line="254.00001525878906"/>
-                            <w:ind w:left="20" w:right="17.999999523162842" w:firstLine="140"/>
+                            <w:ind w:left="20" w:right="17.999999523162842" w:firstLine="80"/>
                             <w:jc w:val="both"/>
                             <w:textDirection w:val="btLr"/>
                           </w:pPr>
@@ -10311,20 +9036,20 @@
             <wp:anchor allowOverlap="1" behindDoc="1" distB="0" distT="0" distL="0" distR="0" hidden="0" layoutInCell="1" locked="0" relativeHeight="0" simplePos="0">
               <wp:simplePos x="0" y="0"/>
               <wp:positionH relativeFrom="column">
-                <wp:posOffset>2795270</wp:posOffset>
+                <wp:posOffset>2809558</wp:posOffset>
               </wp:positionH>
               <wp:positionV relativeFrom="paragraph">
-                <wp:posOffset>9852025</wp:posOffset>
+                <wp:posOffset>9866313</wp:posOffset>
               </wp:positionV>
-              <wp:extent cx="4016375" cy="400685"/>
+              <wp:extent cx="3987800" cy="372110"/>
               <wp:effectExtent b="0" l="0" r="0" t="0"/>
               <wp:wrapNone/>
-              <wp:docPr id="3" name="image4.png"/>
+              <wp:docPr id="1" name="image2.png"/>
               <a:graphic>
                 <a:graphicData uri="http://schemas.openxmlformats.org/drawingml/2006/picture">
                   <pic:pic>
                     <pic:nvPicPr>
-                      <pic:cNvPr id="0" name="image4.png"/>
+                      <pic:cNvPr id="0" name="image2.png"/>
                       <pic:cNvPicPr preferRelativeResize="0"/>
                     </pic:nvPicPr>
                     <pic:blipFill>
@@ -10337,7 +9062,7 @@
                     <pic:spPr>
                       <a:xfrm>
                         <a:off x="0" y="0"/>
-                        <a:ext cx="4016375" cy="400685"/>
+                        <a:ext cx="3987800" cy="372110"/>
                       </a:xfrm>
                       <a:prstGeom prst="rect"/>
                       <a:ln/>
@@ -10355,7 +9080,7 @@
         <wp:anchor allowOverlap="1" behindDoc="1" distB="0" distT="0" distL="0" distR="0" hidden="0" layoutInCell="1" locked="0" relativeHeight="0" simplePos="0">
           <wp:simplePos x="0" y="0"/>
           <wp:positionH relativeFrom="column">
-            <wp:posOffset>-91430</wp:posOffset>
+            <wp:posOffset>-91434</wp:posOffset>
           </wp:positionH>
           <wp:positionV relativeFrom="paragraph">
             <wp:posOffset>0</wp:posOffset>
@@ -10363,7 +9088,7 @@
           <wp:extent cx="2438400" cy="673100"/>
           <wp:effectExtent b="0" l="0" r="0" t="0"/>
           <wp:wrapNone/>
-          <wp:docPr id="9" name="image1.jpg"/>
+          <wp:docPr id="4" name="image1.jpg"/>
           <a:graphic>
             <a:graphicData uri="http://schemas.openxmlformats.org/drawingml/2006/picture">
               <pic:pic>
@@ -10430,317 +9155,6 @@
         <w:vertAlign w:val="baseline"/>
       </w:rPr>
     </w:pPr>
-    <w:r>
-      <w:rPr>
-        <w:rFonts w:ascii="Trebuchet MS" w:cs="Trebuchet MS" w:eastAsia="Trebuchet MS" w:hAnsi="Trebuchet MS"/>
-        <w:b w:val="1"/>
-        <w:bCs w:val="1"/>
-        <w:i w:val="0"/>
-        <w:iCs w:val="0"/>
-        <w:smallCaps w:val="0"/>
-        <w:strike w:val="0"/>
-        <w:color w:val="000000"/>
-        <w:sz w:val="13"/>
-        <w:szCs w:val="13"/>
-        <w:u w:val="none"/>
-        <w:shd w:fill="auto" w:val="clear"/>
-        <w:vertAlign w:val="baseline"/>
-      </w:rPr>
-      <mc:AlternateContent>
-        <mc:Choice Requires="wpg">
-          <w:drawing>
-            <wp:anchor allowOverlap="1" behindDoc="1" distB="0" distT="0" distL="0" distR="0" hidden="0" layoutInCell="1" locked="0" relativeHeight="0" simplePos="0">
-              <wp:simplePos x="0" y="0"/>
-              <wp:positionH relativeFrom="page">
-                <wp:posOffset>6993258</wp:posOffset>
-              </wp:positionH>
-              <wp:positionV relativeFrom="page">
-                <wp:posOffset>122555</wp:posOffset>
-              </wp:positionV>
-              <wp:extent cx="405765" cy="405765"/>
-              <wp:effectExtent b="0" l="0" r="0" t="0"/>
-              <wp:wrapNone/>
-              <wp:docPr id="1" name=""/>
-              <a:graphic>
-                <a:graphicData uri="http://schemas.microsoft.com/office/word/2010/wordprocessingShape">
-                  <wps:wsp>
-                    <wps:cNvSpPr/>
-                    <wps:cNvPr id="2" name="Shape 2"/>
-                    <wps:spPr>
-                      <a:xfrm>
-                        <a:off x="5181218" y="3615218"/>
-                        <a:ext cx="329565" cy="329565"/>
-                      </a:xfrm>
-                      <a:custGeom>
-                        <a:rect b="b" l="l" r="r" t="t"/>
-                        <a:pathLst>
-                          <a:path extrusionOk="0" h="519" w="519">
-                            <a:moveTo>
-                              <a:pt x="259" y="0"/>
-                            </a:moveTo>
-                            <a:lnTo>
-                              <a:pt x="190" y="9"/>
-                            </a:lnTo>
-                            <a:lnTo>
-                              <a:pt x="128" y="35"/>
-                            </a:lnTo>
-                            <a:lnTo>
-                              <a:pt x="75" y="75"/>
-                            </a:lnTo>
-                            <a:lnTo>
-                              <a:pt x="35" y="128"/>
-                            </a:lnTo>
-                            <a:lnTo>
-                              <a:pt x="9" y="190"/>
-                            </a:lnTo>
-                            <a:lnTo>
-                              <a:pt x="0" y="259"/>
-                            </a:lnTo>
-                            <a:lnTo>
-                              <a:pt x="9" y="328"/>
-                            </a:lnTo>
-                            <a:lnTo>
-                              <a:pt x="35" y="389"/>
-                            </a:lnTo>
-                            <a:lnTo>
-                              <a:pt x="75" y="442"/>
-                            </a:lnTo>
-                            <a:lnTo>
-                              <a:pt x="128" y="482"/>
-                            </a:lnTo>
-                            <a:lnTo>
-                              <a:pt x="190" y="509"/>
-                            </a:lnTo>
-                            <a:lnTo>
-                              <a:pt x="259" y="518"/>
-                            </a:lnTo>
-                            <a:lnTo>
-                              <a:pt x="328" y="509"/>
-                            </a:lnTo>
-                            <a:lnTo>
-                              <a:pt x="389" y="482"/>
-                            </a:lnTo>
-                            <a:lnTo>
-                              <a:pt x="442" y="442"/>
-                            </a:lnTo>
-                            <a:lnTo>
-                              <a:pt x="482" y="389"/>
-                            </a:lnTo>
-                            <a:lnTo>
-                              <a:pt x="509" y="328"/>
-                            </a:lnTo>
-                            <a:lnTo>
-                              <a:pt x="518" y="259"/>
-                            </a:lnTo>
-                            <a:lnTo>
-                              <a:pt x="509" y="190"/>
-                            </a:lnTo>
-                            <a:lnTo>
-                              <a:pt x="482" y="128"/>
-                            </a:lnTo>
-                            <a:lnTo>
-                              <a:pt x="442" y="75"/>
-                            </a:lnTo>
-                            <a:lnTo>
-                              <a:pt x="389" y="35"/>
-                            </a:lnTo>
-                            <a:lnTo>
-                              <a:pt x="328" y="9"/>
-                            </a:lnTo>
-                            <a:lnTo>
-                              <a:pt x="259" y="0"/>
-                            </a:lnTo>
-                            <a:close/>
-                          </a:path>
-                        </a:pathLst>
-                      </a:custGeom>
-                      <a:solidFill>
-                        <a:srgbClr val="004990"/>
-                      </a:solidFill>
-                      <a:ln>
-                        <a:noFill/>
-                      </a:ln>
-                    </wps:spPr>
-                    <wps:bodyPr anchorCtr="0" anchor="ctr" bIns="91425" lIns="91425" spcFirstLastPara="1" rIns="91425" wrap="square" tIns="91425">
-                      <a:noAutofit/>
-                    </wps:bodyPr>
-                  </wps:wsp>
-                </a:graphicData>
-              </a:graphic>
-            </wp:anchor>
-          </w:drawing>
-        </mc:Choice>
-        <mc:Fallback>
-          <w:drawing>
-            <wp:anchor allowOverlap="1" behindDoc="1" distB="0" distT="0" distL="0" distR="0" hidden="0" layoutInCell="1" locked="0" relativeHeight="0" simplePos="0">
-              <wp:simplePos x="0" y="0"/>
-              <wp:positionH relativeFrom="page">
-                <wp:posOffset>6993258</wp:posOffset>
-              </wp:positionH>
-              <wp:positionV relativeFrom="page">
-                <wp:posOffset>122555</wp:posOffset>
-              </wp:positionV>
-              <wp:extent cx="405765" cy="405765"/>
-              <wp:effectExtent b="0" l="0" r="0" t="0"/>
-              <wp:wrapNone/>
-              <wp:docPr id="1" name="image2.png"/>
-              <a:graphic>
-                <a:graphicData uri="http://schemas.openxmlformats.org/drawingml/2006/picture">
-                  <pic:pic>
-                    <pic:nvPicPr>
-                      <pic:cNvPr id="0" name="image2.png"/>
-                      <pic:cNvPicPr preferRelativeResize="0"/>
-                    </pic:nvPicPr>
-                    <pic:blipFill>
-                      <a:blip r:embed="rId1"/>
-                      <a:srcRect/>
-                      <a:stretch>
-                        <a:fillRect/>
-                      </a:stretch>
-                    </pic:blipFill>
-                    <pic:spPr>
-                      <a:xfrm>
-                        <a:off x="0" y="0"/>
-                        <a:ext cx="405765" cy="405765"/>
-                      </a:xfrm>
-                      <a:prstGeom prst="rect"/>
-                      <a:ln/>
-                    </pic:spPr>
-                  </pic:pic>
-                </a:graphicData>
-              </a:graphic>
-            </wp:anchor>
-          </w:drawing>
-        </mc:Fallback>
-      </mc:AlternateContent>
-    </w:r>
-    <w:r>
-      <w:rPr>
-        <w:rFonts w:ascii="Trebuchet MS" w:cs="Trebuchet MS" w:eastAsia="Trebuchet MS" w:hAnsi="Trebuchet MS"/>
-        <w:b w:val="1"/>
-        <w:bCs w:val="1"/>
-        <w:i w:val="0"/>
-        <w:iCs w:val="0"/>
-        <w:smallCaps w:val="0"/>
-        <w:strike w:val="0"/>
-        <w:color w:val="000000"/>
-        <w:sz w:val="13"/>
-        <w:szCs w:val="13"/>
-        <w:u w:val="none"/>
-        <w:shd w:fill="auto" w:val="clear"/>
-        <w:vertAlign w:val="baseline"/>
-      </w:rPr>
-      <mc:AlternateContent>
-        <mc:Choice Requires="wpg">
-          <w:drawing>
-            <wp:anchor allowOverlap="1" behindDoc="1" distB="0" distT="0" distL="0" distR="0" hidden="0" layoutInCell="1" locked="0" relativeHeight="0" simplePos="0">
-              <wp:simplePos x="0" y="0"/>
-              <wp:positionH relativeFrom="page">
-                <wp:posOffset>7016751</wp:posOffset>
-              </wp:positionH>
-              <wp:positionV relativeFrom="page">
-                <wp:posOffset>218442</wp:posOffset>
-              </wp:positionV>
-              <wp:extent cx="352425" cy="234315"/>
-              <wp:effectExtent b="0" l="0" r="0" t="0"/>
-              <wp:wrapNone/>
-              <wp:docPr id="2" name=""/>
-              <a:graphic>
-                <a:graphicData uri="http://schemas.microsoft.com/office/word/2010/wordprocessingShape">
-                  <wps:wsp>
-                    <wps:cNvSpPr/>
-                    <wps:cNvPr id="3" name="Shape 3"/>
-                    <wps:spPr>
-                      <a:xfrm>
-                        <a:off x="5207888" y="3700943"/>
-                        <a:ext cx="276225" cy="158115"/>
-                      </a:xfrm>
-                      <a:prstGeom prst="rect">
-                        <a:avLst/>
-                      </a:prstGeom>
-                      <a:noFill/>
-                      <a:ln>
-                        <a:noFill/>
-                      </a:ln>
-                    </wps:spPr>
-                    <wps:txbx>
-                      <w:txbxContent>
-                        <w:p>
-                          <w:pPr>
-                            <w:spacing w:after="0" w:before="20" w:line="240"/>
-                            <w:ind w:left="60" w:right="0" w:firstLine="420"/>
-                            <w:jc w:val="left"/>
-                            <w:textDirection w:val="btLr"/>
-                          </w:pPr>
-                          <w:r>
-                            <w:rPr>
-                              <w:rFonts w:ascii="Trebuchet MS" w:cs="Trebuchet MS" w:eastAsia="Trebuchet MS" w:hAnsi="Trebuchet MS"/>
-                              <w:b w:val="1"/>
-                              <w:i w:val="0"/>
-                              <w:smallCaps w:val="0"/>
-                              <w:strike w:val="0"/>
-                              <w:color w:val="ffffff"/>
-                              <w:sz w:val="18"/>
-                              <w:vertAlign w:val="baseline"/>
-                            </w:rPr>
-                            <w:t xml:space="preserve"> PAGE 2 /2</w:t>
-                          </w:r>
-                        </w:p>
-                      </w:txbxContent>
-                    </wps:txbx>
-                    <wps:bodyPr anchorCtr="0" anchor="t" bIns="0" lIns="0" spcFirstLastPara="1" rIns="0" wrap="square" tIns="0">
-                      <a:noAutofit/>
-                    </wps:bodyPr>
-                  </wps:wsp>
-                </a:graphicData>
-              </a:graphic>
-            </wp:anchor>
-          </w:drawing>
-        </mc:Choice>
-        <mc:Fallback>
-          <w:drawing>
-            <wp:anchor allowOverlap="1" behindDoc="1" distB="0" distT="0" distL="0" distR="0" hidden="0" layoutInCell="1" locked="0" relativeHeight="0" simplePos="0">
-              <wp:simplePos x="0" y="0"/>
-              <wp:positionH relativeFrom="page">
-                <wp:posOffset>7016751</wp:posOffset>
-              </wp:positionH>
-              <wp:positionV relativeFrom="page">
-                <wp:posOffset>218442</wp:posOffset>
-              </wp:positionV>
-              <wp:extent cx="352425" cy="234315"/>
-              <wp:effectExtent b="0" l="0" r="0" t="0"/>
-              <wp:wrapNone/>
-              <wp:docPr id="2" name="image3.png"/>
-              <a:graphic>
-                <a:graphicData uri="http://schemas.openxmlformats.org/drawingml/2006/picture">
-                  <pic:pic>
-                    <pic:nvPicPr>
-                      <pic:cNvPr id="0" name="image3.png"/>
-                      <pic:cNvPicPr preferRelativeResize="0"/>
-                    </pic:nvPicPr>
-                    <pic:blipFill>
-                      <a:blip r:embed="rId1"/>
-                      <a:srcRect/>
-                      <a:stretch>
-                        <a:fillRect/>
-                      </a:stretch>
-                    </pic:blipFill>
-                    <pic:spPr>
-                      <a:xfrm>
-                        <a:off x="0" y="0"/>
-                        <a:ext cx="352425" cy="234315"/>
-                      </a:xfrm>
-                      <a:prstGeom prst="rect"/>
-                      <a:ln/>
-                    </pic:spPr>
-                  </pic:pic>
-                </a:graphicData>
-              </a:graphic>
-            </wp:anchor>
-          </w:drawing>
-        </mc:Fallback>
-      </mc:AlternateContent>
-    </w:r>
     <w:r>
       <w:rPr>
         <w:rtl w:val="0"/>
@@ -11042,6 +9456,94 @@
         <w:right w:w="0.0" w:type="dxa"/>
       </w:tblCellMar>
     </w:tblPr>
+  </w:style>
+  <w:style w:type="table" w:styleId="Table3">
+    <w:basedOn w:val="TableNormal"/>
+    <w:tblPr>
+      <w:tblStyleRowBandSize w:val="1"/>
+      <w:tblStyleColBandSize w:val="1"/>
+      <w:tblCellMar/>
+    </w:tblPr>
+    <w:tblStylePr w:type="band1Horz">
+      <w:tcPr/>
+    </w:tblStylePr>
+    <w:tblStylePr w:type="band1Vert">
+      <w:tcPr/>
+    </w:tblStylePr>
+    <w:tblStylePr w:type="band2Horz">
+      <w:tcPr/>
+    </w:tblStylePr>
+    <w:tblStylePr w:type="band2Vert">
+      <w:tcPr/>
+    </w:tblStylePr>
+    <w:tblStylePr w:type="firstCol">
+      <w:tcPr/>
+    </w:tblStylePr>
+    <w:tblStylePr w:type="firstRow">
+      <w:tcPr/>
+    </w:tblStylePr>
+    <w:tblStylePr w:type="lastCol">
+      <w:tcPr/>
+    </w:tblStylePr>
+    <w:tblStylePr w:type="lastRow">
+      <w:tcPr/>
+    </w:tblStylePr>
+    <w:tblStylePr w:type="neCell">
+      <w:tcPr/>
+    </w:tblStylePr>
+    <w:tblStylePr w:type="nwCell">
+      <w:tcPr/>
+    </w:tblStylePr>
+    <w:tblStylePr w:type="seCell">
+      <w:tcPr/>
+    </w:tblStylePr>
+    <w:tblStylePr w:type="swCell">
+      <w:tcPr/>
+    </w:tblStylePr>
+  </w:style>
+  <w:style w:type="table" w:styleId="Table4">
+    <w:basedOn w:val="TableNormal"/>
+    <w:tblPr>
+      <w:tblStyleRowBandSize w:val="1"/>
+      <w:tblStyleColBandSize w:val="1"/>
+      <w:tblCellMar/>
+    </w:tblPr>
+    <w:tblStylePr w:type="band1Horz">
+      <w:tcPr/>
+    </w:tblStylePr>
+    <w:tblStylePr w:type="band1Vert">
+      <w:tcPr/>
+    </w:tblStylePr>
+    <w:tblStylePr w:type="band2Horz">
+      <w:tcPr/>
+    </w:tblStylePr>
+    <w:tblStylePr w:type="band2Vert">
+      <w:tcPr/>
+    </w:tblStylePr>
+    <w:tblStylePr w:type="firstCol">
+      <w:tcPr/>
+    </w:tblStylePr>
+    <w:tblStylePr w:type="firstRow">
+      <w:tcPr/>
+    </w:tblStylePr>
+    <w:tblStylePr w:type="lastCol">
+      <w:tcPr/>
+    </w:tblStylePr>
+    <w:tblStylePr w:type="lastRow">
+      <w:tcPr/>
+    </w:tblStylePr>
+    <w:tblStylePr w:type="neCell">
+      <w:tcPr/>
+    </w:tblStylePr>
+    <w:tblStylePr w:type="nwCell">
+      <w:tcPr/>
+    </w:tblStylePr>
+    <w:tblStylePr w:type="seCell">
+      <w:tcPr/>
+    </w:tblStylePr>
+    <w:tblStylePr w:type="swCell">
+      <w:tcPr/>
+    </w:tblStylePr>
   </w:style>
 </w:styles>
 </file>

</xml_diff>

<commit_message>
feat: implementar cookies HttpOnly para autenticación segura + panel de gestión de usuarios con estilo Orbe
</commit_message>
<xml_diff>
--- a/coldwell-banker-api/src/templates/mandato_venta_persona_fisica.docx
+++ b/coldwell-banker-api/src/templates/mandato_venta_persona_fisica.docx
@@ -6647,7 +6647,7 @@
           <w:szCs w:val="19"/>
         </w:rPr>
       </w:pPr>
-      <w:bookmarkStart w:colFirst="0" w:colLast="0" w:name="_a0rq0k8a5wk5" w:id="0"/>
+      <w:bookmarkStart w:colFirst="0" w:colLast="0" w:name="_unxtf3kakqh7" w:id="0"/>
       <w:bookmarkEnd w:id="0"/>
       <w:r>
         <w:rPr>
@@ -6679,7 +6679,7 @@
           <w:szCs w:val="19"/>
         </w:rPr>
       </w:pPr>
-      <w:bookmarkStart w:colFirst="0" w:colLast="0" w:name="_f5okrlga155o" w:id="1"/>
+      <w:bookmarkStart w:colFirst="0" w:colLast="0" w:name="_7vc7c1555t7e" w:id="1"/>
       <w:bookmarkEnd w:id="1"/>
       <w:r>
         <w:rPr>
@@ -6711,7 +6711,7 @@
           <w:szCs w:val="19"/>
         </w:rPr>
       </w:pPr>
-      <w:bookmarkStart w:colFirst="0" w:colLast="0" w:name="_phavzjah38zo" w:id="2"/>
+      <w:bookmarkStart w:colFirst="0" w:colLast="0" w:name="_y6s8cug3frx9" w:id="2"/>
       <w:bookmarkEnd w:id="2"/>
       <w:r>
         <w:rPr>
@@ -6743,7 +6743,7 @@
           <w:szCs w:val="19"/>
         </w:rPr>
       </w:pPr>
-      <w:bookmarkStart w:colFirst="0" w:colLast="0" w:name="_6vjwzo9xors7" w:id="3"/>
+      <w:bookmarkStart w:colFirst="0" w:colLast="0" w:name="_sg8wwkky5yzc" w:id="3"/>
       <w:bookmarkEnd w:id="3"/>
       <w:r>
         <w:rPr>
@@ -6775,40 +6775,8 @@
           <w:szCs w:val="19"/>
         </w:rPr>
       </w:pPr>
-      <w:bookmarkStart w:colFirst="0" w:colLast="0" w:name="_n2zcve3tark0" w:id="4"/>
+      <w:bookmarkStart w:colFirst="0" w:colLast="0" w:name="_8nyinc1o4mwq" w:id="4"/>
       <w:bookmarkEnd w:id="4"/>
-      <w:r>
-        <w:rPr>
-          <w:rtl w:val="0"/>
-        </w:rPr>
-      </w:r>
-    </w:p>
-    <w:p>
-      <w:pPr>
-        <w:keepNext w:val="0"/>
-        <w:keepLines w:val="0"/>
-        <w:pageBreakBefore w:val="0"/>
-        <w:widowControl w:val="0"/>
-        <w:pBdr>
-          <w:top w:space="0" w:sz="0" w:val="nil"/>
-          <w:left w:space="0" w:sz="0" w:val="nil"/>
-          <w:bottom w:space="0" w:sz="0" w:val="nil"/>
-          <w:right w:space="0" w:sz="0" w:val="nil"/>
-          <w:between w:space="0" w:sz="0" w:val="nil"/>
-        </w:pBdr>
-        <w:shd w:fill="auto" w:val="clear"/>
-        <w:spacing w:after="0" w:before="7" w:line="240" w:lineRule="auto"/>
-        <w:ind w:left="0" w:right="0" w:firstLine="0"/>
-        <w:jc w:val="left"/>
-        <w:rPr>
-          <w:b w:val="1"/>
-          <w:bCs w:val="1"/>
-          <w:sz w:val="19"/>
-          <w:szCs w:val="19"/>
-        </w:rPr>
-      </w:pPr>
-      <w:bookmarkStart w:colFirst="0" w:colLast="0" w:name="_alxmpf9oqp17" w:id="5"/>
-      <w:bookmarkEnd w:id="5"/>
       <w:r>
         <w:rPr>
           <w:rtl w:val="0"/>
@@ -6846,8 +6814,8 @@
           <w:pgNumType w:start="1"/>
         </w:sectPr>
       </w:pPr>
-      <w:bookmarkStart w:colFirst="0" w:colLast="0" w:name="_jzsw35ed3d88" w:id="6"/>
-      <w:bookmarkEnd w:id="6"/>
+      <w:bookmarkStart w:colFirst="0" w:colLast="0" w:name="_z19nyia1og47" w:id="5"/>
+      <w:bookmarkEnd w:id="5"/>
       <w:r>
         <w:rPr>
           <w:rtl w:val="0"/>
@@ -6858,8 +6826,8 @@
       <w:pPr>
         <w:rPr/>
       </w:pPr>
-      <w:bookmarkStart w:colFirst="0" w:colLast="0" w:name="_18iipfnwpu6w" w:id="7"/>
-      <w:bookmarkEnd w:id="7"/>
+      <w:bookmarkStart w:colFirst="0" w:colLast="0" w:name="_iujyco77mr0p" w:id="6"/>
+      <w:bookmarkEnd w:id="6"/>
       <w:r>
         <w:rPr>
           <w:rtl w:val="0"/>
@@ -7449,34 +7417,7 @@
                 <w:vertAlign w:val="baseline"/>
                 <w:rtl w:val="0"/>
               </w:rPr>
-              <w:t xml:space="preserve">El cliente fija el precio de venta del inmueble en la suma de {{montoCompleto}} </w:t>
-            </w:r>
-            <w:r>
-              <w:rPr>
-                <w:sz w:val="18"/>
-                <w:szCs w:val="18"/>
-                <w:rtl w:val="0"/>
-              </w:rPr>
-              <w:t xml:space="preserve">{{monedaNombre}} {{monto}}</w:t>
-            </w:r>
-            <w:r>
-              <w:rPr>
-                <w:rFonts w:ascii="Trebuchet MS" w:cs="Trebuchet MS" w:eastAsia="Trebuchet MS" w:hAnsi="Trebuchet MS"/>
-                <w:b w:val="0"/>
-                <w:bCs w:val="0"/>
-                <w:i w:val="0"/>
-                <w:iCs w:val="0"/>
-                <w:smallCaps w:val="0"/>
-                <w:strike w:val="0"/>
-                <w:color w:val="000000"/>
-                <w:sz w:val="18"/>
-                <w:szCs w:val="18"/>
-                <w:u w:val="none"/>
-                <w:shd w:fill="auto" w:val="clear"/>
-                <w:vertAlign w:val="baseline"/>
-                <w:rtl w:val="0"/>
-              </w:rPr>
-              <w:t xml:space="preserve">   ({{moneda}} {{monto}}) en los términos del art. 766 del CCCN, siempre que el comprador se obligue expresamente a renunciar a lo dispuesto en el art. 765 CCCN, a fin de que el precio de venta se efectivice en dólares billetes moneda estadounidense.</w:t>
+              <w:t xml:space="preserve">El cliente fija el precio de venta del inmueble en la suma de {{montoCompleto}}  en los términos del art. 766 del CCCN, siempre que el comprador se obligue expresamente a renunciar a lo dispuesto en el art. 765 CCCN, a fin de que el precio de venta se efectivice en dólares billetes moneda estadounidense.</w:t>
             </w:r>
             <w:r>
               <w:rPr>
@@ -7779,6 +7720,11 @@
                 <w:rtl w:val="0"/>
               </w:rPr>
               <w:t xml:space="preserve">Declaro que los datos consignados en la presente son correctos, completos y fiel expresión de la verdad, asumiendo responsabilidad frente a terceros y a la inmobiliaria por cualquier tipo de falsedad o error no excusable en los mismos.</w:t>
+            </w:r>
+            <w:r>
+              <w:rPr>
+                <w:rtl w:val="0"/>
+              </w:rPr>
             </w:r>
           </w:p>
         </w:tc>
@@ -7839,7 +7785,7 @@
                         </wpg:grpSpPr>
                         <wps:wsp>
                           <wps:cNvSpPr/>
-                          <wps:cNvPr id="4" name="Shape 4"/>
+                          <wps:cNvPr id="3" name="Shape 3"/>
                           <wps:spPr>
                             <a:xfrm>
                               <a:off x="3915025" y="3185000"/>
@@ -7881,7 +7827,7 @@
                           </wpg:grpSpPr>
                           <wps:wsp>
                             <wps:cNvSpPr/>
-                            <wps:cNvPr id="6" name="Shape 6"/>
+                            <wps:cNvPr id="18" name="Shape 18"/>
                             <wps:spPr>
                               <a:xfrm>
                                 <a:off x="3915025" y="3185000"/>
@@ -7917,17 +7863,17 @@
                               <a:xfrm>
                                 <a:off x="3915028" y="3185005"/>
                                 <a:ext cx="2861945" cy="1189990"/>
-                                <a:chOff x="3914900" y="3184850"/>
-                                <a:chExt cx="2862225" cy="1190150"/>
+                                <a:chOff x="3915025" y="3185000"/>
+                                <a:chExt cx="2861950" cy="1190000"/>
                               </a:xfrm>
                             </wpg:grpSpPr>
                             <wps:wsp>
                               <wps:cNvSpPr/>
-                              <wps:cNvPr id="8" name="Shape 8"/>
+                              <wps:cNvPr id="20" name="Shape 20"/>
                               <wps:spPr>
                                 <a:xfrm>
-                                  <a:off x="3914900" y="3184850"/>
-                                  <a:ext cx="2862225" cy="1190150"/>
+                                  <a:off x="3915025" y="3185000"/>
+                                  <a:ext cx="2861950" cy="1190000"/>
                                 </a:xfrm>
                                 <a:prstGeom prst="rect">
                                   <a:avLst/>
@@ -7959,17 +7905,17 @@
                                 <a:xfrm>
                                   <a:off x="3915028" y="3185005"/>
                                   <a:ext cx="2861945" cy="1189990"/>
-                                  <a:chOff x="3900725" y="3170700"/>
-                                  <a:chExt cx="2890550" cy="1204300"/>
+                                  <a:chOff x="3914900" y="3184850"/>
+                                  <a:chExt cx="2862225" cy="1190150"/>
                                 </a:xfrm>
                               </wpg:grpSpPr>
                               <wps:wsp>
                                 <wps:cNvSpPr/>
-                                <wps:cNvPr id="10" name="Shape 10"/>
+                                <wps:cNvPr id="22" name="Shape 22"/>
                                 <wps:spPr>
                                   <a:xfrm>
-                                    <a:off x="3900725" y="3170700"/>
-                                    <a:ext cx="2890550" cy="1204300"/>
+                                    <a:off x="3914900" y="3184850"/>
+                                    <a:ext cx="2862225" cy="1190150"/>
                                   </a:xfrm>
                                   <a:prstGeom prst="rect">
                                     <a:avLst/>
@@ -8001,17 +7947,17 @@
                                   <a:xfrm>
                                     <a:off x="3915028" y="3185005"/>
                                     <a:ext cx="2861945" cy="1189990"/>
-                                    <a:chOff x="330" y="14895"/>
-                                    <a:chExt cx="4507" cy="1874"/>
+                                    <a:chOff x="3900725" y="3170700"/>
+                                    <a:chExt cx="2890550" cy="1204300"/>
                                   </a:xfrm>
                                 </wpg:grpSpPr>
                                 <wps:wsp>
                                   <wps:cNvSpPr/>
-                                  <wps:cNvPr id="12" name="Shape 12"/>
+                                  <wps:cNvPr id="24" name="Shape 24"/>
                                   <wps:spPr>
                                     <a:xfrm>
-                                      <a:off x="330" y="14895"/>
-                                      <a:ext cx="4500" cy="1850"/>
+                                      <a:off x="3900725" y="3170700"/>
+                                      <a:ext cx="2890550" cy="1204300"/>
                                     </a:xfrm>
                                     <a:prstGeom prst="rect">
                                       <a:avLst/>
@@ -8037,89 +7983,132 @@
                                     <a:noAutofit/>
                                   </wps:bodyPr>
                                 </wps:wsp>
-                                <wps:wsp>
-                                  <wps:cNvSpPr/>
-                                  <wps:cNvPr id="13" name="Shape 13"/>
-                                  <wps:spPr>
+                                <wpg:grpSp>
+                                  <wpg:cNvGrpSpPr/>
+                                  <wpg:grpSpPr>
                                     <a:xfrm>
-                                      <a:off x="330" y="14895"/>
-                                      <a:ext cx="4507" cy="1620"/>
+                                      <a:off x="3915028" y="3185005"/>
+                                      <a:ext cx="2861945" cy="1189990"/>
+                                      <a:chOff x="330" y="14895"/>
+                                      <a:chExt cx="4507" cy="1874"/>
                                     </a:xfrm>
-                                    <a:prstGeom prst="rect">
-                                      <a:avLst/>
-                                    </a:prstGeom>
-                                    <a:noFill/>
-                                    <a:ln cap="flat" cmpd="sng" w="28575">
-                                      <a:solidFill>
-                                        <a:srgbClr val="FFFF00"/>
-                                      </a:solidFill>
-                                      <a:prstDash val="solid"/>
-                                      <a:miter lim="800000"/>
-                                      <a:headEnd len="sm" w="sm" type="none"/>
-                                      <a:tailEnd len="sm" w="sm" type="none"/>
-                                    </a:ln>
-                                  </wps:spPr>
-                                  <wps:txbx>
-                                    <w:txbxContent>
-                                      <w:p>
-                                        <w:pPr>
-                                          <w:spacing w:after="0" w:before="0" w:line="240"/>
-                                          <w:ind w:left="0" w:right="0" w:firstLine="0"/>
-                                          <w:jc w:val="left"/>
-                                          <w:textDirection w:val="btLr"/>
-                                        </w:pPr>
-                                      </w:p>
-                                    </w:txbxContent>
-                                  </wps:txbx>
-                                  <wps:bodyPr anchorCtr="0" anchor="ctr" bIns="91425" lIns="91425" spcFirstLastPara="1" rIns="91425" wrap="square" tIns="91425">
-                                    <a:noAutofit/>
-                                  </wps:bodyPr>
-                                </wps:wsp>
-                                <wps:wsp>
-                                  <wps:cNvSpPr/>
-                                  <wps:cNvPr id="14" name="Shape 14"/>
-                                  <wps:spPr>
-                                    <a:xfrm>
-                                      <a:off x="613" y="16207"/>
-                                      <a:ext cx="3781" cy="562"/>
-                                    </a:xfrm>
-                                    <a:prstGeom prst="rect">
-                                      <a:avLst/>
-                                    </a:prstGeom>
-                                    <a:noFill/>
-                                    <a:ln>
+                                  </wpg:grpSpPr>
+                                  <wps:wsp>
+                                    <wps:cNvSpPr/>
+                                    <wps:cNvPr id="26" name="Shape 26"/>
+                                    <wps:spPr>
+                                      <a:xfrm>
+                                        <a:off x="330" y="14895"/>
+                                        <a:ext cx="4500" cy="1850"/>
+                                      </a:xfrm>
+                                      <a:prstGeom prst="rect">
+                                        <a:avLst/>
+                                      </a:prstGeom>
                                       <a:noFill/>
-                                    </a:ln>
-                                  </wps:spPr>
-                                  <wps:txbx>
-                                    <w:txbxContent>
-                                      <w:p>
-                                        <w:pPr>
-                                          <w:spacing w:after="0" w:before="0" w:line="240"/>
-                                          <w:ind w:left="0" w:right="0" w:firstLine="0"/>
-                                          <w:jc w:val="left"/>
-                                          <w:textDirection w:val="btLr"/>
-                                        </w:pPr>
-                                        <w:r>
-                                          <w:rPr>
-                                            <w:rFonts w:ascii="Trebuchet MS" w:cs="Trebuchet MS" w:eastAsia="Trebuchet MS" w:hAnsi="Trebuchet MS"/>
-                                            <w:b w:val="1"/>
-                                            <w:i w:val="0"/>
-                                            <w:smallCaps w:val="0"/>
-                                            <w:strike w:val="0"/>
-                                            <w:color w:val="000000"/>
-                                            <w:sz w:val="18"/>
-                                            <w:vertAlign w:val="baseline"/>
-                                          </w:rPr>
-                                          <w:t xml:space="preserve">Reemplazar con logo combinado de oficina</w:t>
-                                        </w:r>
-                                      </w:p>
-                                    </w:txbxContent>
-                                  </wps:txbx>
-                                  <wps:bodyPr anchorCtr="0" anchor="t" bIns="45700" lIns="91425" spcFirstLastPara="1" rIns="91425" wrap="square" tIns="45700">
-                                    <a:noAutofit/>
-                                  </wps:bodyPr>
-                                </wps:wsp>
+                                      <a:ln>
+                                        <a:noFill/>
+                                      </a:ln>
+                                    </wps:spPr>
+                                    <wps:txbx>
+                                      <w:txbxContent>
+                                        <w:p>
+                                          <w:pPr>
+                                            <w:spacing w:after="0" w:before="0" w:line="240"/>
+                                            <w:ind w:left="0" w:right="0" w:firstLine="0"/>
+                                            <w:jc w:val="left"/>
+                                            <w:textDirection w:val="btLr"/>
+                                          </w:pPr>
+                                        </w:p>
+                                      </w:txbxContent>
+                                    </wps:txbx>
+                                    <wps:bodyPr anchorCtr="0" anchor="ctr" bIns="91425" lIns="91425" spcFirstLastPara="1" rIns="91425" wrap="square" tIns="91425">
+                                      <a:noAutofit/>
+                                    </wps:bodyPr>
+                                  </wps:wsp>
+                                  <wps:wsp>
+                                    <wps:cNvSpPr/>
+                                    <wps:cNvPr id="27" name="Shape 27"/>
+                                    <wps:spPr>
+                                      <a:xfrm>
+                                        <a:off x="330" y="14895"/>
+                                        <a:ext cx="4507" cy="1620"/>
+                                      </a:xfrm>
+                                      <a:prstGeom prst="rect">
+                                        <a:avLst/>
+                                      </a:prstGeom>
+                                      <a:noFill/>
+                                      <a:ln cap="flat" cmpd="sng" w="28575">
+                                        <a:solidFill>
+                                          <a:srgbClr val="FFFF00"/>
+                                        </a:solidFill>
+                                        <a:prstDash val="solid"/>
+                                        <a:miter lim="800000"/>
+                                        <a:headEnd len="sm" w="sm" type="none"/>
+                                        <a:tailEnd len="sm" w="sm" type="none"/>
+                                      </a:ln>
+                                    </wps:spPr>
+                                    <wps:txbx>
+                                      <w:txbxContent>
+                                        <w:p>
+                                          <w:pPr>
+                                            <w:spacing w:after="0" w:before="0" w:line="240"/>
+                                            <w:ind w:left="0" w:right="0" w:firstLine="0"/>
+                                            <w:jc w:val="left"/>
+                                            <w:textDirection w:val="btLr"/>
+                                          </w:pPr>
+                                        </w:p>
+                                      </w:txbxContent>
+                                    </wps:txbx>
+                                    <wps:bodyPr anchorCtr="0" anchor="ctr" bIns="91425" lIns="91425" spcFirstLastPara="1" rIns="91425" wrap="square" tIns="91425">
+                                      <a:noAutofit/>
+                                    </wps:bodyPr>
+                                  </wps:wsp>
+                                  <wps:wsp>
+                                    <wps:cNvSpPr/>
+                                    <wps:cNvPr id="28" name="Shape 28"/>
+                                    <wps:spPr>
+                                      <a:xfrm>
+                                        <a:off x="613" y="16207"/>
+                                        <a:ext cx="3781" cy="562"/>
+                                      </a:xfrm>
+                                      <a:prstGeom prst="rect">
+                                        <a:avLst/>
+                                      </a:prstGeom>
+                                      <a:noFill/>
+                                      <a:ln>
+                                        <a:noFill/>
+                                      </a:ln>
+                                    </wps:spPr>
+                                    <wps:txbx>
+                                      <w:txbxContent>
+                                        <w:p>
+                                          <w:pPr>
+                                            <w:spacing w:after="0" w:before="0" w:line="240"/>
+                                            <w:ind w:left="0" w:right="0" w:firstLine="0"/>
+                                            <w:jc w:val="left"/>
+                                            <w:textDirection w:val="btLr"/>
+                                          </w:pPr>
+                                          <w:r>
+                                            <w:rPr>
+                                              <w:rFonts w:ascii="Trebuchet MS" w:cs="Trebuchet MS" w:eastAsia="Trebuchet MS" w:hAnsi="Trebuchet MS"/>
+                                              <w:b w:val="1"/>
+                                              <w:i w:val="0"/>
+                                              <w:smallCaps w:val="0"/>
+                                              <w:strike w:val="0"/>
+                                              <w:color w:val="000000"/>
+                                              <w:sz w:val="18"/>
+                                              <w:vertAlign w:val="baseline"/>
+                                            </w:rPr>
+                                            <w:t xml:space="preserve">Reemplazar con logo combinado de oficina</w:t>
+                                          </w:r>
+                                        </w:p>
+                                      </w:txbxContent>
+                                    </wps:txbx>
+                                    <wps:bodyPr anchorCtr="0" anchor="t" bIns="45700" lIns="91425" spcFirstLastPara="1" rIns="91425" wrap="square" tIns="45700">
+                                      <a:noAutofit/>
+                                    </wps:bodyPr>
+                                  </wps:wsp>
+                                </wpg:grpSp>
                               </wpg:grpSp>
                             </wpg:grpSp>
                           </wpg:grpSp>
@@ -8190,7 +8179,7 @@
                 <wp:extent cx="2861945" cy="1189990"/>
                 <wp:effectExtent b="0" l="0" r="0" t="0"/>
                 <wp:wrapNone/>
-                <wp:docPr id="3" name=""/>
+                <wp:docPr id="1" name=""/>
                 <a:graphic>
                   <a:graphicData uri="http://schemas.microsoft.com/office/word/2010/wordprocessingGroup">
                     <wpg:wgp>
@@ -8215,7 +8204,7 @@
                         </wpg:grpSpPr>
                         <wps:wsp>
                           <wps:cNvSpPr/>
-                          <wps:cNvPr id="4" name="Shape 4"/>
+                          <wps:cNvPr id="3" name="Shape 3"/>
                           <wps:spPr>
                             <a:xfrm>
                               <a:off x="3915025" y="3185000"/>
@@ -8257,7 +8246,7 @@
                           </wpg:grpSpPr>
                           <wps:wsp>
                             <wps:cNvSpPr/>
-                            <wps:cNvPr id="17" name="Shape 17"/>
+                            <wps:cNvPr id="5" name="Shape 5"/>
                             <wps:spPr>
                               <a:xfrm>
                                 <a:off x="3915025" y="3185000"/>
@@ -8293,17 +8282,17 @@
                               <a:xfrm>
                                 <a:off x="3915028" y="3185005"/>
                                 <a:ext cx="2861945" cy="1189990"/>
-                                <a:chOff x="3914900" y="3184850"/>
-                                <a:chExt cx="2862225" cy="1190150"/>
+                                <a:chOff x="3915025" y="3185000"/>
+                                <a:chExt cx="2861950" cy="1190000"/>
                               </a:xfrm>
                             </wpg:grpSpPr>
                             <wps:wsp>
                               <wps:cNvSpPr/>
-                              <wps:cNvPr id="19" name="Shape 19"/>
+                              <wps:cNvPr id="7" name="Shape 7"/>
                               <wps:spPr>
                                 <a:xfrm>
-                                  <a:off x="3914900" y="3184850"/>
-                                  <a:ext cx="2862225" cy="1190150"/>
+                                  <a:off x="3915025" y="3185000"/>
+                                  <a:ext cx="2861950" cy="1190000"/>
                                 </a:xfrm>
                                 <a:prstGeom prst="rect">
                                   <a:avLst/>
@@ -8335,17 +8324,17 @@
                                 <a:xfrm>
                                   <a:off x="3915028" y="3185005"/>
                                   <a:ext cx="2861945" cy="1189990"/>
-                                  <a:chOff x="3900725" y="3170700"/>
-                                  <a:chExt cx="2890550" cy="1204300"/>
+                                  <a:chOff x="3914900" y="3184850"/>
+                                  <a:chExt cx="2862225" cy="1190150"/>
                                 </a:xfrm>
                               </wpg:grpSpPr>
                               <wps:wsp>
                                 <wps:cNvSpPr/>
-                                <wps:cNvPr id="21" name="Shape 21"/>
+                                <wps:cNvPr id="9" name="Shape 9"/>
                                 <wps:spPr>
                                   <a:xfrm>
-                                    <a:off x="3900725" y="3170700"/>
-                                    <a:ext cx="2890550" cy="1204300"/>
+                                    <a:off x="3914900" y="3184850"/>
+                                    <a:ext cx="2862225" cy="1190150"/>
                                   </a:xfrm>
                                   <a:prstGeom prst="rect">
                                     <a:avLst/>
@@ -8377,17 +8366,17 @@
                                   <a:xfrm>
                                     <a:off x="3915028" y="3185005"/>
                                     <a:ext cx="2861945" cy="1189990"/>
-                                    <a:chOff x="330" y="14895"/>
-                                    <a:chExt cx="4507" cy="1874"/>
+                                    <a:chOff x="3900725" y="3170700"/>
+                                    <a:chExt cx="2890550" cy="1204300"/>
                                   </a:xfrm>
                                 </wpg:grpSpPr>
                                 <wps:wsp>
                                   <wps:cNvSpPr/>
-                                  <wps:cNvPr id="23" name="Shape 23"/>
+                                  <wps:cNvPr id="11" name="Shape 11"/>
                                   <wps:spPr>
                                     <a:xfrm>
-                                      <a:off x="330" y="14895"/>
-                                      <a:ext cx="4500" cy="1850"/>
+                                      <a:off x="3900725" y="3170700"/>
+                                      <a:ext cx="2890550" cy="1204300"/>
                                     </a:xfrm>
                                     <a:prstGeom prst="rect">
                                       <a:avLst/>
@@ -8413,89 +8402,132 @@
                                     <a:noAutofit/>
                                   </wps:bodyPr>
                                 </wps:wsp>
-                                <wps:wsp>
-                                  <wps:cNvSpPr/>
-                                  <wps:cNvPr id="24" name="Shape 24"/>
-                                  <wps:spPr>
+                                <wpg:grpSp>
+                                  <wpg:cNvGrpSpPr/>
+                                  <wpg:grpSpPr>
                                     <a:xfrm>
-                                      <a:off x="330" y="14895"/>
-                                      <a:ext cx="4507" cy="1620"/>
+                                      <a:off x="3915028" y="3185005"/>
+                                      <a:ext cx="2861945" cy="1189990"/>
+                                      <a:chOff x="330" y="14895"/>
+                                      <a:chExt cx="4507" cy="1874"/>
                                     </a:xfrm>
-                                    <a:prstGeom prst="rect">
-                                      <a:avLst/>
-                                    </a:prstGeom>
-                                    <a:noFill/>
-                                    <a:ln cap="flat" cmpd="sng" w="28575">
-                                      <a:solidFill>
-                                        <a:srgbClr val="FFFF00"/>
-                                      </a:solidFill>
-                                      <a:prstDash val="solid"/>
-                                      <a:miter lim="800000"/>
-                                      <a:headEnd len="sm" w="sm" type="none"/>
-                                      <a:tailEnd len="sm" w="sm" type="none"/>
-                                    </a:ln>
-                                  </wps:spPr>
-                                  <wps:txbx>
-                                    <w:txbxContent>
-                                      <w:p>
-                                        <w:pPr>
-                                          <w:spacing w:after="0" w:before="0" w:line="240"/>
-                                          <w:ind w:left="0" w:right="0" w:firstLine="0"/>
-                                          <w:jc w:val="left"/>
-                                          <w:textDirection w:val="btLr"/>
-                                        </w:pPr>
-                                      </w:p>
-                                    </w:txbxContent>
-                                  </wps:txbx>
-                                  <wps:bodyPr anchorCtr="0" anchor="ctr" bIns="91425" lIns="91425" spcFirstLastPara="1" rIns="91425" wrap="square" tIns="91425">
-                                    <a:noAutofit/>
-                                  </wps:bodyPr>
-                                </wps:wsp>
-                                <wps:wsp>
-                                  <wps:cNvSpPr/>
-                                  <wps:cNvPr id="25" name="Shape 25"/>
-                                  <wps:spPr>
-                                    <a:xfrm>
-                                      <a:off x="613" y="16207"/>
-                                      <a:ext cx="3781" cy="562"/>
-                                    </a:xfrm>
-                                    <a:prstGeom prst="rect">
-                                      <a:avLst/>
-                                    </a:prstGeom>
-                                    <a:noFill/>
-                                    <a:ln>
+                                  </wpg:grpSpPr>
+                                  <wps:wsp>
+                                    <wps:cNvSpPr/>
+                                    <wps:cNvPr id="13" name="Shape 13"/>
+                                    <wps:spPr>
+                                      <a:xfrm>
+                                        <a:off x="330" y="14895"/>
+                                        <a:ext cx="4500" cy="1850"/>
+                                      </a:xfrm>
+                                      <a:prstGeom prst="rect">
+                                        <a:avLst/>
+                                      </a:prstGeom>
                                       <a:noFill/>
-                                    </a:ln>
-                                  </wps:spPr>
-                                  <wps:txbx>
-                                    <w:txbxContent>
-                                      <w:p>
-                                        <w:pPr>
-                                          <w:spacing w:after="0" w:before="0" w:line="240"/>
-                                          <w:ind w:left="0" w:right="0" w:firstLine="0"/>
-                                          <w:jc w:val="left"/>
-                                          <w:textDirection w:val="btLr"/>
-                                        </w:pPr>
-                                        <w:r>
-                                          <w:rPr>
-                                            <w:rFonts w:ascii="Trebuchet MS" w:cs="Trebuchet MS" w:eastAsia="Trebuchet MS" w:hAnsi="Trebuchet MS"/>
-                                            <w:b w:val="1"/>
-                                            <w:i w:val="0"/>
-                                            <w:smallCaps w:val="0"/>
-                                            <w:strike w:val="0"/>
-                                            <w:color w:val="000000"/>
-                                            <w:sz w:val="18"/>
-                                            <w:vertAlign w:val="baseline"/>
-                                          </w:rPr>
-                                          <w:t xml:space="preserve">Reemplazar con logo combinado de oficina</w:t>
-                                        </w:r>
-                                      </w:p>
-                                    </w:txbxContent>
-                                  </wps:txbx>
-                                  <wps:bodyPr anchorCtr="0" anchor="t" bIns="45700" lIns="91425" spcFirstLastPara="1" rIns="91425" wrap="square" tIns="45700">
-                                    <a:noAutofit/>
-                                  </wps:bodyPr>
-                                </wps:wsp>
+                                      <a:ln>
+                                        <a:noFill/>
+                                      </a:ln>
+                                    </wps:spPr>
+                                    <wps:txbx>
+                                      <w:txbxContent>
+                                        <w:p>
+                                          <w:pPr>
+                                            <w:spacing w:after="0" w:before="0" w:line="240"/>
+                                            <w:ind w:left="0" w:right="0" w:firstLine="0"/>
+                                            <w:jc w:val="left"/>
+                                            <w:textDirection w:val="btLr"/>
+                                          </w:pPr>
+                                        </w:p>
+                                      </w:txbxContent>
+                                    </wps:txbx>
+                                    <wps:bodyPr anchorCtr="0" anchor="ctr" bIns="91425" lIns="91425" spcFirstLastPara="1" rIns="91425" wrap="square" tIns="91425">
+                                      <a:noAutofit/>
+                                    </wps:bodyPr>
+                                  </wps:wsp>
+                                  <wps:wsp>
+                                    <wps:cNvSpPr/>
+                                    <wps:cNvPr id="14" name="Shape 14"/>
+                                    <wps:spPr>
+                                      <a:xfrm>
+                                        <a:off x="330" y="14895"/>
+                                        <a:ext cx="4507" cy="1620"/>
+                                      </a:xfrm>
+                                      <a:prstGeom prst="rect">
+                                        <a:avLst/>
+                                      </a:prstGeom>
+                                      <a:noFill/>
+                                      <a:ln cap="flat" cmpd="sng" w="28575">
+                                        <a:solidFill>
+                                          <a:srgbClr val="FFFF00"/>
+                                        </a:solidFill>
+                                        <a:prstDash val="solid"/>
+                                        <a:miter lim="800000"/>
+                                        <a:headEnd len="sm" w="sm" type="none"/>
+                                        <a:tailEnd len="sm" w="sm" type="none"/>
+                                      </a:ln>
+                                    </wps:spPr>
+                                    <wps:txbx>
+                                      <w:txbxContent>
+                                        <w:p>
+                                          <w:pPr>
+                                            <w:spacing w:after="0" w:before="0" w:line="240"/>
+                                            <w:ind w:left="0" w:right="0" w:firstLine="0"/>
+                                            <w:jc w:val="left"/>
+                                            <w:textDirection w:val="btLr"/>
+                                          </w:pPr>
+                                        </w:p>
+                                      </w:txbxContent>
+                                    </wps:txbx>
+                                    <wps:bodyPr anchorCtr="0" anchor="ctr" bIns="91425" lIns="91425" spcFirstLastPara="1" rIns="91425" wrap="square" tIns="91425">
+                                      <a:noAutofit/>
+                                    </wps:bodyPr>
+                                  </wps:wsp>
+                                  <wps:wsp>
+                                    <wps:cNvSpPr/>
+                                    <wps:cNvPr id="15" name="Shape 15"/>
+                                    <wps:spPr>
+                                      <a:xfrm>
+                                        <a:off x="613" y="16207"/>
+                                        <a:ext cx="3781" cy="562"/>
+                                      </a:xfrm>
+                                      <a:prstGeom prst="rect">
+                                        <a:avLst/>
+                                      </a:prstGeom>
+                                      <a:noFill/>
+                                      <a:ln>
+                                        <a:noFill/>
+                                      </a:ln>
+                                    </wps:spPr>
+                                    <wps:txbx>
+                                      <w:txbxContent>
+                                        <w:p>
+                                          <w:pPr>
+                                            <w:spacing w:after="0" w:before="0" w:line="240"/>
+                                            <w:ind w:left="0" w:right="0" w:firstLine="0"/>
+                                            <w:jc w:val="left"/>
+                                            <w:textDirection w:val="btLr"/>
+                                          </w:pPr>
+                                          <w:r>
+                                            <w:rPr>
+                                              <w:rFonts w:ascii="Trebuchet MS" w:cs="Trebuchet MS" w:eastAsia="Trebuchet MS" w:hAnsi="Trebuchet MS"/>
+                                              <w:b w:val="1"/>
+                                              <w:i w:val="0"/>
+                                              <w:smallCaps w:val="0"/>
+                                              <w:strike w:val="0"/>
+                                              <w:color w:val="000000"/>
+                                              <w:sz w:val="18"/>
+                                              <w:vertAlign w:val="baseline"/>
+                                            </w:rPr>
+                                            <w:t xml:space="preserve">Reemplazar con logo combinado de oficina</w:t>
+                                          </w:r>
+                                        </w:p>
+                                      </w:txbxContent>
+                                    </wps:txbx>
+                                    <wps:bodyPr anchorCtr="0" anchor="t" bIns="45700" lIns="91425" spcFirstLastPara="1" rIns="91425" wrap="square" tIns="45700">
+                                      <a:noAutofit/>
+                                    </wps:bodyPr>
+                                  </wps:wsp>
+                                </wpg:grpSp>
                               </wpg:grpSp>
                             </wpg:grpSp>
                           </wpg:grpSp>
@@ -8520,12 +8552,12 @@
                 <wp:extent cx="2861945" cy="1189990"/>
                 <wp:effectExtent b="0" l="0" r="0" t="0"/>
                 <wp:wrapNone/>
-                <wp:docPr id="3" name="image4.png"/>
+                <wp:docPr id="1" name="image2.png"/>
                 <a:graphic>
                   <a:graphicData uri="http://schemas.openxmlformats.org/drawingml/2006/picture">
                     <pic:pic>
                       <pic:nvPicPr>
-                        <pic:cNvPr id="0" name="image4.png"/>
+                        <pic:cNvPr id="0" name="image2.png"/>
                         <pic:cNvPicPr preferRelativeResize="0"/>
                       </pic:nvPicPr>
                       <pic:blipFill>
@@ -8970,20 +9002,20 @@
             <wp:anchor allowOverlap="1" behindDoc="1" distB="0" distT="0" distL="0" distR="0" hidden="0" layoutInCell="1" locked="0" relativeHeight="0" simplePos="0">
               <wp:simplePos x="0" y="0"/>
               <wp:positionH relativeFrom="column">
-                <wp:posOffset>2809558</wp:posOffset>
+                <wp:posOffset>2804795</wp:posOffset>
               </wp:positionH>
               <wp:positionV relativeFrom="paragraph">
-                <wp:posOffset>9866313</wp:posOffset>
+                <wp:posOffset>9861550</wp:posOffset>
               </wp:positionV>
-              <wp:extent cx="3987800" cy="372110"/>
+              <wp:extent cx="3997325" cy="381635"/>
               <wp:effectExtent b="0" l="0" r="0" t="0"/>
               <wp:wrapNone/>
-              <wp:docPr id="1" name=""/>
+              <wp:docPr id="3" name=""/>
               <a:graphic>
                 <a:graphicData uri="http://schemas.microsoft.com/office/word/2010/wordprocessingShape">
                   <wps:wsp>
                     <wps:cNvSpPr/>
-                    <wps:cNvPr id="2" name="Shape 2"/>
+                    <wps:cNvPr id="29" name="Shape 29"/>
                     <wps:spPr>
                       <a:xfrm>
                         <a:off x="3375913" y="3617758"/>
@@ -9002,7 +9034,7 @@
                         <w:p>
                           <w:pPr>
                             <w:spacing w:after="0" w:before="20" w:line="254.00001525878906"/>
-                            <w:ind w:left="20" w:right="17.999999523162842" w:firstLine="80"/>
+                            <w:ind w:left="20" w:right="17.999999523162842" w:firstLine="100"/>
                             <w:jc w:val="both"/>
                             <w:textDirection w:val="btLr"/>
                           </w:pPr>
@@ -9036,20 +9068,20 @@
             <wp:anchor allowOverlap="1" behindDoc="1" distB="0" distT="0" distL="0" distR="0" hidden="0" layoutInCell="1" locked="0" relativeHeight="0" simplePos="0">
               <wp:simplePos x="0" y="0"/>
               <wp:positionH relativeFrom="column">
-                <wp:posOffset>2809558</wp:posOffset>
+                <wp:posOffset>2804795</wp:posOffset>
               </wp:positionH>
               <wp:positionV relativeFrom="paragraph">
-                <wp:posOffset>9866313</wp:posOffset>
+                <wp:posOffset>9861550</wp:posOffset>
               </wp:positionV>
-              <wp:extent cx="3987800" cy="372110"/>
+              <wp:extent cx="3997325" cy="381635"/>
               <wp:effectExtent b="0" l="0" r="0" t="0"/>
               <wp:wrapNone/>
-              <wp:docPr id="1" name="image2.png"/>
+              <wp:docPr id="3" name="image4.png"/>
               <a:graphic>
                 <a:graphicData uri="http://schemas.openxmlformats.org/drawingml/2006/picture">
                   <pic:pic>
                     <pic:nvPicPr>
-                      <pic:cNvPr id="0" name="image2.png"/>
+                      <pic:cNvPr id="0" name="image4.png"/>
                       <pic:cNvPicPr preferRelativeResize="0"/>
                     </pic:nvPicPr>
                     <pic:blipFill>
@@ -9062,7 +9094,7 @@
                     <pic:spPr>
                       <a:xfrm>
                         <a:off x="0" y="0"/>
-                        <a:ext cx="3987800" cy="372110"/>
+                        <a:ext cx="3997325" cy="381635"/>
                       </a:xfrm>
                       <a:prstGeom prst="rect"/>
                       <a:ln/>
@@ -9080,7 +9112,7 @@
         <wp:anchor allowOverlap="1" behindDoc="1" distB="0" distT="0" distL="0" distR="0" hidden="0" layoutInCell="1" locked="0" relativeHeight="0" simplePos="0">
           <wp:simplePos x="0" y="0"/>
           <wp:positionH relativeFrom="column">
-            <wp:posOffset>-91434</wp:posOffset>
+            <wp:posOffset>-91433</wp:posOffset>
           </wp:positionH>
           <wp:positionV relativeFrom="paragraph">
             <wp:posOffset>0</wp:posOffset>
@@ -9462,88 +9494,14 @@
     <w:tblPr>
       <w:tblStyleRowBandSize w:val="1"/>
       <w:tblStyleColBandSize w:val="1"/>
-      <w:tblCellMar/>
     </w:tblPr>
-    <w:tblStylePr w:type="band1Horz">
-      <w:tcPr/>
-    </w:tblStylePr>
-    <w:tblStylePr w:type="band1Vert">
-      <w:tcPr/>
-    </w:tblStylePr>
-    <w:tblStylePr w:type="band2Horz">
-      <w:tcPr/>
-    </w:tblStylePr>
-    <w:tblStylePr w:type="band2Vert">
-      <w:tcPr/>
-    </w:tblStylePr>
-    <w:tblStylePr w:type="firstCol">
-      <w:tcPr/>
-    </w:tblStylePr>
-    <w:tblStylePr w:type="firstRow">
-      <w:tcPr/>
-    </w:tblStylePr>
-    <w:tblStylePr w:type="lastCol">
-      <w:tcPr/>
-    </w:tblStylePr>
-    <w:tblStylePr w:type="lastRow">
-      <w:tcPr/>
-    </w:tblStylePr>
-    <w:tblStylePr w:type="neCell">
-      <w:tcPr/>
-    </w:tblStylePr>
-    <w:tblStylePr w:type="nwCell">
-      <w:tcPr/>
-    </w:tblStylePr>
-    <w:tblStylePr w:type="seCell">
-      <w:tcPr/>
-    </w:tblStylePr>
-    <w:tblStylePr w:type="swCell">
-      <w:tcPr/>
-    </w:tblStylePr>
   </w:style>
   <w:style w:type="table" w:styleId="Table4">
     <w:basedOn w:val="TableNormal"/>
     <w:tblPr>
       <w:tblStyleRowBandSize w:val="1"/>
       <w:tblStyleColBandSize w:val="1"/>
-      <w:tblCellMar/>
     </w:tblPr>
-    <w:tblStylePr w:type="band1Horz">
-      <w:tcPr/>
-    </w:tblStylePr>
-    <w:tblStylePr w:type="band1Vert">
-      <w:tcPr/>
-    </w:tblStylePr>
-    <w:tblStylePr w:type="band2Horz">
-      <w:tcPr/>
-    </w:tblStylePr>
-    <w:tblStylePr w:type="band2Vert">
-      <w:tcPr/>
-    </w:tblStylePr>
-    <w:tblStylePr w:type="firstCol">
-      <w:tcPr/>
-    </w:tblStylePr>
-    <w:tblStylePr w:type="firstRow">
-      <w:tcPr/>
-    </w:tblStylePr>
-    <w:tblStylePr w:type="lastCol">
-      <w:tcPr/>
-    </w:tblStylePr>
-    <w:tblStylePr w:type="lastRow">
-      <w:tcPr/>
-    </w:tblStylePr>
-    <w:tblStylePr w:type="neCell">
-      <w:tcPr/>
-    </w:tblStylePr>
-    <w:tblStylePr w:type="nwCell">
-      <w:tcPr/>
-    </w:tblStylePr>
-    <w:tblStylePr w:type="seCell">
-      <w:tcPr/>
-    </w:tblStylePr>
-    <w:tblStylePr w:type="swCell">
-      <w:tcPr/>
-    </w:tblStylePr>
   </w:style>
 </w:styles>
 </file>

</xml_diff>